<commit_message>
Update DCT Delete file
</commit_message>
<xml_diff>
--- a/Livrables/DOCX/PDOCPizza_02_technique.docx
+++ b/Livrables/DOCX/PDOCPizza_02_technique.docx
@@ -363,7 +363,7 @@
           <w:noProof/>
           <w:lang w:val="fr-FR"/>
         </w:rPr>
-        <w:instrText xml:space="preserve"> PAGEREF _Toc70807282 \h </w:instrText>
+        <w:instrText xml:space="preserve"> PAGEREF _Toc70892081 \h </w:instrText>
       </w:r>
       <w:r>
         <w:rPr>
@@ -381,7 +381,7 @@
           <w:noProof/>
           <w:lang w:val="fr-FR"/>
         </w:rPr>
-        <w:t>4</w:t>
+        <w:t>3</w:t>
       </w:r>
       <w:r>
         <w:rPr>
@@ -427,7 +427,7 @@
           <w:noProof/>
           <w:lang w:val="fr-FR"/>
         </w:rPr>
-        <w:instrText xml:space="preserve"> PAGEREF _Toc70807283 \h </w:instrText>
+        <w:instrText xml:space="preserve"> PAGEREF _Toc70892082 \h </w:instrText>
       </w:r>
       <w:r>
         <w:rPr>
@@ -445,7 +445,7 @@
           <w:noProof/>
           <w:lang w:val="fr-FR"/>
         </w:rPr>
-        <w:t>5</w:t>
+        <w:t>4</w:t>
       </w:r>
       <w:r>
         <w:rPr>
@@ -490,7 +490,7 @@
           <w:noProof/>
           <w:lang w:val="fr-FR"/>
         </w:rPr>
-        <w:instrText xml:space="preserve"> PAGEREF _Toc70807284 \h </w:instrText>
+        <w:instrText xml:space="preserve"> PAGEREF _Toc70892083 \h </w:instrText>
       </w:r>
       <w:r>
         <w:rPr>
@@ -508,7 +508,7 @@
           <w:noProof/>
           <w:lang w:val="fr-FR"/>
         </w:rPr>
-        <w:t>5</w:t>
+        <w:t>4</w:t>
       </w:r>
       <w:r>
         <w:rPr>
@@ -553,7 +553,7 @@
           <w:noProof/>
           <w:lang w:val="fr-FR"/>
         </w:rPr>
-        <w:instrText xml:space="preserve"> PAGEREF _Toc70807285 \h </w:instrText>
+        <w:instrText xml:space="preserve"> PAGEREF _Toc70892084 \h </w:instrText>
       </w:r>
       <w:r>
         <w:rPr>
@@ -571,7 +571,7 @@
           <w:noProof/>
           <w:lang w:val="fr-FR"/>
         </w:rPr>
-        <w:t>5</w:t>
+        <w:t>4</w:t>
       </w:r>
       <w:r>
         <w:rPr>
@@ -617,7 +617,7 @@
           <w:noProof/>
           <w:lang w:val="fr-FR"/>
         </w:rPr>
-        <w:instrText xml:space="preserve"> PAGEREF _Toc70807286 \h </w:instrText>
+        <w:instrText xml:space="preserve"> PAGEREF _Toc70892085 \h </w:instrText>
       </w:r>
       <w:r>
         <w:rPr>
@@ -635,7 +635,7 @@
           <w:noProof/>
           <w:lang w:val="fr-FR"/>
         </w:rPr>
-        <w:t>6</w:t>
+        <w:t>5</w:t>
       </w:r>
       <w:r>
         <w:rPr>
@@ -660,7 +660,7 @@
           <w:noProof/>
           <w:lang w:val="fr-FR"/>
         </w:rPr>
-        <w:t>3.1 - Composants généraux</w:t>
+        <w:t>3.1 - Application Web</w:t>
       </w:r>
       <w:r>
         <w:rPr>
@@ -680,7 +680,7 @@
           <w:noProof/>
           <w:lang w:val="fr-FR"/>
         </w:rPr>
-        <w:instrText xml:space="preserve"> PAGEREF _Toc70807287 \h </w:instrText>
+        <w:instrText xml:space="preserve"> PAGEREF _Toc70892086 \h </w:instrText>
       </w:r>
       <w:r>
         <w:rPr>
@@ -698,7 +698,7 @@
           <w:noProof/>
           <w:lang w:val="fr-FR"/>
         </w:rPr>
-        <w:t>6</w:t>
+        <w:t>5</w:t>
       </w:r>
       <w:r>
         <w:rPr>
@@ -724,7 +724,7 @@
           <w:noProof/>
           <w:lang w:val="fr-FR"/>
         </w:rPr>
-        <w:t>3.1.1 - Package A</w:t>
+        <w:t>3.1.1 - Composants X</w:t>
       </w:r>
       <w:r>
         <w:rPr>
@@ -744,7 +744,7 @@
           <w:noProof/>
           <w:lang w:val="fr-FR"/>
         </w:rPr>
-        <w:instrText xml:space="preserve"> PAGEREF _Toc70807288 \h </w:instrText>
+        <w:instrText xml:space="preserve"> PAGEREF _Toc70892087 \h </w:instrText>
       </w:r>
       <w:r>
         <w:rPr>
@@ -773,9 +773,10 @@
     </w:p>
     <w:p>
       <w:pPr>
-        <w:pStyle w:val="TM4"/>
+        <w:pStyle w:val="TM3"/>
         <w:rPr>
           <w:rFonts w:asciiTheme="minorHAnsi" w:eastAsiaTheme="minorEastAsia" w:hAnsiTheme="minorHAnsi" w:cstheme="minorBidi"/>
+          <w:i w:val="0"/>
           <w:noProof/>
           <w:kern w:val="0"/>
           <w:sz w:val="24"/>
@@ -787,7 +788,7 @@
           <w:noProof/>
           <w:lang w:val="fr-FR"/>
         </w:rPr>
-        <w:t>3.1.1.1 - Composant X</w:t>
+        <w:t>3.1.2 - Composants Y et Z</w:t>
       </w:r>
       <w:r>
         <w:rPr>
@@ -807,7 +808,7 @@
           <w:noProof/>
           <w:lang w:val="fr-FR"/>
         </w:rPr>
-        <w:instrText xml:space="preserve"> PAGEREF _Toc70807289 \h </w:instrText>
+        <w:instrText xml:space="preserve"> PAGEREF _Toc70892088 \h </w:instrText>
       </w:r>
       <w:r>
         <w:rPr>
@@ -825,7 +826,7 @@
           <w:noProof/>
           <w:lang w:val="fr-FR"/>
         </w:rPr>
-        <w:t>6</w:t>
+        <w:t>7</w:t>
       </w:r>
       <w:r>
         <w:rPr>
@@ -836,7 +837,7 @@
     </w:p>
     <w:p>
       <w:pPr>
-        <w:pStyle w:val="TM4"/>
+        <w:pStyle w:val="TM2"/>
         <w:rPr>
           <w:rFonts w:asciiTheme="minorHAnsi" w:eastAsiaTheme="minorEastAsia" w:hAnsiTheme="minorHAnsi" w:cstheme="minorBidi"/>
           <w:noProof/>
@@ -850,7 +851,7 @@
           <w:noProof/>
           <w:lang w:val="fr-FR"/>
         </w:rPr>
-        <w:t>3.1.1.2 - Composant Y</w:t>
+        <w:t>3.2 - Application XXX...</w:t>
       </w:r>
       <w:r>
         <w:rPr>
@@ -870,7 +871,7 @@
           <w:noProof/>
           <w:lang w:val="fr-FR"/>
         </w:rPr>
-        <w:instrText xml:space="preserve"> PAGEREF _Toc70807290 \h </w:instrText>
+        <w:instrText xml:space="preserve"> PAGEREF _Toc70892089 \h </w:instrText>
       </w:r>
       <w:r>
         <w:rPr>
@@ -888,7 +889,7 @@
           <w:noProof/>
           <w:lang w:val="fr-FR"/>
         </w:rPr>
-        <w:t>6</w:t>
+        <w:t>7</w:t>
       </w:r>
       <w:r>
         <w:rPr>
@@ -899,10 +900,10 @@
     </w:p>
     <w:p>
       <w:pPr>
-        <w:pStyle w:val="TM3"/>
+        <w:pStyle w:val="TM1"/>
         <w:rPr>
           <w:rFonts w:asciiTheme="minorHAnsi" w:eastAsiaTheme="minorEastAsia" w:hAnsiTheme="minorHAnsi" w:cstheme="minorBidi"/>
-          <w:i w:val="0"/>
+          <w:b w:val="0"/>
           <w:noProof/>
           <w:kern w:val="0"/>
           <w:sz w:val="24"/>
@@ -914,7 +915,7 @@
           <w:noProof/>
           <w:lang w:val="fr-FR"/>
         </w:rPr>
-        <w:t>3.1.2 - Package B</w:t>
+        <w:t>4 - Architecture de Déploiement</w:t>
       </w:r>
       <w:r>
         <w:rPr>
@@ -934,7 +935,7 @@
           <w:noProof/>
           <w:lang w:val="fr-FR"/>
         </w:rPr>
-        <w:instrText xml:space="preserve"> PAGEREF _Toc70807291 \h </w:instrText>
+        <w:instrText xml:space="preserve"> PAGEREF _Toc70892090 \h </w:instrText>
       </w:r>
       <w:r>
         <w:rPr>
@@ -952,7 +953,7 @@
           <w:noProof/>
           <w:lang w:val="fr-FR"/>
         </w:rPr>
-        <w:t>6</w:t>
+        <w:t>8</w:t>
       </w:r>
       <w:r>
         <w:rPr>
@@ -963,7 +964,7 @@
     </w:p>
     <w:p>
       <w:pPr>
-        <w:pStyle w:val="TM4"/>
+        <w:pStyle w:val="TM2"/>
         <w:rPr>
           <w:rFonts w:asciiTheme="minorHAnsi" w:eastAsiaTheme="minorEastAsia" w:hAnsiTheme="minorHAnsi" w:cstheme="minorBidi"/>
           <w:noProof/>
@@ -977,7 +978,7 @@
           <w:noProof/>
           <w:lang w:val="fr-FR"/>
         </w:rPr>
-        <w:t>3.1.2.1 - Composant Z</w:t>
+        <w:t>4.1 - Serveur de Base de données</w:t>
       </w:r>
       <w:r>
         <w:rPr>
@@ -997,7 +998,7 @@
           <w:noProof/>
           <w:lang w:val="fr-FR"/>
         </w:rPr>
-        <w:instrText xml:space="preserve"> PAGEREF _Toc70807292 \h </w:instrText>
+        <w:instrText xml:space="preserve"> PAGEREF _Toc70892091 \h </w:instrText>
       </w:r>
       <w:r>
         <w:rPr>
@@ -1015,7 +1016,7 @@
           <w:noProof/>
           <w:lang w:val="fr-FR"/>
         </w:rPr>
-        <w:t>6</w:t>
+        <w:t>8</w:t>
       </w:r>
       <w:r>
         <w:rPr>
@@ -1040,7 +1041,7 @@
           <w:noProof/>
           <w:lang w:val="fr-FR"/>
         </w:rPr>
-        <w:t>3.2 - Application Web</w:t>
+        <w:t>4.2 - Serveur XXX</w:t>
       </w:r>
       <w:r>
         <w:rPr>
@@ -1060,7 +1061,7 @@
           <w:noProof/>
           <w:lang w:val="fr-FR"/>
         </w:rPr>
-        <w:instrText xml:space="preserve"> PAGEREF _Toc70807293 \h </w:instrText>
+        <w:instrText xml:space="preserve"> PAGEREF _Toc70892092 \h </w:instrText>
       </w:r>
       <w:r>
         <w:rPr>
@@ -1078,7 +1079,7 @@
           <w:noProof/>
           <w:lang w:val="fr-FR"/>
         </w:rPr>
-        <w:t>6</w:t>
+        <w:t>8</w:t>
       </w:r>
       <w:r>
         <w:rPr>
@@ -1089,10 +1090,10 @@
     </w:p>
     <w:p>
       <w:pPr>
-        <w:pStyle w:val="TM3"/>
+        <w:pStyle w:val="TM1"/>
         <w:rPr>
           <w:rFonts w:asciiTheme="minorHAnsi" w:eastAsiaTheme="minorEastAsia" w:hAnsiTheme="minorHAnsi" w:cstheme="minorBidi"/>
-          <w:i w:val="0"/>
+          <w:b w:val="0"/>
           <w:noProof/>
           <w:kern w:val="0"/>
           <w:sz w:val="24"/>
@@ -1104,7 +1105,7 @@
           <w:noProof/>
           <w:lang w:val="fr-FR"/>
         </w:rPr>
-        <w:t>3.2.1 - Composants X</w:t>
+        <w:t>5 - Architecture logicielle</w:t>
       </w:r>
       <w:r>
         <w:rPr>
@@ -1124,7 +1125,7 @@
           <w:noProof/>
           <w:lang w:val="fr-FR"/>
         </w:rPr>
-        <w:instrText xml:space="preserve"> PAGEREF _Toc70807294 \h </w:instrText>
+        <w:instrText xml:space="preserve"> PAGEREF _Toc70892093 \h </w:instrText>
       </w:r>
       <w:r>
         <w:rPr>
@@ -1142,7 +1143,7 @@
           <w:noProof/>
           <w:lang w:val="fr-FR"/>
         </w:rPr>
-        <w:t>6</w:t>
+        <w:t>9</w:t>
       </w:r>
       <w:r>
         <w:rPr>
@@ -1153,10 +1154,9 @@
     </w:p>
     <w:p>
       <w:pPr>
-        <w:pStyle w:val="TM3"/>
+        <w:pStyle w:val="TM2"/>
         <w:rPr>
           <w:rFonts w:asciiTheme="minorHAnsi" w:eastAsiaTheme="minorEastAsia" w:hAnsiTheme="minorHAnsi" w:cstheme="minorBidi"/>
-          <w:i w:val="0"/>
           <w:noProof/>
           <w:kern w:val="0"/>
           <w:sz w:val="24"/>
@@ -1168,7 +1168,7 @@
           <w:noProof/>
           <w:lang w:val="fr-FR"/>
         </w:rPr>
-        <w:t>3.2.2 - Composants Y et Z</w:t>
+        <w:t>5.1 - Principes généraux</w:t>
       </w:r>
       <w:r>
         <w:rPr>
@@ -1188,7 +1188,7 @@
           <w:noProof/>
           <w:lang w:val="fr-FR"/>
         </w:rPr>
-        <w:instrText xml:space="preserve"> PAGEREF _Toc70807295 \h </w:instrText>
+        <w:instrText xml:space="preserve"> PAGEREF _Toc70892094 \h </w:instrText>
       </w:r>
       <w:r>
         <w:rPr>
@@ -1206,7 +1206,7 @@
           <w:noProof/>
           <w:lang w:val="fr-FR"/>
         </w:rPr>
-        <w:t>6</w:t>
+        <w:t>9</w:t>
       </w:r>
       <w:r>
         <w:rPr>
@@ -1217,9 +1217,10 @@
     </w:p>
     <w:p>
       <w:pPr>
-        <w:pStyle w:val="TM2"/>
+        <w:pStyle w:val="TM3"/>
         <w:rPr>
           <w:rFonts w:asciiTheme="minorHAnsi" w:eastAsiaTheme="minorEastAsia" w:hAnsiTheme="minorHAnsi" w:cstheme="minorBidi"/>
+          <w:i w:val="0"/>
           <w:noProof/>
           <w:kern w:val="0"/>
           <w:sz w:val="24"/>
@@ -1231,7 +1232,7 @@
           <w:noProof/>
           <w:lang w:val="fr-FR"/>
         </w:rPr>
-        <w:t>3.3 - Application XXX...</w:t>
+        <w:t>5.1.1 - Les couches</w:t>
       </w:r>
       <w:r>
         <w:rPr>
@@ -1251,7 +1252,7 @@
           <w:noProof/>
           <w:lang w:val="fr-FR"/>
         </w:rPr>
-        <w:instrText xml:space="preserve"> PAGEREF _Toc70807296 \h </w:instrText>
+        <w:instrText xml:space="preserve"> PAGEREF _Toc70892095 \h </w:instrText>
       </w:r>
       <w:r>
         <w:rPr>
@@ -1269,7 +1270,7 @@
           <w:noProof/>
           <w:lang w:val="fr-FR"/>
         </w:rPr>
-        <w:t>6</w:t>
+        <w:t>9</w:t>
       </w:r>
       <w:r>
         <w:rPr>
@@ -1280,10 +1281,10 @@
     </w:p>
     <w:p>
       <w:pPr>
-        <w:pStyle w:val="TM1"/>
+        <w:pStyle w:val="TM3"/>
         <w:rPr>
           <w:rFonts w:asciiTheme="minorHAnsi" w:eastAsiaTheme="minorEastAsia" w:hAnsiTheme="minorHAnsi" w:cstheme="minorBidi"/>
-          <w:b w:val="0"/>
+          <w:i w:val="0"/>
           <w:noProof/>
           <w:kern w:val="0"/>
           <w:sz w:val="24"/>
@@ -1295,7 +1296,7 @@
           <w:noProof/>
           <w:lang w:val="fr-FR"/>
         </w:rPr>
-        <w:t>4 - Architecture de Déploiement</w:t>
+        <w:t>5.1.2 - Les modules</w:t>
       </w:r>
       <w:r>
         <w:rPr>
@@ -1315,7 +1316,7 @@
           <w:noProof/>
           <w:lang w:val="fr-FR"/>
         </w:rPr>
-        <w:instrText xml:space="preserve"> PAGEREF _Toc70807297 \h </w:instrText>
+        <w:instrText xml:space="preserve"> PAGEREF _Toc70892096 \h </w:instrText>
       </w:r>
       <w:r>
         <w:rPr>
@@ -1333,7 +1334,7 @@
           <w:noProof/>
           <w:lang w:val="fr-FR"/>
         </w:rPr>
-        <w:t>7</w:t>
+        <w:t>9</w:t>
       </w:r>
       <w:r>
         <w:rPr>
@@ -1344,9 +1345,10 @@
     </w:p>
     <w:p>
       <w:pPr>
-        <w:pStyle w:val="TM2"/>
+        <w:pStyle w:val="TM3"/>
         <w:rPr>
           <w:rFonts w:asciiTheme="minorHAnsi" w:eastAsiaTheme="minorEastAsia" w:hAnsiTheme="minorHAnsi" w:cstheme="minorBidi"/>
+          <w:i w:val="0"/>
           <w:noProof/>
           <w:kern w:val="0"/>
           <w:sz w:val="24"/>
@@ -1358,7 +1360,7 @@
           <w:noProof/>
           <w:lang w:val="fr-FR"/>
         </w:rPr>
-        <w:t>4.1 - Serveur de Base de données</w:t>
+        <w:t>5.1.3 - Structure des sources</w:t>
       </w:r>
       <w:r>
         <w:rPr>
@@ -1378,7 +1380,7 @@
           <w:noProof/>
           <w:lang w:val="fr-FR"/>
         </w:rPr>
-        <w:instrText xml:space="preserve"> PAGEREF _Toc70807298 \h </w:instrText>
+        <w:instrText xml:space="preserve"> PAGEREF _Toc70892097 \h </w:instrText>
       </w:r>
       <w:r>
         <w:rPr>
@@ -1396,7 +1398,7 @@
           <w:noProof/>
           <w:lang w:val="fr-FR"/>
         </w:rPr>
-        <w:t>7</w:t>
+        <w:t>9</w:t>
       </w:r>
       <w:r>
         <w:rPr>
@@ -1421,7 +1423,7 @@
           <w:noProof/>
           <w:lang w:val="fr-FR"/>
         </w:rPr>
-        <w:t>4.2 - Serveur XXX</w:t>
+        <w:t>5.2 - Application Web</w:t>
       </w:r>
       <w:r>
         <w:rPr>
@@ -1441,7 +1443,7 @@
           <w:noProof/>
           <w:lang w:val="fr-FR"/>
         </w:rPr>
-        <w:instrText xml:space="preserve"> PAGEREF _Toc70807299 \h </w:instrText>
+        <w:instrText xml:space="preserve"> PAGEREF _Toc70892098 \h </w:instrText>
       </w:r>
       <w:r>
         <w:rPr>
@@ -1459,7 +1461,7 @@
           <w:noProof/>
           <w:lang w:val="fr-FR"/>
         </w:rPr>
-        <w:t>7</w:t>
+        <w:t>10</w:t>
       </w:r>
       <w:r>
         <w:rPr>
@@ -1470,10 +1472,9 @@
     </w:p>
     <w:p>
       <w:pPr>
-        <w:pStyle w:val="TM1"/>
+        <w:pStyle w:val="TM2"/>
         <w:rPr>
           <w:rFonts w:asciiTheme="minorHAnsi" w:eastAsiaTheme="minorEastAsia" w:hAnsiTheme="minorHAnsi" w:cstheme="minorBidi"/>
-          <w:b w:val="0"/>
           <w:noProof/>
           <w:kern w:val="0"/>
           <w:sz w:val="24"/>
@@ -1485,7 +1486,7 @@
           <w:noProof/>
           <w:lang w:val="fr-FR"/>
         </w:rPr>
-        <w:t>5 - Architecture logicielle</w:t>
+        <w:t>5.3 - Application Xxx</w:t>
       </w:r>
       <w:r>
         <w:rPr>
@@ -1505,7 +1506,7 @@
           <w:noProof/>
           <w:lang w:val="fr-FR"/>
         </w:rPr>
-        <w:instrText xml:space="preserve"> PAGEREF _Toc70807300 \h </w:instrText>
+        <w:instrText xml:space="preserve"> PAGEREF _Toc70892099 \h </w:instrText>
       </w:r>
       <w:r>
         <w:rPr>
@@ -1523,7 +1524,7 @@
           <w:noProof/>
           <w:lang w:val="fr-FR"/>
         </w:rPr>
-        <w:t>8</w:t>
+        <w:t>10</w:t>
       </w:r>
       <w:r>
         <w:rPr>
@@ -1534,9 +1535,10 @@
     </w:p>
     <w:p>
       <w:pPr>
-        <w:pStyle w:val="TM2"/>
+        <w:pStyle w:val="TM1"/>
         <w:rPr>
           <w:rFonts w:asciiTheme="minorHAnsi" w:eastAsiaTheme="minorEastAsia" w:hAnsiTheme="minorHAnsi" w:cstheme="minorBidi"/>
+          <w:b w:val="0"/>
           <w:noProof/>
           <w:kern w:val="0"/>
           <w:sz w:val="24"/>
@@ -1548,7 +1550,7 @@
           <w:noProof/>
           <w:lang w:val="fr-FR"/>
         </w:rPr>
-        <w:t>5.1 - Principes généraux</w:t>
+        <w:t>6 - Points particuliers</w:t>
       </w:r>
       <w:r>
         <w:rPr>
@@ -1568,7 +1570,7 @@
           <w:noProof/>
           <w:lang w:val="fr-FR"/>
         </w:rPr>
-        <w:instrText xml:space="preserve"> PAGEREF _Toc70807301 \h </w:instrText>
+        <w:instrText xml:space="preserve"> PAGEREF _Toc70892100 \h </w:instrText>
       </w:r>
       <w:r>
         <w:rPr>
@@ -1586,7 +1588,7 @@
           <w:noProof/>
           <w:lang w:val="fr-FR"/>
         </w:rPr>
-        <w:t>8</w:t>
+        <w:t>11</w:t>
       </w:r>
       <w:r>
         <w:rPr>
@@ -1597,10 +1599,9 @@
     </w:p>
     <w:p>
       <w:pPr>
-        <w:pStyle w:val="TM3"/>
+        <w:pStyle w:val="TM2"/>
         <w:rPr>
           <w:rFonts w:asciiTheme="minorHAnsi" w:eastAsiaTheme="minorEastAsia" w:hAnsiTheme="minorHAnsi" w:cstheme="minorBidi"/>
-          <w:i w:val="0"/>
           <w:noProof/>
           <w:kern w:val="0"/>
           <w:sz w:val="24"/>
@@ -1612,7 +1613,7 @@
           <w:noProof/>
           <w:lang w:val="fr-FR"/>
         </w:rPr>
-        <w:t>5.1.1 - Les couches</w:t>
+        <w:t>6.1 - Gestion des logs</w:t>
       </w:r>
       <w:r>
         <w:rPr>
@@ -1632,7 +1633,7 @@
           <w:noProof/>
           <w:lang w:val="fr-FR"/>
         </w:rPr>
-        <w:instrText xml:space="preserve"> PAGEREF _Toc70807302 \h </w:instrText>
+        <w:instrText xml:space="preserve"> PAGEREF _Toc70892101 \h </w:instrText>
       </w:r>
       <w:r>
         <w:rPr>
@@ -1650,7 +1651,7 @@
           <w:noProof/>
           <w:lang w:val="fr-FR"/>
         </w:rPr>
-        <w:t>8</w:t>
+        <w:t>11</w:t>
       </w:r>
       <w:r>
         <w:rPr>
@@ -1661,10 +1662,9 @@
     </w:p>
     <w:p>
       <w:pPr>
-        <w:pStyle w:val="TM3"/>
+        <w:pStyle w:val="TM2"/>
         <w:rPr>
           <w:rFonts w:asciiTheme="minorHAnsi" w:eastAsiaTheme="minorEastAsia" w:hAnsiTheme="minorHAnsi" w:cstheme="minorBidi"/>
-          <w:i w:val="0"/>
           <w:noProof/>
           <w:kern w:val="0"/>
           <w:sz w:val="24"/>
@@ -1676,7 +1676,7 @@
           <w:noProof/>
           <w:lang w:val="fr-FR"/>
         </w:rPr>
-        <w:t>5.1.2 - Les modules</w:t>
+        <w:t>6.2 - Fichiers de configuration</w:t>
       </w:r>
       <w:r>
         <w:rPr>
@@ -1696,7 +1696,7 @@
           <w:noProof/>
           <w:lang w:val="fr-FR"/>
         </w:rPr>
-        <w:instrText xml:space="preserve"> PAGEREF _Toc70807303 \h </w:instrText>
+        <w:instrText xml:space="preserve"> PAGEREF _Toc70892102 \h </w:instrText>
       </w:r>
       <w:r>
         <w:rPr>
@@ -1714,7 +1714,7 @@
           <w:noProof/>
           <w:lang w:val="fr-FR"/>
         </w:rPr>
-        <w:t>8</w:t>
+        <w:t>11</w:t>
       </w:r>
       <w:r>
         <w:rPr>
@@ -1740,7 +1740,7 @@
           <w:noProof/>
           <w:lang w:val="fr-FR"/>
         </w:rPr>
-        <w:t>5.1.3 - Structure des sources</w:t>
+        <w:t>6.2.1 - Application web</w:t>
       </w:r>
       <w:r>
         <w:rPr>
@@ -1760,7 +1760,7 @@
           <w:noProof/>
           <w:lang w:val="fr-FR"/>
         </w:rPr>
-        <w:instrText xml:space="preserve"> PAGEREF _Toc70807304 \h </w:instrText>
+        <w:instrText xml:space="preserve"> PAGEREF _Toc70892103 \h </w:instrText>
       </w:r>
       <w:r>
         <w:rPr>
@@ -1778,7 +1778,7 @@
           <w:noProof/>
           <w:lang w:val="fr-FR"/>
         </w:rPr>
-        <w:t>8</w:t>
+        <w:t>11</w:t>
       </w:r>
       <w:r>
         <w:rPr>
@@ -1789,7 +1789,7 @@
     </w:p>
     <w:p>
       <w:pPr>
-        <w:pStyle w:val="TM2"/>
+        <w:pStyle w:val="TM4"/>
         <w:rPr>
           <w:rFonts w:asciiTheme="minorHAnsi" w:eastAsiaTheme="minorEastAsia" w:hAnsiTheme="minorHAnsi" w:cstheme="minorBidi"/>
           <w:noProof/>
@@ -1803,7 +1803,7 @@
           <w:noProof/>
           <w:lang w:val="fr-FR"/>
         </w:rPr>
-        <w:t>5.2 - Application Web</w:t>
+        <w:t>6.2.1.1 - Datasources</w:t>
       </w:r>
       <w:r>
         <w:rPr>
@@ -1823,7 +1823,7 @@
           <w:noProof/>
           <w:lang w:val="fr-FR"/>
         </w:rPr>
-        <w:instrText xml:space="preserve"> PAGEREF _Toc70807305 \h </w:instrText>
+        <w:instrText xml:space="preserve"> PAGEREF _Toc70892104 \h </w:instrText>
       </w:r>
       <w:r>
         <w:rPr>
@@ -1841,7 +1841,7 @@
           <w:noProof/>
           <w:lang w:val="fr-FR"/>
         </w:rPr>
-        <w:t>9</w:t>
+        <w:t>11</w:t>
       </w:r>
       <w:r>
         <w:rPr>
@@ -1852,7 +1852,7 @@
     </w:p>
     <w:p>
       <w:pPr>
-        <w:pStyle w:val="TM2"/>
+        <w:pStyle w:val="TM4"/>
         <w:rPr>
           <w:rFonts w:asciiTheme="minorHAnsi" w:eastAsiaTheme="minorEastAsia" w:hAnsiTheme="minorHAnsi" w:cstheme="minorBidi"/>
           <w:noProof/>
@@ -1866,7 +1866,7 @@
           <w:noProof/>
           <w:lang w:val="fr-FR"/>
         </w:rPr>
-        <w:t>5.3 - Application Xxx</w:t>
+        <w:t>6.2.1.2 - Fichier xxx.yyy</w:t>
       </w:r>
       <w:r>
         <w:rPr>
@@ -1886,7 +1886,7 @@
           <w:noProof/>
           <w:lang w:val="fr-FR"/>
         </w:rPr>
-        <w:instrText xml:space="preserve"> PAGEREF _Toc70807306 \h </w:instrText>
+        <w:instrText xml:space="preserve"> PAGEREF _Toc70892105 \h </w:instrText>
       </w:r>
       <w:r>
         <w:rPr>
@@ -1904,7 +1904,7 @@
           <w:noProof/>
           <w:lang w:val="fr-FR"/>
         </w:rPr>
-        <w:t>9</w:t>
+        <w:t>11</w:t>
       </w:r>
       <w:r>
         <w:rPr>
@@ -1915,10 +1915,10 @@
     </w:p>
     <w:p>
       <w:pPr>
-        <w:pStyle w:val="TM1"/>
+        <w:pStyle w:val="TM3"/>
         <w:rPr>
           <w:rFonts w:asciiTheme="minorHAnsi" w:eastAsiaTheme="minorEastAsia" w:hAnsiTheme="minorHAnsi" w:cstheme="minorBidi"/>
-          <w:b w:val="0"/>
+          <w:i w:val="0"/>
           <w:noProof/>
           <w:kern w:val="0"/>
           <w:sz w:val="24"/>
@@ -1930,7 +1930,7 @@
           <w:noProof/>
           <w:lang w:val="fr-FR"/>
         </w:rPr>
-        <w:t>6 - Points particuliers</w:t>
+        <w:t>6.2.2 - Application Xxx</w:t>
       </w:r>
       <w:r>
         <w:rPr>
@@ -1950,7 +1950,7 @@
           <w:noProof/>
           <w:lang w:val="fr-FR"/>
         </w:rPr>
-        <w:instrText xml:space="preserve"> PAGEREF _Toc70807307 \h </w:instrText>
+        <w:instrText xml:space="preserve"> PAGEREF _Toc70892106 \h </w:instrText>
       </w:r>
       <w:r>
         <w:rPr>
@@ -1968,7 +1968,7 @@
           <w:noProof/>
           <w:lang w:val="fr-FR"/>
         </w:rPr>
-        <w:t>10</w:t>
+        <w:t>11</w:t>
       </w:r>
       <w:r>
         <w:rPr>
@@ -1993,7 +1993,7 @@
           <w:noProof/>
           <w:lang w:val="fr-FR"/>
         </w:rPr>
-        <w:t>6.1 - Gestion des logs</w:t>
+        <w:t>6.3 - Ressources</w:t>
       </w:r>
       <w:r>
         <w:rPr>
@@ -2013,7 +2013,7 @@
           <w:noProof/>
           <w:lang w:val="fr-FR"/>
         </w:rPr>
-        <w:instrText xml:space="preserve"> PAGEREF _Toc70807308 \h </w:instrText>
+        <w:instrText xml:space="preserve"> PAGEREF _Toc70892107 \h </w:instrText>
       </w:r>
       <w:r>
         <w:rPr>
@@ -2031,7 +2031,7 @@
           <w:noProof/>
           <w:lang w:val="fr-FR"/>
         </w:rPr>
-        <w:t>10</w:t>
+        <w:t>11</w:t>
       </w:r>
       <w:r>
         <w:rPr>
@@ -2056,7 +2056,7 @@
           <w:noProof/>
           <w:lang w:val="fr-FR"/>
         </w:rPr>
-        <w:t>6.2 - Fichiers de configuration</w:t>
+        <w:t>6.4 - Environnement de développement</w:t>
       </w:r>
       <w:r>
         <w:rPr>
@@ -2076,7 +2076,7 @@
           <w:noProof/>
           <w:lang w:val="fr-FR"/>
         </w:rPr>
-        <w:instrText xml:space="preserve"> PAGEREF _Toc70807309 \h </w:instrText>
+        <w:instrText xml:space="preserve"> PAGEREF _Toc70892108 \h </w:instrText>
       </w:r>
       <w:r>
         <w:rPr>
@@ -2094,7 +2094,7 @@
           <w:noProof/>
           <w:lang w:val="fr-FR"/>
         </w:rPr>
-        <w:t>10</w:t>
+        <w:t>11</w:t>
       </w:r>
       <w:r>
         <w:rPr>
@@ -2105,10 +2105,9 @@
     </w:p>
     <w:p>
       <w:pPr>
-        <w:pStyle w:val="TM3"/>
+        <w:pStyle w:val="TM2"/>
         <w:rPr>
           <w:rFonts w:asciiTheme="minorHAnsi" w:eastAsiaTheme="minorEastAsia" w:hAnsiTheme="minorHAnsi" w:cstheme="minorBidi"/>
-          <w:i w:val="0"/>
           <w:noProof/>
           <w:kern w:val="0"/>
           <w:sz w:val="24"/>
@@ -2120,7 +2119,7 @@
           <w:noProof/>
           <w:lang w:val="fr-FR"/>
         </w:rPr>
-        <w:t>6.2.1 - Application web</w:t>
+        <w:t>6.5 - Procédure de packaging / livraison</w:t>
       </w:r>
       <w:r>
         <w:rPr>
@@ -2140,7 +2139,7 @@
           <w:noProof/>
           <w:lang w:val="fr-FR"/>
         </w:rPr>
-        <w:instrText xml:space="preserve"> PAGEREF _Toc70807310 \h </w:instrText>
+        <w:instrText xml:space="preserve"> PAGEREF _Toc70892109 \h </w:instrText>
       </w:r>
       <w:r>
         <w:rPr>
@@ -2158,7 +2157,7 @@
           <w:noProof/>
           <w:lang w:val="fr-FR"/>
         </w:rPr>
-        <w:t>10</w:t>
+        <w:t>11</w:t>
       </w:r>
       <w:r>
         <w:rPr>
@@ -2169,7 +2168,7 @@
     </w:p>
     <w:p>
       <w:pPr>
-        <w:pStyle w:val="TM4"/>
+        <w:pStyle w:val="TM2"/>
         <w:rPr>
           <w:rFonts w:asciiTheme="minorHAnsi" w:eastAsiaTheme="minorEastAsia" w:hAnsiTheme="minorHAnsi" w:cstheme="minorBidi"/>
           <w:noProof/>
@@ -2181,14 +2180,12 @@
       <w:r>
         <w:rPr>
           <w:noProof/>
-          <w:lang w:val="fr-FR"/>
-        </w:rPr>
-        <w:t>6.2.1.1 - Datasources</w:t>
-      </w:r>
-      <w:r>
-        <w:rPr>
-          <w:noProof/>
-          <w:lang w:val="fr-FR"/>
+        </w:rPr>
+        <w:t>6.6 - XXX</w:t>
+      </w:r>
+      <w:r>
+        <w:rPr>
+          <w:noProof/>
         </w:rPr>
         <w:tab/>
       </w:r>
@@ -2201,9 +2198,8 @@
       <w:r>
         <w:rPr>
           <w:noProof/>
-          <w:lang w:val="fr-FR"/>
-        </w:rPr>
-        <w:instrText xml:space="preserve"> PAGEREF _Toc70807311 \h </w:instrText>
+        </w:rPr>
+        <w:instrText xml:space="preserve"> PAGEREF _Toc70892110 \h </w:instrText>
       </w:r>
       <w:r>
         <w:rPr>
@@ -2219,9 +2215,8 @@
       <w:r>
         <w:rPr>
           <w:noProof/>
-          <w:lang w:val="fr-FR"/>
-        </w:rPr>
-        <w:t>10</w:t>
+        </w:rPr>
+        <w:t>11</w:t>
       </w:r>
       <w:r>
         <w:rPr>
@@ -2232,9 +2227,10 @@
     </w:p>
     <w:p>
       <w:pPr>
-        <w:pStyle w:val="TM4"/>
+        <w:pStyle w:val="TM1"/>
         <w:rPr>
           <w:rFonts w:asciiTheme="minorHAnsi" w:eastAsiaTheme="minorEastAsia" w:hAnsiTheme="minorHAnsi" w:cstheme="minorBidi"/>
+          <w:b w:val="0"/>
           <w:noProof/>
           <w:kern w:val="0"/>
           <w:sz w:val="24"/>
@@ -2244,14 +2240,12 @@
       <w:r>
         <w:rPr>
           <w:noProof/>
-          <w:lang w:val="fr-FR"/>
-        </w:rPr>
-        <w:t>6.2.1.2 - Fichier xxx.yyy</w:t>
-      </w:r>
-      <w:r>
-        <w:rPr>
-          <w:noProof/>
-          <w:lang w:val="fr-FR"/>
+        </w:rPr>
+        <w:t>7 - Glossaire</w:t>
+      </w:r>
+      <w:r>
+        <w:rPr>
+          <w:noProof/>
         </w:rPr>
         <w:tab/>
       </w:r>
@@ -2264,9 +2258,8 @@
       <w:r>
         <w:rPr>
           <w:noProof/>
-          <w:lang w:val="fr-FR"/>
-        </w:rPr>
-        <w:instrText xml:space="preserve"> PAGEREF _Toc70807312 \h </w:instrText>
+        </w:rPr>
+        <w:instrText xml:space="preserve"> PAGEREF _Toc70892111 \h </w:instrText>
       </w:r>
       <w:r>
         <w:rPr>
@@ -2282,381 +2275,8 @@
       <w:r>
         <w:rPr>
           <w:noProof/>
-          <w:lang w:val="fr-FR"/>
-        </w:rPr>
-        <w:t>10</w:t>
-      </w:r>
-      <w:r>
-        <w:rPr>
-          <w:noProof/>
-        </w:rPr>
-        <w:fldChar w:fldCharType="end"/>
-      </w:r>
-    </w:p>
-    <w:p>
-      <w:pPr>
-        <w:pStyle w:val="TM3"/>
-        <w:rPr>
-          <w:rFonts w:asciiTheme="minorHAnsi" w:eastAsiaTheme="minorEastAsia" w:hAnsiTheme="minorHAnsi" w:cstheme="minorBidi"/>
-          <w:i w:val="0"/>
-          <w:noProof/>
-          <w:kern w:val="0"/>
-          <w:sz w:val="24"/>
-          <w:lang w:val="fr-FR" w:eastAsia="fr-FR" w:bidi="ar-SA"/>
-        </w:rPr>
-      </w:pPr>
-      <w:r>
-        <w:rPr>
-          <w:noProof/>
-          <w:lang w:val="fr-FR"/>
-        </w:rPr>
-        <w:t>6.2.2 - Application Xxx</w:t>
-      </w:r>
-      <w:r>
-        <w:rPr>
-          <w:noProof/>
-          <w:lang w:val="fr-FR"/>
-        </w:rPr>
-        <w:tab/>
-      </w:r>
-      <w:r>
-        <w:rPr>
-          <w:noProof/>
-        </w:rPr>
-        <w:fldChar w:fldCharType="begin"/>
-      </w:r>
-      <w:r>
-        <w:rPr>
-          <w:noProof/>
-          <w:lang w:val="fr-FR"/>
-        </w:rPr>
-        <w:instrText xml:space="preserve"> PAGEREF _Toc70807313 \h </w:instrText>
-      </w:r>
-      <w:r>
-        <w:rPr>
-          <w:noProof/>
-        </w:rPr>
-      </w:r>
-      <w:r>
-        <w:rPr>
-          <w:noProof/>
-        </w:rPr>
-        <w:fldChar w:fldCharType="separate"/>
-      </w:r>
-      <w:r>
-        <w:rPr>
-          <w:noProof/>
-          <w:lang w:val="fr-FR"/>
-        </w:rPr>
-        <w:t>10</w:t>
-      </w:r>
-      <w:r>
-        <w:rPr>
-          <w:noProof/>
-        </w:rPr>
-        <w:fldChar w:fldCharType="end"/>
-      </w:r>
-    </w:p>
-    <w:p>
-      <w:pPr>
-        <w:pStyle w:val="TM2"/>
-        <w:rPr>
-          <w:rFonts w:asciiTheme="minorHAnsi" w:eastAsiaTheme="minorEastAsia" w:hAnsiTheme="minorHAnsi" w:cstheme="minorBidi"/>
-          <w:noProof/>
-          <w:kern w:val="0"/>
-          <w:sz w:val="24"/>
-          <w:lang w:val="fr-FR" w:eastAsia="fr-FR" w:bidi="ar-SA"/>
-        </w:rPr>
-      </w:pPr>
-      <w:r>
-        <w:rPr>
-          <w:noProof/>
-          <w:lang w:val="fr-FR"/>
-        </w:rPr>
-        <w:t>6.3 - Ressources</w:t>
-      </w:r>
-      <w:r>
-        <w:rPr>
-          <w:noProof/>
-          <w:lang w:val="fr-FR"/>
-        </w:rPr>
-        <w:tab/>
-      </w:r>
-      <w:r>
-        <w:rPr>
-          <w:noProof/>
-        </w:rPr>
-        <w:fldChar w:fldCharType="begin"/>
-      </w:r>
-      <w:r>
-        <w:rPr>
-          <w:noProof/>
-          <w:lang w:val="fr-FR"/>
-        </w:rPr>
-        <w:instrText xml:space="preserve"> PAGEREF _Toc70807314 \h </w:instrText>
-      </w:r>
-      <w:r>
-        <w:rPr>
-          <w:noProof/>
-        </w:rPr>
-      </w:r>
-      <w:r>
-        <w:rPr>
-          <w:noProof/>
-        </w:rPr>
-        <w:fldChar w:fldCharType="separate"/>
-      </w:r>
-      <w:r>
-        <w:rPr>
-          <w:noProof/>
-          <w:lang w:val="fr-FR"/>
-        </w:rPr>
-        <w:t>10</w:t>
-      </w:r>
-      <w:r>
-        <w:rPr>
-          <w:noProof/>
-        </w:rPr>
-        <w:fldChar w:fldCharType="end"/>
-      </w:r>
-    </w:p>
-    <w:p>
-      <w:pPr>
-        <w:pStyle w:val="TM2"/>
-        <w:rPr>
-          <w:rFonts w:asciiTheme="minorHAnsi" w:eastAsiaTheme="minorEastAsia" w:hAnsiTheme="minorHAnsi" w:cstheme="minorBidi"/>
-          <w:noProof/>
-          <w:kern w:val="0"/>
-          <w:sz w:val="24"/>
-          <w:lang w:val="fr-FR" w:eastAsia="fr-FR" w:bidi="ar-SA"/>
-        </w:rPr>
-      </w:pPr>
-      <w:r>
-        <w:rPr>
-          <w:noProof/>
-          <w:lang w:val="fr-FR"/>
-        </w:rPr>
-        <w:t>6.4 - Environnement de développement</w:t>
-      </w:r>
-      <w:r>
-        <w:rPr>
-          <w:noProof/>
-          <w:lang w:val="fr-FR"/>
-        </w:rPr>
-        <w:tab/>
-      </w:r>
-      <w:r>
-        <w:rPr>
-          <w:noProof/>
-        </w:rPr>
-        <w:fldChar w:fldCharType="begin"/>
-      </w:r>
-      <w:r>
-        <w:rPr>
-          <w:noProof/>
-          <w:lang w:val="fr-FR"/>
-        </w:rPr>
-        <w:instrText xml:space="preserve"> PAGEREF _Toc70807315 \h </w:instrText>
-      </w:r>
-      <w:r>
-        <w:rPr>
-          <w:noProof/>
-        </w:rPr>
-      </w:r>
-      <w:r>
-        <w:rPr>
-          <w:noProof/>
-        </w:rPr>
-        <w:fldChar w:fldCharType="separate"/>
-      </w:r>
-      <w:r>
-        <w:rPr>
-          <w:noProof/>
-          <w:lang w:val="fr-FR"/>
-        </w:rPr>
-        <w:t>10</w:t>
-      </w:r>
-      <w:r>
-        <w:rPr>
-          <w:noProof/>
-        </w:rPr>
-        <w:fldChar w:fldCharType="end"/>
-      </w:r>
-    </w:p>
-    <w:p>
-      <w:pPr>
-        <w:pStyle w:val="TM2"/>
-        <w:rPr>
-          <w:rFonts w:asciiTheme="minorHAnsi" w:eastAsiaTheme="minorEastAsia" w:hAnsiTheme="minorHAnsi" w:cstheme="minorBidi"/>
-          <w:noProof/>
-          <w:kern w:val="0"/>
-          <w:sz w:val="24"/>
-          <w:lang w:val="fr-FR" w:eastAsia="fr-FR" w:bidi="ar-SA"/>
-        </w:rPr>
-      </w:pPr>
-      <w:r>
-        <w:rPr>
-          <w:noProof/>
-          <w:lang w:val="fr-FR"/>
-        </w:rPr>
-        <w:t>6.5 - Procédure de packaging / livraison</w:t>
-      </w:r>
-      <w:r>
-        <w:rPr>
-          <w:noProof/>
-          <w:lang w:val="fr-FR"/>
-        </w:rPr>
-        <w:tab/>
-      </w:r>
-      <w:r>
-        <w:rPr>
-          <w:noProof/>
-        </w:rPr>
-        <w:fldChar w:fldCharType="begin"/>
-      </w:r>
-      <w:r>
-        <w:rPr>
-          <w:noProof/>
-          <w:lang w:val="fr-FR"/>
-        </w:rPr>
-        <w:instrText xml:space="preserve"> PAGEREF _Toc70807316 \h </w:instrText>
-      </w:r>
-      <w:r>
-        <w:rPr>
-          <w:noProof/>
-        </w:rPr>
-      </w:r>
-      <w:r>
-        <w:rPr>
-          <w:noProof/>
-        </w:rPr>
-        <w:fldChar w:fldCharType="separate"/>
-      </w:r>
-      <w:r>
-        <w:rPr>
-          <w:noProof/>
-          <w:lang w:val="fr-FR"/>
-        </w:rPr>
-        <w:t>10</w:t>
-      </w:r>
-      <w:r>
-        <w:rPr>
-          <w:noProof/>
-        </w:rPr>
-        <w:fldChar w:fldCharType="end"/>
-      </w:r>
-    </w:p>
-    <w:p>
-      <w:pPr>
-        <w:pStyle w:val="TM2"/>
-        <w:rPr>
-          <w:rFonts w:asciiTheme="minorHAnsi" w:eastAsiaTheme="minorEastAsia" w:hAnsiTheme="minorHAnsi" w:cstheme="minorBidi"/>
-          <w:noProof/>
-          <w:kern w:val="0"/>
-          <w:sz w:val="24"/>
-          <w:lang w:val="fr-FR" w:eastAsia="fr-FR" w:bidi="ar-SA"/>
-        </w:rPr>
-      </w:pPr>
-      <w:r>
-        <w:rPr>
-          <w:noProof/>
-        </w:rPr>
-        <w:t>6.6 - XXX</w:t>
-      </w:r>
-      <w:r>
-        <w:rPr>
-          <w:noProof/>
-        </w:rPr>
-        <w:tab/>
-      </w:r>
-      <w:r>
-        <w:rPr>
-          <w:noProof/>
-        </w:rPr>
-        <w:fldChar w:fldCharType="begin"/>
-      </w:r>
-      <w:r>
-        <w:rPr>
-          <w:noProof/>
-        </w:rPr>
-        <w:instrText xml:space="preserve"> PAGEREF _Toc70807317 \h </w:instrText>
-      </w:r>
-      <w:r>
-        <w:rPr>
-          <w:noProof/>
-        </w:rPr>
-      </w:r>
-      <w:r>
-        <w:rPr>
-          <w:noProof/>
-        </w:rPr>
-        <w:fldChar w:fldCharType="separate"/>
-      </w:r>
-      <w:r>
-        <w:rPr>
-          <w:noProof/>
-        </w:rPr>
-        <w:t>10</w:t>
-      </w:r>
-      <w:r>
-        <w:rPr>
-          <w:noProof/>
-        </w:rPr>
-        <w:fldChar w:fldCharType="end"/>
-      </w:r>
-    </w:p>
-    <w:p>
-      <w:pPr>
-        <w:pStyle w:val="TM1"/>
-        <w:rPr>
-          <w:rFonts w:asciiTheme="minorHAnsi" w:eastAsiaTheme="minorEastAsia" w:hAnsiTheme="minorHAnsi" w:cstheme="minorBidi"/>
-          <w:b w:val="0"/>
-          <w:noProof/>
-          <w:kern w:val="0"/>
-          <w:sz w:val="24"/>
-          <w:lang w:val="fr-FR" w:eastAsia="fr-FR" w:bidi="ar-SA"/>
-        </w:rPr>
-      </w:pPr>
-      <w:r>
-        <w:rPr>
-          <w:noProof/>
-        </w:rPr>
-        <w:t>7 - Glossaire</w:t>
-      </w:r>
-      <w:r>
-        <w:rPr>
-          <w:noProof/>
-        </w:rPr>
-        <w:tab/>
-      </w:r>
-      <w:r>
-        <w:rPr>
-          <w:noProof/>
-        </w:rPr>
-        <w:fldChar w:fldCharType="begin"/>
-      </w:r>
-      <w:r>
-        <w:rPr>
-          <w:noProof/>
-        </w:rPr>
-        <w:instrText xml:space="preserve"> PAGEREF _Toc70807318 \h </w:instrText>
-      </w:r>
-      <w:r>
-        <w:rPr>
-          <w:noProof/>
-        </w:rPr>
-      </w:r>
-      <w:r>
-        <w:rPr>
-          <w:noProof/>
-        </w:rPr>
-        <w:fldChar w:fldCharType="separate"/>
-      </w:r>
-      <w:r>
-        <w:rPr>
-          <w:noProof/>
-        </w:rPr>
-        <w:t>11</w:t>
+        </w:rPr>
+        <w:t>12</w:t>
       </w:r>
       <w:r>
         <w:rPr>
@@ -2689,7 +2309,7 @@
       <w:pPr>
         <w:pStyle w:val="Titre1"/>
       </w:pPr>
-      <w:bookmarkStart w:id="0" w:name="_Toc70807282"/>
+      <w:bookmarkStart w:id="0" w:name="_Toc70892081"/>
       <w:r>
         <w:lastRenderedPageBreak/>
         <w:t>Versions</w:t>
@@ -3128,7 +2748,7 @@
       <w:pPr>
         <w:pStyle w:val="Titre1"/>
       </w:pPr>
-      <w:bookmarkStart w:id="1" w:name="_Toc70807283"/>
+      <w:bookmarkStart w:id="1" w:name="_Toc70892082"/>
       <w:r>
         <w:lastRenderedPageBreak/>
         <w:t>Introduction</w:t>
@@ -3139,7 +2759,7 @@
       <w:pPr>
         <w:pStyle w:val="Titre2"/>
       </w:pPr>
-      <w:bookmarkStart w:id="2" w:name="_Toc70807284"/>
+      <w:bookmarkStart w:id="2" w:name="_Toc70892083"/>
       <w:proofErr w:type="spellStart"/>
       <w:r>
         <w:t>Objet</w:t>
@@ -3264,7 +2884,7 @@
       <w:pPr>
         <w:pStyle w:val="Titre2"/>
       </w:pPr>
-      <w:bookmarkStart w:id="3" w:name="_Toc70807285"/>
+      <w:bookmarkStart w:id="3" w:name="_Toc70892084"/>
       <w:proofErr w:type="spellStart"/>
       <w:r>
         <w:t>Références</w:t>
@@ -3405,7 +3025,7 @@
       <w:pPr>
         <w:pStyle w:val="Titre1"/>
       </w:pPr>
-      <w:bookmarkStart w:id="4" w:name="_Toc70807286"/>
+      <w:bookmarkStart w:id="4" w:name="_Toc70892085"/>
       <w:r>
         <w:lastRenderedPageBreak/>
         <w:t>Architecture Technique</w:t>
@@ -3641,7 +3261,7 @@
       <w:pPr>
         <w:pStyle w:val="Titre2"/>
       </w:pPr>
-      <w:bookmarkStart w:id="5" w:name="_Toc70807293"/>
+      <w:bookmarkStart w:id="5" w:name="_Toc70892086"/>
       <w:r>
         <w:t>Application Web</w:t>
       </w:r>
@@ -3668,7 +3288,7 @@
         <w:pStyle w:val="Corpsdetexte"/>
         <w:numPr>
           <w:ilvl w:val="0"/>
-          <w:numId w:val="12"/>
+          <w:numId w:val="15"/>
         </w:numPr>
         <w:spacing w:before="120"/>
         <w:rPr>
@@ -3679,43 +3299,7 @@
         <w:rPr>
           <w:lang w:val="fr-FR"/>
         </w:rPr>
-        <w:t xml:space="preserve">Application </w:t>
-      </w:r>
-      <w:r>
-        <w:rPr>
-          <w:lang w:val="fr-FR"/>
-        </w:rPr>
-        <w:t>J2EE</w:t>
-      </w:r>
-      <w:r>
-        <w:rPr>
-          <w:lang w:val="fr-FR"/>
-        </w:rPr>
-        <w:t xml:space="preserve"> (JDK version 1.8) / </w:t>
-      </w:r>
-      <w:r>
-        <w:rPr>
-          <w:lang w:val="fr-FR"/>
-        </w:rPr>
-        <w:t>PHP</w:t>
-      </w:r>
-      <w:r>
-        <w:rPr>
-          <w:lang w:val="fr-FR"/>
-        </w:rPr>
-        <w:t xml:space="preserve"> (version) / </w:t>
-      </w:r>
-      <w:r>
-        <w:rPr>
-          <w:lang w:val="fr-FR"/>
-        </w:rPr>
-        <w:t>Python</w:t>
-      </w:r>
-      <w:r>
-        <w:rPr>
-          <w:lang w:val="fr-FR"/>
-        </w:rPr>
-        <w:t xml:space="preserve">… </w:t>
+        <w:t>Pour la partie back-end :</w:t>
       </w:r>
     </w:p>
     <w:p>
@@ -3723,61 +3307,504 @@
         <w:pStyle w:val="Corpsdetexte"/>
         <w:numPr>
           <w:ilvl w:val="0"/>
-          <w:numId w:val="12"/>
+          <w:numId w:val="16"/>
         </w:numPr>
         <w:spacing w:before="120"/>
         <w:rPr>
           <w:lang w:val="fr-FR"/>
         </w:rPr>
       </w:pPr>
+      <w:r>
+        <w:rPr>
+          <w:lang w:val="fr-FR"/>
+        </w:rPr>
+        <w:t xml:space="preserve">PostgreSQL </w:t>
+      </w:r>
+      <w:r>
+        <w:rPr>
+          <w:lang w:val="fr-FR"/>
+        </w:rPr>
+        <w:t>installé sur un s</w:t>
+      </w:r>
+      <w:r>
+        <w:rPr>
+          <w:lang w:val="fr-FR"/>
+        </w:rPr>
+        <w:t>erveur de données</w:t>
+      </w:r>
+      <w:r>
+        <w:rPr>
+          <w:lang w:val="fr-FR"/>
+        </w:rPr>
+        <w:t xml:space="preserve"> </w:t>
+      </w:r>
+      <w:r>
+        <w:rPr>
+          <w:lang w:val="fr-FR"/>
+        </w:rPr>
+        <w:t>sous Linux, gérant l’authentification ainsi que le stock de produits et ingrédients, nécessaires à la confection des pizzas.</w:t>
+      </w:r>
+    </w:p>
+    <w:p>
+      <w:pPr>
+        <w:pStyle w:val="Corpsdetexte"/>
+        <w:numPr>
+          <w:ilvl w:val="0"/>
+          <w:numId w:val="16"/>
+        </w:numPr>
+        <w:spacing w:before="120"/>
+        <w:rPr>
+          <w:lang w:val="fr-FR"/>
+        </w:rPr>
+      </w:pPr>
+      <w:r>
+        <w:rPr>
+          <w:lang w:val="fr-FR"/>
+        </w:rPr>
+        <w:t xml:space="preserve">Le Framework </w:t>
+      </w:r>
       <w:proofErr w:type="spellStart"/>
       <w:r>
         <w:rPr>
           <w:lang w:val="fr-FR"/>
         </w:rPr>
-        <w:t>Serveur</w:t>
+        <w:t>Spring</w:t>
       </w:r>
       <w:proofErr w:type="spellEnd"/>
       <w:r>
         <w:rPr>
           <w:lang w:val="fr-FR"/>
         </w:rPr>
+        <w:t xml:space="preserve"> installé sur un s</w:t>
+      </w:r>
+      <w:r>
+        <w:rPr>
+          <w:lang w:val="fr-FR"/>
+        </w:rPr>
+        <w:t>erveur d’application</w:t>
+      </w:r>
+      <w:r>
+        <w:rPr>
+          <w:lang w:val="fr-FR"/>
+        </w:rPr>
+        <w:t xml:space="preserve"> tournant </w:t>
+      </w:r>
+      <w:r>
+        <w:rPr>
+          <w:lang w:val="fr-FR"/>
+        </w:rPr>
+        <w:t>sous Linux</w:t>
+      </w:r>
+      <w:r>
+        <w:rPr>
+          <w:lang w:val="fr-FR"/>
+        </w:rPr>
+        <w:t>, développé en Java, gérant plus particulièrement les différentes phases du cycle de vie d’une commande.</w:t>
+      </w:r>
+    </w:p>
+    <w:p>
+      <w:pPr>
+        <w:pStyle w:val="Corpsdetexte"/>
+        <w:numPr>
+          <w:ilvl w:val="0"/>
+          <w:numId w:val="15"/>
+        </w:numPr>
+        <w:spacing w:before="120"/>
+        <w:rPr>
+          <w:lang w:val="fr-FR"/>
+        </w:rPr>
+      </w:pPr>
+      <w:r>
+        <w:rPr>
+          <w:lang w:val="fr-FR"/>
+        </w:rPr>
+        <w:t>Pour la partie front-end :</w:t>
+      </w:r>
+    </w:p>
+    <w:p>
+      <w:pPr>
+        <w:pStyle w:val="Corpsdetexte"/>
+        <w:numPr>
+          <w:ilvl w:val="0"/>
+          <w:numId w:val="16"/>
+        </w:numPr>
+        <w:spacing w:before="120"/>
+        <w:rPr>
+          <w:rFonts w:ascii="Segoe UI" w:hAnsi="Segoe UI" w:cs="Segoe UI"/>
+          <w:color w:val="444444"/>
+          <w:lang w:val="fr-FR"/>
+        </w:rPr>
+      </w:pPr>
+      <w:r>
+        <w:rPr>
+          <w:lang w:val="fr-FR"/>
+        </w:rPr>
+        <w:t xml:space="preserve">Le </w:t>
+      </w:r>
+      <w:r>
+        <w:rPr>
+          <w:lang w:val="fr-FR"/>
+        </w:rPr>
+        <w:t xml:space="preserve">Framework </w:t>
+      </w:r>
+      <w:proofErr w:type="spellStart"/>
+      <w:r>
+        <w:rPr>
+          <w:lang w:val="fr-FR"/>
+        </w:rPr>
+        <w:t>Angular</w:t>
+      </w:r>
+      <w:proofErr w:type="spellEnd"/>
+      <w:r>
+        <w:rPr>
+          <w:lang w:val="fr-FR"/>
+        </w:rPr>
+        <w:t xml:space="preserve"> installé sur u</w:t>
+      </w:r>
+      <w:r>
+        <w:rPr>
+          <w:lang w:val="fr-FR"/>
+        </w:rPr>
+        <w:t>n s</w:t>
+      </w:r>
+      <w:r>
+        <w:rPr>
+          <w:lang w:val="fr-FR"/>
+        </w:rPr>
+        <w:t xml:space="preserve">erveur Web Apache, </w:t>
+      </w:r>
+      <w:r>
+        <w:rPr>
+          <w:lang w:val="fr-FR"/>
+        </w:rPr>
+        <w:t xml:space="preserve">lui aussi sous Linux, </w:t>
+      </w:r>
+      <w:r>
+        <w:rPr>
+          <w:lang w:val="fr-FR"/>
+        </w:rPr>
+        <w:t>accompagné d</w:t>
+      </w:r>
+      <w:r>
+        <w:rPr>
+          <w:lang w:val="fr-FR"/>
+        </w:rPr>
+        <w:t>’un</w:t>
+      </w:r>
+      <w:r>
+        <w:rPr>
+          <w:lang w:val="fr-FR"/>
+        </w:rPr>
         <w:t xml:space="preserve"> </w:t>
       </w:r>
+      <w:r>
+        <w:rPr>
+          <w:lang w:val="fr-FR"/>
+        </w:rPr>
+        <w:t xml:space="preserve">Framework CSS comme </w:t>
+      </w:r>
       <w:proofErr w:type="spellStart"/>
       <w:r>
         <w:rPr>
           <w:lang w:val="fr-FR"/>
         </w:rPr>
-        <w:t>d'application</w:t>
+        <w:t>Bootstrap</w:t>
       </w:r>
       <w:proofErr w:type="spellEnd"/>
       <w:r>
         <w:rPr>
           <w:lang w:val="fr-FR"/>
         </w:rPr>
+        <w:t xml:space="preserve">, permettant notamment d’obtenir un </w:t>
+      </w:r>
+      <w:r>
+        <w:rPr>
+          <w:lang w:val="fr-FR"/>
+        </w:rPr>
+        <w:t>effet « Responsive Web Design »</w:t>
+      </w:r>
+      <w:r>
+        <w:rPr>
+          <w:rStyle w:val="Appelnotedebasdep"/>
+          <w:lang w:val="fr-FR"/>
+        </w:rPr>
+        <w:footnoteReference w:id="4"/>
+      </w:r>
+      <w:r>
+        <w:rPr>
+          <w:lang w:val="fr-FR"/>
+        </w:rPr>
+        <w:t>,</w:t>
+      </w:r>
+      <w:r>
+        <w:rPr>
+          <w:lang w:val="fr-FR"/>
+        </w:rPr>
         <w:t xml:space="preserve"> </w:t>
       </w:r>
+      <w:r>
+        <w:rPr>
+          <w:lang w:val="fr-FR"/>
+        </w:rPr>
+        <w:t>des</w:t>
+      </w:r>
+      <w:r>
+        <w:rPr>
+          <w:lang w:val="fr-FR"/>
+        </w:rPr>
+        <w:t xml:space="preserve"> librairies </w:t>
+      </w:r>
+      <w:r>
+        <w:rPr>
+          <w:lang w:val="fr-FR"/>
+        </w:rPr>
+        <w:t xml:space="preserve">de </w:t>
+      </w:r>
+      <w:r>
+        <w:rPr>
+          <w:lang w:val="fr-FR"/>
+        </w:rPr>
+        <w:lastRenderedPageBreak/>
+        <w:t xml:space="preserve">composants </w:t>
+      </w:r>
       <w:proofErr w:type="spellStart"/>
       <w:r>
         <w:rPr>
           <w:lang w:val="fr-FR"/>
         </w:rPr>
-        <w:t>JOnAS</w:t>
+        <w:t>Angular</w:t>
       </w:r>
       <w:proofErr w:type="spellEnd"/>
       <w:r>
         <w:rPr>
           <w:lang w:val="fr-FR"/>
         </w:rPr>
-        <w:t xml:space="preserve"> 5.2.4 / ...</w:t>
+        <w:t xml:space="preserve"> comme </w:t>
+      </w:r>
+      <w:proofErr w:type="spellStart"/>
+      <w:r>
+        <w:rPr>
+          <w:lang w:val="fr-FR"/>
+        </w:rPr>
+        <w:t>Ng-Bootstrap</w:t>
+      </w:r>
+      <w:proofErr w:type="spellEnd"/>
+      <w:r>
+        <w:rPr>
+          <w:lang w:val="fr-FR"/>
+        </w:rPr>
+        <w:t xml:space="preserve">, en mesure par exemple de construire des fenêtres modales, des librairies générant des graphiques de type « camemberts » comme </w:t>
+      </w:r>
+      <w:proofErr w:type="spellStart"/>
+      <w:r>
+        <w:rPr>
+          <w:lang w:val="fr-FR"/>
+        </w:rPr>
+        <w:t>Chart.Js</w:t>
+      </w:r>
+      <w:proofErr w:type="spellEnd"/>
+      <w:r>
+        <w:rPr>
+          <w:lang w:val="fr-FR"/>
+        </w:rPr>
+        <w:t xml:space="preserve"> ou encore </w:t>
+      </w:r>
+      <w:proofErr w:type="spellStart"/>
+      <w:r>
+        <w:rPr>
+          <w:lang w:val="fr-FR"/>
+        </w:rPr>
+        <w:t>Lodash</w:t>
+      </w:r>
+      <w:proofErr w:type="spellEnd"/>
+      <w:r>
+        <w:rPr>
+          <w:lang w:val="fr-FR"/>
+        </w:rPr>
+        <w:t xml:space="preserve">, une bibliothèque </w:t>
+      </w:r>
+      <w:proofErr w:type="spellStart"/>
+      <w:r>
+        <w:rPr>
+          <w:lang w:val="fr-FR"/>
+        </w:rPr>
+        <w:t>Javascript</w:t>
+      </w:r>
+      <w:proofErr w:type="spellEnd"/>
+      <w:r>
+        <w:rPr>
+          <w:lang w:val="fr-FR"/>
+        </w:rPr>
+        <w:t xml:space="preserve"> contenant des fonctions permettant par exemple de tester et manipuler des valeurs, créer des fonctions composites ou utiles pour des tableaux, objets ou chaînes de texte.</w:t>
       </w:r>
     </w:p>
     <w:p>
       <w:pPr>
         <w:pStyle w:val="Corpsdetexte"/>
-        <w:spacing w:after="0"/>
-      </w:pPr>
+        <w:spacing w:before="120"/>
+        <w:jc w:val="center"/>
+        <w:rPr>
+          <w:lang w:val="fr-FR"/>
+        </w:rPr>
+      </w:pPr>
+      <w:r>
+        <w:rPr>
+          <w:noProof/>
+          <w:lang w:eastAsia="fr-FR"/>
+        </w:rPr>
+        <w:drawing>
+          <wp:inline distT="0" distB="0" distL="0" distR="0" wp14:anchorId="3F88F589" wp14:editId="12877C3A">
+            <wp:extent cx="6120130" cy="3933544"/>
+            <wp:effectExtent l="0" t="0" r="1270" b="3810"/>
+            <wp:docPr id="26" name="Image 26"/>
+            <wp:cNvGraphicFramePr>
+              <a:graphicFrameLocks xmlns:a="http://schemas.openxmlformats.org/drawingml/2006/main" noChangeAspect="1"/>
+            </wp:cNvGraphicFramePr>
+            <a:graphic xmlns:a="http://schemas.openxmlformats.org/drawingml/2006/main">
+              <a:graphicData uri="http://schemas.openxmlformats.org/drawingml/2006/picture">
+                <pic:pic xmlns:pic="http://schemas.openxmlformats.org/drawingml/2006/picture">
+                  <pic:nvPicPr>
+                    <pic:cNvPr id="26" name="DDCOMP.gif"/>
+                    <pic:cNvPicPr/>
+                  </pic:nvPicPr>
+                  <pic:blipFill>
+                    <a:blip r:embed="rId8">
+                      <a:extLst>
+                        <a:ext uri="{28A0092B-C50C-407E-A947-70E740481C1C}">
+                          <a14:useLocalDpi xmlns:a14="http://schemas.microsoft.com/office/drawing/2010/main" val="0"/>
+                        </a:ext>
+                      </a:extLst>
+                    </a:blip>
+                    <a:stretch>
+                      <a:fillRect/>
+                    </a:stretch>
+                  </pic:blipFill>
+                  <pic:spPr>
+                    <a:xfrm>
+                      <a:off x="0" y="0"/>
+                      <a:ext cx="6120130" cy="3933544"/>
+                    </a:xfrm>
+                    <a:prstGeom prst="rect">
+                      <a:avLst/>
+                    </a:prstGeom>
+                  </pic:spPr>
+                </pic:pic>
+              </a:graphicData>
+            </a:graphic>
+          </wp:inline>
+        </w:drawing>
+      </w:r>
+    </w:p>
+    <w:p>
+      <w:pPr>
+        <w:pStyle w:val="Corpsdetexte"/>
+        <w:spacing w:before="120"/>
+        <w:jc w:val="center"/>
+        <w:rPr>
+          <w:b/>
+          <w:bCs/>
+          <w:u w:val="single"/>
+          <w:lang w:val="fr-FR"/>
+        </w:rPr>
+      </w:pPr>
+      <w:r>
+        <w:rPr>
+          <w:b/>
+          <w:bCs/>
+          <w:u w:val="single"/>
+          <w:lang w:val="fr-FR"/>
+        </w:rPr>
+        <w:t>DIAGRAMME 1 : DIAGRAMME DE COMPOSANTS</w:t>
+      </w:r>
+    </w:p>
+    <w:p>
+      <w:pPr>
+        <w:pStyle w:val="Titre3"/>
+      </w:pPr>
+      <w:bookmarkStart w:id="6" w:name="_Toc70892087"/>
+      <w:proofErr w:type="spellStart"/>
+      <w:r>
+        <w:t>Composants</w:t>
+      </w:r>
+      <w:proofErr w:type="spellEnd"/>
+      <w:r>
+        <w:t xml:space="preserve"> X</w:t>
+      </w:r>
+      <w:bookmarkEnd w:id="6"/>
+    </w:p>
+    <w:p>
+      <w:pPr>
+        <w:pStyle w:val="Corpsdetexte"/>
+        <w:spacing w:before="120"/>
+        <w:ind w:firstLine="709"/>
+        <w:rPr>
+          <w:lang w:val="fr-FR"/>
+        </w:rPr>
+      </w:pPr>
+      <w:r>
+        <w:rPr>
+          <w:lang w:val="fr-FR"/>
+        </w:rPr>
+        <w:t>Description et rôle/objectif</w:t>
+      </w:r>
+      <w:r>
+        <w:rPr>
+          <w:lang w:val="fr-FR"/>
+        </w:rPr>
+        <w:t> :</w:t>
+      </w:r>
+    </w:p>
+    <w:p>
+      <w:pPr>
+        <w:pStyle w:val="Titre3"/>
+      </w:pPr>
+      <w:bookmarkStart w:id="7" w:name="_Toc70892088"/>
+      <w:proofErr w:type="spellStart"/>
+      <w:r>
+        <w:t>Composants</w:t>
+      </w:r>
+      <w:proofErr w:type="spellEnd"/>
+      <w:r>
+        <w:t xml:space="preserve"> Y et Z</w:t>
+      </w:r>
+      <w:bookmarkEnd w:id="7"/>
+    </w:p>
+    <w:p>
+      <w:pPr>
+        <w:pStyle w:val="Corpsdetexte"/>
+      </w:pPr>
+    </w:p>
+    <w:p>
+      <w:pPr>
+        <w:pStyle w:val="Titre2"/>
+      </w:pPr>
+      <w:bookmarkStart w:id="8" w:name="_Toc70892089"/>
+      <w:r>
+        <w:lastRenderedPageBreak/>
+        <w:t>Application XXX...</w:t>
+      </w:r>
+      <w:bookmarkEnd w:id="8"/>
+    </w:p>
+    <w:p>
+      <w:pPr>
+        <w:pStyle w:val="Corpsdetexte"/>
+      </w:pPr>
+    </w:p>
+    <w:p>
+      <w:pPr>
+        <w:pStyle w:val="Titre1"/>
+      </w:pPr>
+      <w:bookmarkStart w:id="9" w:name="_Toc70892090"/>
+      <w:r>
+        <w:lastRenderedPageBreak/>
+        <w:t xml:space="preserve">Architecture de </w:t>
+      </w:r>
+      <w:proofErr w:type="spellStart"/>
+      <w:r>
+        <w:t>Déploiement</w:t>
+      </w:r>
+      <w:bookmarkEnd w:id="9"/>
+      <w:proofErr w:type="spellEnd"/>
     </w:p>
     <w:p>
       <w:pPr>
@@ -3794,43 +3821,36 @@
       </w:r>
       <w:proofErr w:type="spellStart"/>
       <w:r>
-        <w:t>Composants</w:t>
+        <w:t>déploiement</w:t>
       </w:r>
       <w:proofErr w:type="spellEnd"/>
     </w:p>
     <w:p>
       <w:pPr>
-        <w:pStyle w:val="Titre3"/>
-      </w:pPr>
-      <w:bookmarkStart w:id="6" w:name="_Toc70807294"/>
+        <w:pStyle w:val="Corpsdetexte"/>
+      </w:pPr>
+      <w:r>
+        <w:t xml:space="preserve">Explication / </w:t>
+      </w:r>
       <w:proofErr w:type="spellStart"/>
       <w:r>
-        <w:t>Composants</w:t>
+        <w:t>commentaires</w:t>
       </w:r>
       <w:proofErr w:type="spellEnd"/>
       <w:r>
-        <w:t xml:space="preserve"> X</w:t>
-      </w:r>
-      <w:bookmarkEnd w:id="6"/>
-    </w:p>
-    <w:p>
-      <w:pPr>
-        <w:pStyle w:val="Corpsdetexte"/>
-      </w:pPr>
-      <w:r>
-        <w:t xml:space="preserve">Description et </w:t>
+        <w:t xml:space="preserve"> </w:t>
       </w:r>
       <w:proofErr w:type="spellStart"/>
       <w:r>
-        <w:t>rôle</w:t>
+        <w:t>si</w:t>
       </w:r>
       <w:proofErr w:type="spellEnd"/>
       <w:r>
-        <w:t>/</w:t>
+        <w:t xml:space="preserve"> </w:t>
       </w:r>
       <w:proofErr w:type="spellStart"/>
       <w:r>
-        <w:t>objectif</w:t>
+        <w:t>nécessaires</w:t>
       </w:r>
       <w:proofErr w:type="spellEnd"/>
       <w:r>
@@ -3839,112 +3859,9 @@
     </w:p>
     <w:p>
       <w:pPr>
-        <w:pStyle w:val="Titre3"/>
-      </w:pPr>
-      <w:bookmarkStart w:id="7" w:name="_Toc70807295"/>
-      <w:proofErr w:type="spellStart"/>
-      <w:r>
-        <w:t>Composants</w:t>
-      </w:r>
-      <w:proofErr w:type="spellEnd"/>
-      <w:r>
-        <w:t xml:space="preserve"> Y et Z</w:t>
-      </w:r>
-      <w:bookmarkEnd w:id="7"/>
-    </w:p>
-    <w:p>
-      <w:pPr>
-        <w:pStyle w:val="Corpsdetexte"/>
-      </w:pPr>
-    </w:p>
-    <w:p>
-      <w:pPr>
         <w:pStyle w:val="Titre2"/>
       </w:pPr>
-      <w:bookmarkStart w:id="8" w:name="_Toc70807296"/>
-      <w:r>
-        <w:lastRenderedPageBreak/>
-        <w:t>Application XXX...</w:t>
-      </w:r>
-      <w:bookmarkEnd w:id="8"/>
-    </w:p>
-    <w:p>
-      <w:pPr>
-        <w:pStyle w:val="Corpsdetexte"/>
-      </w:pPr>
-    </w:p>
-    <w:p>
-      <w:pPr>
-        <w:pStyle w:val="Titre1"/>
-      </w:pPr>
-      <w:bookmarkStart w:id="9" w:name="_Toc70807297"/>
-      <w:r>
-        <w:lastRenderedPageBreak/>
-        <w:t xml:space="preserve">Architecture de </w:t>
-      </w:r>
-      <w:proofErr w:type="spellStart"/>
-      <w:r>
-        <w:t>Déploiement</w:t>
-      </w:r>
-      <w:bookmarkEnd w:id="9"/>
-      <w:proofErr w:type="spellEnd"/>
-    </w:p>
-    <w:p>
-      <w:pPr>
-        <w:pStyle w:val="Corpsdetexte"/>
-        <w:jc w:val="center"/>
-      </w:pPr>
-      <w:proofErr w:type="spellStart"/>
-      <w:r>
-        <w:t>Diagramme</w:t>
-      </w:r>
-      <w:proofErr w:type="spellEnd"/>
-      <w:r>
-        <w:t xml:space="preserve"> UML de </w:t>
-      </w:r>
-      <w:proofErr w:type="spellStart"/>
-      <w:r>
-        <w:t>déploiement</w:t>
-      </w:r>
-      <w:proofErr w:type="spellEnd"/>
-    </w:p>
-    <w:p>
-      <w:pPr>
-        <w:pStyle w:val="Corpsdetexte"/>
-      </w:pPr>
-      <w:r>
-        <w:t xml:space="preserve">Explication / </w:t>
-      </w:r>
-      <w:proofErr w:type="spellStart"/>
-      <w:r>
-        <w:t>commentaires</w:t>
-      </w:r>
-      <w:proofErr w:type="spellEnd"/>
-      <w:r>
-        <w:t xml:space="preserve"> </w:t>
-      </w:r>
-      <w:proofErr w:type="spellStart"/>
-      <w:r>
-        <w:t>si</w:t>
-      </w:r>
-      <w:proofErr w:type="spellEnd"/>
-      <w:r>
-        <w:t xml:space="preserve"> </w:t>
-      </w:r>
-      <w:proofErr w:type="spellStart"/>
-      <w:r>
-        <w:t>nécessaires</w:t>
-      </w:r>
-      <w:proofErr w:type="spellEnd"/>
-      <w:r>
-        <w:t>...</w:t>
-      </w:r>
-    </w:p>
-    <w:p>
-      <w:pPr>
-        <w:pStyle w:val="Titre2"/>
-      </w:pPr>
-      <w:bookmarkStart w:id="10" w:name="_Toc70807298"/>
+      <w:bookmarkStart w:id="10" w:name="_Toc70892091"/>
       <w:proofErr w:type="spellStart"/>
       <w:r>
         <w:t>Serveur</w:t>
@@ -4026,7 +3943,7 @@
       <w:pPr>
         <w:pStyle w:val="Titre2"/>
       </w:pPr>
-      <w:bookmarkStart w:id="11" w:name="_Toc70807299"/>
+      <w:bookmarkStart w:id="11" w:name="_Toc70892092"/>
       <w:proofErr w:type="spellStart"/>
       <w:r>
         <w:t>Serveur</w:t>
@@ -4049,7 +3966,7 @@
       <w:pPr>
         <w:pStyle w:val="Titre1"/>
       </w:pPr>
-      <w:bookmarkStart w:id="12" w:name="_Toc70807300"/>
+      <w:bookmarkStart w:id="12" w:name="_Toc70892093"/>
       <w:r>
         <w:lastRenderedPageBreak/>
         <w:t xml:space="preserve">Architecture </w:t>
@@ -4065,7 +3982,7 @@
       <w:pPr>
         <w:pStyle w:val="Titre2"/>
       </w:pPr>
-      <w:bookmarkStart w:id="13" w:name="_Toc70807301"/>
+      <w:bookmarkStart w:id="13" w:name="_Toc70892094"/>
       <w:proofErr w:type="spellStart"/>
       <w:r>
         <w:t>Principes</w:t>
@@ -4171,7 +4088,7 @@
       <w:pPr>
         <w:pStyle w:val="Titre3"/>
       </w:pPr>
-      <w:bookmarkStart w:id="14" w:name="_Toc70807302"/>
+      <w:bookmarkStart w:id="14" w:name="_Toc70892095"/>
       <w:r>
         <w:t>Les couches</w:t>
       </w:r>
@@ -4332,7 +4249,7 @@
       <w:pPr>
         <w:pStyle w:val="Titre3"/>
       </w:pPr>
-      <w:bookmarkStart w:id="15" w:name="_Toc70807303"/>
+      <w:bookmarkStart w:id="15" w:name="_Toc70892096"/>
       <w:r>
         <w:t>Les modules</w:t>
       </w:r>
@@ -4378,7 +4295,7 @@
       <w:pPr>
         <w:pStyle w:val="Titre3"/>
       </w:pPr>
-      <w:bookmarkStart w:id="16" w:name="_Toc70807304"/>
+      <w:bookmarkStart w:id="16" w:name="_Toc70892097"/>
       <w:r>
         <w:t>Structure des sources</w:t>
       </w:r>
@@ -4764,7 +4681,7 @@
       <w:pPr>
         <w:pStyle w:val="Titre2"/>
       </w:pPr>
-      <w:bookmarkStart w:id="17" w:name="_Toc70807305"/>
+      <w:bookmarkStart w:id="17" w:name="_Toc70892098"/>
       <w:r>
         <w:t>Application Web</w:t>
       </w:r>
@@ -4805,7 +4722,7 @@
       <w:pPr>
         <w:pStyle w:val="Titre2"/>
       </w:pPr>
-      <w:bookmarkStart w:id="18" w:name="_Toc70807306"/>
+      <w:bookmarkStart w:id="18" w:name="_Toc70892099"/>
       <w:r>
         <w:t xml:space="preserve">Application </w:t>
       </w:r>
@@ -4831,7 +4748,7 @@
       <w:pPr>
         <w:pStyle w:val="Titre1"/>
       </w:pPr>
-      <w:bookmarkStart w:id="19" w:name="_Toc70807307"/>
+      <w:bookmarkStart w:id="19" w:name="_Toc70892100"/>
       <w:r>
         <w:lastRenderedPageBreak/>
         <w:t xml:space="preserve">Points </w:t>
@@ -4847,7 +4764,7 @@
       <w:pPr>
         <w:pStyle w:val="Titre2"/>
       </w:pPr>
-      <w:bookmarkStart w:id="20" w:name="_Toc70807308"/>
+      <w:bookmarkStart w:id="20" w:name="_Toc70892101"/>
       <w:r>
         <w:t>Gestion des logs</w:t>
       </w:r>
@@ -4866,7 +4783,7 @@
         <w:pStyle w:val="Titre2"/>
       </w:pPr>
       <w:bookmarkStart w:id="21" w:name="__RefHeading__7193_1280642937"/>
-      <w:bookmarkStart w:id="22" w:name="_Toc70807309"/>
+      <w:bookmarkStart w:id="22" w:name="_Toc70892102"/>
       <w:bookmarkEnd w:id="21"/>
       <w:proofErr w:type="spellStart"/>
       <w:r>
@@ -4882,7 +4799,7 @@
       <w:pPr>
         <w:pStyle w:val="Titre3"/>
       </w:pPr>
-      <w:bookmarkStart w:id="23" w:name="_Toc70807310"/>
+      <w:bookmarkStart w:id="23" w:name="_Toc70892103"/>
       <w:r>
         <w:t>Application web</w:t>
       </w:r>
@@ -4900,7 +4817,7 @@
       <w:pPr>
         <w:pStyle w:val="Titre4"/>
       </w:pPr>
-      <w:bookmarkStart w:id="24" w:name="_Toc70807311"/>
+      <w:bookmarkStart w:id="24" w:name="_Toc70892104"/>
       <w:proofErr w:type="spellStart"/>
       <w:r>
         <w:t>Datasources</w:t>
@@ -4920,7 +4837,7 @@
       <w:pPr>
         <w:pStyle w:val="Titre4"/>
       </w:pPr>
-      <w:bookmarkStart w:id="25" w:name="_Toc70807312"/>
+      <w:bookmarkStart w:id="25" w:name="_Toc70892105"/>
       <w:proofErr w:type="spellStart"/>
       <w:r>
         <w:t>Fichier</w:t>
@@ -4945,7 +4862,7 @@
       <w:pPr>
         <w:pStyle w:val="Titre3"/>
       </w:pPr>
-      <w:bookmarkStart w:id="26" w:name="_Toc70807313"/>
+      <w:bookmarkStart w:id="26" w:name="_Toc70892106"/>
       <w:r>
         <w:t xml:space="preserve">Application </w:t>
       </w:r>
@@ -4968,7 +4885,7 @@
       <w:pPr>
         <w:pStyle w:val="Titre2"/>
       </w:pPr>
-      <w:bookmarkStart w:id="27" w:name="_Toc70807314"/>
+      <w:bookmarkStart w:id="27" w:name="_Toc70892107"/>
       <w:proofErr w:type="spellStart"/>
       <w:r>
         <w:t>Ressources</w:t>
@@ -4988,7 +4905,7 @@
       <w:pPr>
         <w:pStyle w:val="Titre2"/>
       </w:pPr>
-      <w:bookmarkStart w:id="28" w:name="_Toc70807315"/>
+      <w:bookmarkStart w:id="28" w:name="_Toc70892108"/>
       <w:proofErr w:type="spellStart"/>
       <w:r>
         <w:t>Environnement</w:t>
@@ -5013,7 +4930,7 @@
       <w:pPr>
         <w:pStyle w:val="Titre2"/>
       </w:pPr>
-      <w:bookmarkStart w:id="29" w:name="_Toc70807316"/>
+      <w:bookmarkStart w:id="29" w:name="_Toc70892109"/>
       <w:proofErr w:type="spellStart"/>
       <w:r>
         <w:t>Procédure</w:t>
@@ -5033,7 +4950,7 @@
       <w:pPr>
         <w:pStyle w:val="Titre2"/>
       </w:pPr>
-      <w:bookmarkStart w:id="30" w:name="_Toc70807317"/>
+      <w:bookmarkStart w:id="30" w:name="_Toc70892110"/>
       <w:r>
         <w:t>XXX</w:t>
       </w:r>
@@ -5061,7 +4978,7 @@
       <w:pPr>
         <w:pStyle w:val="Titre1"/>
       </w:pPr>
-      <w:bookmarkStart w:id="31" w:name="_Toc70807318"/>
+      <w:bookmarkStart w:id="31" w:name="_Toc70892111"/>
       <w:proofErr w:type="spellStart"/>
       <w:r>
         <w:lastRenderedPageBreak/>
@@ -5174,9 +5091,9 @@
       </w:pPr>
     </w:p>
     <w:sectPr>
-      <w:headerReference w:type="default" r:id="rId8"/>
-      <w:footerReference w:type="even" r:id="rId9"/>
-      <w:footerReference w:type="default" r:id="rId10"/>
+      <w:headerReference w:type="default" r:id="rId9"/>
+      <w:footerReference w:type="even" r:id="rId10"/>
+      <w:footerReference w:type="default" r:id="rId11"/>
       <w:pgSz w:w="11906" w:h="16838"/>
       <w:pgMar w:top="2180" w:right="1134" w:bottom="1990" w:left="1134" w:header="1134" w:footer="1134" w:gutter="0"/>
       <w:cols w:space="720"/>
@@ -5581,10 +5498,88 @@
         <w:footnoteRef/>
       </w:r>
       <w:r>
+        <w:t xml:space="preserve"> Ibid. page 39</w:t>
+      </w:r>
+    </w:p>
+  </w:footnote>
+  <w:footnote w:id="4">
+    <w:p>
+      <w:pPr>
+        <w:widowControl/>
+        <w:suppressAutoHyphens w:val="0"/>
+        <w:jc w:val="both"/>
+        <w:rPr>
+          <w:rFonts w:asciiTheme="minorHAnsi" w:eastAsiaTheme="minorHAnsi" w:hAnsiTheme="minorHAnsi" w:cstheme="minorBidi"/>
+          <w:kern w:val="0"/>
+          <w:sz w:val="20"/>
+          <w:szCs w:val="20"/>
+          <w:lang w:val="fr-FR" w:eastAsia="en-US" w:bidi="ar-SA"/>
+        </w:rPr>
+      </w:pPr>
+      <w:r>
+        <w:rPr>
+          <w:rStyle w:val="Appelnotedebasdep"/>
+        </w:rPr>
+        <w:footnoteRef/>
+      </w:r>
+      <w:r>
+        <w:rPr>
+          <w:lang w:val="fr-FR"/>
+        </w:rPr>
         <w:t xml:space="preserve"> </w:t>
       </w:r>
       <w:r>
-        <w:t>Ibid. page 39</w:t>
+        <w:rPr>
+          <w:rFonts w:asciiTheme="minorHAnsi" w:eastAsiaTheme="minorHAnsi" w:hAnsiTheme="minorHAnsi" w:cstheme="minorBidi"/>
+          <w:kern w:val="0"/>
+          <w:sz w:val="20"/>
+          <w:szCs w:val="20"/>
+          <w:lang w:val="fr-FR" w:eastAsia="en-US" w:bidi="ar-SA"/>
+        </w:rPr>
+        <w:t>Le Responsive Design ou plus précisément le Responsive Web Design (RWD) est une technique de conception d’interface digitale qui fait en sorte que l’affichage d’une quelconque page d’un site s’adapte de façon automatique à la taille de l’écran du terminal qui le lit.</w:t>
+      </w:r>
+      <w:r>
+        <w:rPr>
+          <w:rFonts w:asciiTheme="minorHAnsi" w:eastAsiaTheme="minorHAnsi" w:hAnsiTheme="minorHAnsi" w:cstheme="minorBidi"/>
+          <w:kern w:val="0"/>
+          <w:sz w:val="20"/>
+          <w:szCs w:val="20"/>
+          <w:lang w:val="fr-FR" w:eastAsia="en-US" w:bidi="ar-SA"/>
+        </w:rPr>
+        <w:t xml:space="preserve"> Source : </w:t>
+      </w:r>
+      <w:hyperlink r:id="rId1" w:history="1">
+        <w:r>
+          <w:rPr>
+            <w:rStyle w:val="Lienhypertexte"/>
+            <w:rFonts w:asciiTheme="minorHAnsi" w:eastAsiaTheme="minorHAnsi" w:hAnsiTheme="minorHAnsi" w:cstheme="minorBidi"/>
+            <w:kern w:val="0"/>
+            <w:sz w:val="20"/>
+            <w:szCs w:val="20"/>
+            <w:lang w:val="fr-FR" w:eastAsia="en-US" w:bidi="ar-SA"/>
+          </w:rPr>
+          <w:t>https://www.seo.fr/definition/responsive-design#:~:text=Le%20Responsive%20Design%20ou%20plus,du%20terminal%20qui%20le%20lit</w:t>
+        </w:r>
+      </w:hyperlink>
+      <w:r>
+        <w:rPr>
+          <w:rFonts w:asciiTheme="minorHAnsi" w:eastAsiaTheme="minorHAnsi" w:hAnsiTheme="minorHAnsi" w:cstheme="minorBidi"/>
+          <w:kern w:val="0"/>
+          <w:sz w:val="20"/>
+          <w:szCs w:val="20"/>
+          <w:lang w:val="fr-FR" w:eastAsia="en-US" w:bidi="ar-SA"/>
+        </w:rPr>
+        <w:t>.</w:t>
+      </w:r>
+      <w:r>
+        <w:rPr>
+          <w:rFonts w:asciiTheme="minorHAnsi" w:eastAsiaTheme="minorHAnsi" w:hAnsiTheme="minorHAnsi" w:cstheme="minorBidi"/>
+          <w:kern w:val="0"/>
+          <w:sz w:val="20"/>
+          <w:szCs w:val="20"/>
+          <w:lang w:val="fr-FR" w:eastAsia="en-US" w:bidi="ar-SA"/>
+        </w:rPr>
+        <w:t xml:space="preserve"> </w:t>
       </w:r>
     </w:p>
   </w:footnote>
@@ -6813,6 +6808,119 @@
     </w:lvl>
   </w:abstractNum>
   <w:abstractNum w:abstractNumId="8" w15:restartNumberingAfterBreak="0">
+    <w:nsid w:val="083635F9"/>
+    <w:multiLevelType w:val="hybridMultilevel"/>
+    <w:tmpl w:val="A1769D7C"/>
+    <w:lvl w:ilvl="0" w:tplc="040C0003">
+      <w:start w:val="1"/>
+      <w:numFmt w:val="bullet"/>
+      <w:lvlText w:val="o"/>
+      <w:lvlJc w:val="left"/>
+      <w:pPr>
+        <w:ind w:left="1778" w:hanging="360"/>
+      </w:pPr>
+      <w:rPr>
+        <w:rFonts w:ascii="Courier New" w:hAnsi="Courier New" w:cs="Courier New" w:hint="default"/>
+      </w:rPr>
+    </w:lvl>
+    <w:lvl w:ilvl="1" w:tplc="040C0003" w:tentative="1">
+      <w:start w:val="1"/>
+      <w:numFmt w:val="bullet"/>
+      <w:lvlText w:val="o"/>
+      <w:lvlJc w:val="left"/>
+      <w:pPr>
+        <w:ind w:left="2498" w:hanging="360"/>
+      </w:pPr>
+      <w:rPr>
+        <w:rFonts w:ascii="Courier New" w:hAnsi="Courier New" w:cs="Courier New" w:hint="default"/>
+      </w:rPr>
+    </w:lvl>
+    <w:lvl w:ilvl="2" w:tplc="040C0005" w:tentative="1">
+      <w:start w:val="1"/>
+      <w:numFmt w:val="bullet"/>
+      <w:lvlText w:val=""/>
+      <w:lvlJc w:val="left"/>
+      <w:pPr>
+        <w:ind w:left="3218" w:hanging="360"/>
+      </w:pPr>
+      <w:rPr>
+        <w:rFonts w:ascii="Wingdings" w:hAnsi="Wingdings" w:hint="default"/>
+      </w:rPr>
+    </w:lvl>
+    <w:lvl w:ilvl="3" w:tplc="040C0001" w:tentative="1">
+      <w:start w:val="1"/>
+      <w:numFmt w:val="bullet"/>
+      <w:lvlText w:val=""/>
+      <w:lvlJc w:val="left"/>
+      <w:pPr>
+        <w:ind w:left="3938" w:hanging="360"/>
+      </w:pPr>
+      <w:rPr>
+        <w:rFonts w:ascii="Symbol" w:hAnsi="Symbol" w:hint="default"/>
+      </w:rPr>
+    </w:lvl>
+    <w:lvl w:ilvl="4" w:tplc="040C0003" w:tentative="1">
+      <w:start w:val="1"/>
+      <w:numFmt w:val="bullet"/>
+      <w:lvlText w:val="o"/>
+      <w:lvlJc w:val="left"/>
+      <w:pPr>
+        <w:ind w:left="4658" w:hanging="360"/>
+      </w:pPr>
+      <w:rPr>
+        <w:rFonts w:ascii="Courier New" w:hAnsi="Courier New" w:cs="Courier New" w:hint="default"/>
+      </w:rPr>
+    </w:lvl>
+    <w:lvl w:ilvl="5" w:tplc="040C0005" w:tentative="1">
+      <w:start w:val="1"/>
+      <w:numFmt w:val="bullet"/>
+      <w:lvlText w:val=""/>
+      <w:lvlJc w:val="left"/>
+      <w:pPr>
+        <w:ind w:left="5378" w:hanging="360"/>
+      </w:pPr>
+      <w:rPr>
+        <w:rFonts w:ascii="Wingdings" w:hAnsi="Wingdings" w:hint="default"/>
+      </w:rPr>
+    </w:lvl>
+    <w:lvl w:ilvl="6" w:tplc="040C0001" w:tentative="1">
+      <w:start w:val="1"/>
+      <w:numFmt w:val="bullet"/>
+      <w:lvlText w:val=""/>
+      <w:lvlJc w:val="left"/>
+      <w:pPr>
+        <w:ind w:left="6098" w:hanging="360"/>
+      </w:pPr>
+      <w:rPr>
+        <w:rFonts w:ascii="Symbol" w:hAnsi="Symbol" w:hint="default"/>
+      </w:rPr>
+    </w:lvl>
+    <w:lvl w:ilvl="7" w:tplc="040C0003" w:tentative="1">
+      <w:start w:val="1"/>
+      <w:numFmt w:val="bullet"/>
+      <w:lvlText w:val="o"/>
+      <w:lvlJc w:val="left"/>
+      <w:pPr>
+        <w:ind w:left="6818" w:hanging="360"/>
+      </w:pPr>
+      <w:rPr>
+        <w:rFonts w:ascii="Courier New" w:hAnsi="Courier New" w:cs="Courier New" w:hint="default"/>
+      </w:rPr>
+    </w:lvl>
+    <w:lvl w:ilvl="8" w:tplc="040C0005" w:tentative="1">
+      <w:start w:val="1"/>
+      <w:numFmt w:val="bullet"/>
+      <w:lvlText w:val=""/>
+      <w:lvlJc w:val="left"/>
+      <w:pPr>
+        <w:ind w:left="7538" w:hanging="360"/>
+      </w:pPr>
+      <w:rPr>
+        <w:rFonts w:ascii="Wingdings" w:hAnsi="Wingdings" w:hint="default"/>
+      </w:rPr>
+    </w:lvl>
+  </w:abstractNum>
+  <w:abstractNum w:abstractNumId="9" w15:restartNumberingAfterBreak="0">
     <w:nsid w:val="088A4157"/>
     <w:multiLevelType w:val="hybridMultilevel"/>
     <w:tmpl w:val="B8007496"/>
@@ -6925,7 +7033,156 @@
       </w:rPr>
     </w:lvl>
   </w:abstractNum>
-  <w:abstractNum w:abstractNumId="9" w15:restartNumberingAfterBreak="0">
+  <w:abstractNum w:abstractNumId="10" w15:restartNumberingAfterBreak="0">
+    <w:nsid w:val="131072F8"/>
+    <w:multiLevelType w:val="multilevel"/>
+    <w:tmpl w:val="C1CE9AFE"/>
+    <w:lvl w:ilvl="0">
+      <w:start w:val="1"/>
+      <w:numFmt w:val="bullet"/>
+      <w:lvlText w:val=""/>
+      <w:lvlJc w:val="left"/>
+      <w:pPr>
+        <w:tabs>
+          <w:tab w:val="num" w:pos="720"/>
+        </w:tabs>
+        <w:ind w:left="720" w:hanging="360"/>
+      </w:pPr>
+      <w:rPr>
+        <w:rFonts w:ascii="Symbol" w:hAnsi="Symbol" w:hint="default"/>
+        <w:sz w:val="20"/>
+      </w:rPr>
+    </w:lvl>
+    <w:lvl w:ilvl="1" w:tentative="1">
+      <w:start w:val="1"/>
+      <w:numFmt w:val="bullet"/>
+      <w:lvlText w:val="o"/>
+      <w:lvlJc w:val="left"/>
+      <w:pPr>
+        <w:tabs>
+          <w:tab w:val="num" w:pos="1440"/>
+        </w:tabs>
+        <w:ind w:left="1440" w:hanging="360"/>
+      </w:pPr>
+      <w:rPr>
+        <w:rFonts w:ascii="Courier New" w:hAnsi="Courier New" w:hint="default"/>
+        <w:sz w:val="20"/>
+      </w:rPr>
+    </w:lvl>
+    <w:lvl w:ilvl="2" w:tentative="1">
+      <w:start w:val="1"/>
+      <w:numFmt w:val="bullet"/>
+      <w:lvlText w:val=""/>
+      <w:lvlJc w:val="left"/>
+      <w:pPr>
+        <w:tabs>
+          <w:tab w:val="num" w:pos="2160"/>
+        </w:tabs>
+        <w:ind w:left="2160" w:hanging="360"/>
+      </w:pPr>
+      <w:rPr>
+        <w:rFonts w:ascii="Wingdings" w:hAnsi="Wingdings" w:hint="default"/>
+        <w:sz w:val="20"/>
+      </w:rPr>
+    </w:lvl>
+    <w:lvl w:ilvl="3" w:tentative="1">
+      <w:start w:val="1"/>
+      <w:numFmt w:val="bullet"/>
+      <w:lvlText w:val=""/>
+      <w:lvlJc w:val="left"/>
+      <w:pPr>
+        <w:tabs>
+          <w:tab w:val="num" w:pos="2880"/>
+        </w:tabs>
+        <w:ind w:left="2880" w:hanging="360"/>
+      </w:pPr>
+      <w:rPr>
+        <w:rFonts w:ascii="Wingdings" w:hAnsi="Wingdings" w:hint="default"/>
+        <w:sz w:val="20"/>
+      </w:rPr>
+    </w:lvl>
+    <w:lvl w:ilvl="4" w:tentative="1">
+      <w:start w:val="1"/>
+      <w:numFmt w:val="bullet"/>
+      <w:lvlText w:val=""/>
+      <w:lvlJc w:val="left"/>
+      <w:pPr>
+        <w:tabs>
+          <w:tab w:val="num" w:pos="3600"/>
+        </w:tabs>
+        <w:ind w:left="3600" w:hanging="360"/>
+      </w:pPr>
+      <w:rPr>
+        <w:rFonts w:ascii="Wingdings" w:hAnsi="Wingdings" w:hint="default"/>
+        <w:sz w:val="20"/>
+      </w:rPr>
+    </w:lvl>
+    <w:lvl w:ilvl="5" w:tentative="1">
+      <w:start w:val="1"/>
+      <w:numFmt w:val="bullet"/>
+      <w:lvlText w:val=""/>
+      <w:lvlJc w:val="left"/>
+      <w:pPr>
+        <w:tabs>
+          <w:tab w:val="num" w:pos="4320"/>
+        </w:tabs>
+        <w:ind w:left="4320" w:hanging="360"/>
+      </w:pPr>
+      <w:rPr>
+        <w:rFonts w:ascii="Wingdings" w:hAnsi="Wingdings" w:hint="default"/>
+        <w:sz w:val="20"/>
+      </w:rPr>
+    </w:lvl>
+    <w:lvl w:ilvl="6" w:tentative="1">
+      <w:start w:val="1"/>
+      <w:numFmt w:val="bullet"/>
+      <w:lvlText w:val=""/>
+      <w:lvlJc w:val="left"/>
+      <w:pPr>
+        <w:tabs>
+          <w:tab w:val="num" w:pos="5040"/>
+        </w:tabs>
+        <w:ind w:left="5040" w:hanging="360"/>
+      </w:pPr>
+      <w:rPr>
+        <w:rFonts w:ascii="Wingdings" w:hAnsi="Wingdings" w:hint="default"/>
+        <w:sz w:val="20"/>
+      </w:rPr>
+    </w:lvl>
+    <w:lvl w:ilvl="7" w:tentative="1">
+      <w:start w:val="1"/>
+      <w:numFmt w:val="bullet"/>
+      <w:lvlText w:val=""/>
+      <w:lvlJc w:val="left"/>
+      <w:pPr>
+        <w:tabs>
+          <w:tab w:val="num" w:pos="5760"/>
+        </w:tabs>
+        <w:ind w:left="5760" w:hanging="360"/>
+      </w:pPr>
+      <w:rPr>
+        <w:rFonts w:ascii="Wingdings" w:hAnsi="Wingdings" w:hint="default"/>
+        <w:sz w:val="20"/>
+      </w:rPr>
+    </w:lvl>
+    <w:lvl w:ilvl="8" w:tentative="1">
+      <w:start w:val="1"/>
+      <w:numFmt w:val="bullet"/>
+      <w:lvlText w:val=""/>
+      <w:lvlJc w:val="left"/>
+      <w:pPr>
+        <w:tabs>
+          <w:tab w:val="num" w:pos="6480"/>
+        </w:tabs>
+        <w:ind w:left="6480" w:hanging="360"/>
+      </w:pPr>
+      <w:rPr>
+        <w:rFonts w:ascii="Wingdings" w:hAnsi="Wingdings" w:hint="default"/>
+        <w:sz w:val="20"/>
+      </w:rPr>
+    </w:lvl>
+  </w:abstractNum>
+  <w:abstractNum w:abstractNumId="11" w15:restartNumberingAfterBreak="0">
     <w:nsid w:val="1DDE7543"/>
     <w:multiLevelType w:val="hybridMultilevel"/>
     <w:tmpl w:val="AA42426C"/>
@@ -7011,7 +7268,7 @@
       </w:pPr>
     </w:lvl>
   </w:abstractNum>
-  <w:abstractNum w:abstractNumId="10" w15:restartNumberingAfterBreak="0">
+  <w:abstractNum w:abstractNumId="12" w15:restartNumberingAfterBreak="0">
     <w:nsid w:val="3E89443D"/>
     <w:multiLevelType w:val="hybridMultilevel"/>
     <w:tmpl w:val="BF4E9C22"/>
@@ -7124,7 +7381,382 @@
       </w:rPr>
     </w:lvl>
   </w:abstractNum>
-  <w:abstractNum w:abstractNumId="11" w15:restartNumberingAfterBreak="0">
+  <w:abstractNum w:abstractNumId="13" w15:restartNumberingAfterBreak="0">
+    <w:nsid w:val="459E0CCC"/>
+    <w:multiLevelType w:val="multilevel"/>
+    <w:tmpl w:val="4C527040"/>
+    <w:lvl w:ilvl="0">
+      <w:start w:val="1"/>
+      <w:numFmt w:val="bullet"/>
+      <w:lvlText w:val=""/>
+      <w:lvlJc w:val="left"/>
+      <w:pPr>
+        <w:tabs>
+          <w:tab w:val="num" w:pos="720"/>
+        </w:tabs>
+        <w:ind w:left="720" w:hanging="360"/>
+      </w:pPr>
+      <w:rPr>
+        <w:rFonts w:ascii="Symbol" w:hAnsi="Symbol" w:hint="default"/>
+        <w:sz w:val="20"/>
+      </w:rPr>
+    </w:lvl>
+    <w:lvl w:ilvl="1" w:tentative="1">
+      <w:start w:val="1"/>
+      <w:numFmt w:val="bullet"/>
+      <w:lvlText w:val="o"/>
+      <w:lvlJc w:val="left"/>
+      <w:pPr>
+        <w:tabs>
+          <w:tab w:val="num" w:pos="1440"/>
+        </w:tabs>
+        <w:ind w:left="1440" w:hanging="360"/>
+      </w:pPr>
+      <w:rPr>
+        <w:rFonts w:ascii="Courier New" w:hAnsi="Courier New" w:hint="default"/>
+        <w:sz w:val="20"/>
+      </w:rPr>
+    </w:lvl>
+    <w:lvl w:ilvl="2" w:tentative="1">
+      <w:start w:val="1"/>
+      <w:numFmt w:val="bullet"/>
+      <w:lvlText w:val=""/>
+      <w:lvlJc w:val="left"/>
+      <w:pPr>
+        <w:tabs>
+          <w:tab w:val="num" w:pos="2160"/>
+        </w:tabs>
+        <w:ind w:left="2160" w:hanging="360"/>
+      </w:pPr>
+      <w:rPr>
+        <w:rFonts w:ascii="Wingdings" w:hAnsi="Wingdings" w:hint="default"/>
+        <w:sz w:val="20"/>
+      </w:rPr>
+    </w:lvl>
+    <w:lvl w:ilvl="3" w:tentative="1">
+      <w:start w:val="1"/>
+      <w:numFmt w:val="bullet"/>
+      <w:lvlText w:val=""/>
+      <w:lvlJc w:val="left"/>
+      <w:pPr>
+        <w:tabs>
+          <w:tab w:val="num" w:pos="2880"/>
+        </w:tabs>
+        <w:ind w:left="2880" w:hanging="360"/>
+      </w:pPr>
+      <w:rPr>
+        <w:rFonts w:ascii="Wingdings" w:hAnsi="Wingdings" w:hint="default"/>
+        <w:sz w:val="20"/>
+      </w:rPr>
+    </w:lvl>
+    <w:lvl w:ilvl="4" w:tentative="1">
+      <w:start w:val="1"/>
+      <w:numFmt w:val="bullet"/>
+      <w:lvlText w:val=""/>
+      <w:lvlJc w:val="left"/>
+      <w:pPr>
+        <w:tabs>
+          <w:tab w:val="num" w:pos="3600"/>
+        </w:tabs>
+        <w:ind w:left="3600" w:hanging="360"/>
+      </w:pPr>
+      <w:rPr>
+        <w:rFonts w:ascii="Wingdings" w:hAnsi="Wingdings" w:hint="default"/>
+        <w:sz w:val="20"/>
+      </w:rPr>
+    </w:lvl>
+    <w:lvl w:ilvl="5" w:tentative="1">
+      <w:start w:val="1"/>
+      <w:numFmt w:val="bullet"/>
+      <w:lvlText w:val=""/>
+      <w:lvlJc w:val="left"/>
+      <w:pPr>
+        <w:tabs>
+          <w:tab w:val="num" w:pos="4320"/>
+        </w:tabs>
+        <w:ind w:left="4320" w:hanging="360"/>
+      </w:pPr>
+      <w:rPr>
+        <w:rFonts w:ascii="Wingdings" w:hAnsi="Wingdings" w:hint="default"/>
+        <w:sz w:val="20"/>
+      </w:rPr>
+    </w:lvl>
+    <w:lvl w:ilvl="6" w:tentative="1">
+      <w:start w:val="1"/>
+      <w:numFmt w:val="bullet"/>
+      <w:lvlText w:val=""/>
+      <w:lvlJc w:val="left"/>
+      <w:pPr>
+        <w:tabs>
+          <w:tab w:val="num" w:pos="5040"/>
+        </w:tabs>
+        <w:ind w:left="5040" w:hanging="360"/>
+      </w:pPr>
+      <w:rPr>
+        <w:rFonts w:ascii="Wingdings" w:hAnsi="Wingdings" w:hint="default"/>
+        <w:sz w:val="20"/>
+      </w:rPr>
+    </w:lvl>
+    <w:lvl w:ilvl="7" w:tentative="1">
+      <w:start w:val="1"/>
+      <w:numFmt w:val="bullet"/>
+      <w:lvlText w:val=""/>
+      <w:lvlJc w:val="left"/>
+      <w:pPr>
+        <w:tabs>
+          <w:tab w:val="num" w:pos="5760"/>
+        </w:tabs>
+        <w:ind w:left="5760" w:hanging="360"/>
+      </w:pPr>
+      <w:rPr>
+        <w:rFonts w:ascii="Wingdings" w:hAnsi="Wingdings" w:hint="default"/>
+        <w:sz w:val="20"/>
+      </w:rPr>
+    </w:lvl>
+    <w:lvl w:ilvl="8" w:tentative="1">
+      <w:start w:val="1"/>
+      <w:numFmt w:val="bullet"/>
+      <w:lvlText w:val=""/>
+      <w:lvlJc w:val="left"/>
+      <w:pPr>
+        <w:tabs>
+          <w:tab w:val="num" w:pos="6480"/>
+        </w:tabs>
+        <w:ind w:left="6480" w:hanging="360"/>
+      </w:pPr>
+      <w:rPr>
+        <w:rFonts w:ascii="Wingdings" w:hAnsi="Wingdings" w:hint="default"/>
+        <w:sz w:val="20"/>
+      </w:rPr>
+    </w:lvl>
+  </w:abstractNum>
+  <w:abstractNum w:abstractNumId="14" w15:restartNumberingAfterBreak="0">
+    <w:nsid w:val="46A55ECF"/>
+    <w:multiLevelType w:val="hybridMultilevel"/>
+    <w:tmpl w:val="E18C585C"/>
+    <w:lvl w:ilvl="0" w:tplc="040C0001">
+      <w:start w:val="1"/>
+      <w:numFmt w:val="bullet"/>
+      <w:lvlText w:val=""/>
+      <w:lvlJc w:val="left"/>
+      <w:pPr>
+        <w:ind w:left="1778" w:hanging="360"/>
+      </w:pPr>
+      <w:rPr>
+        <w:rFonts w:ascii="Symbol" w:hAnsi="Symbol" w:hint="default"/>
+      </w:rPr>
+    </w:lvl>
+    <w:lvl w:ilvl="1" w:tplc="040C0003" w:tentative="1">
+      <w:start w:val="1"/>
+      <w:numFmt w:val="bullet"/>
+      <w:lvlText w:val="o"/>
+      <w:lvlJc w:val="left"/>
+      <w:pPr>
+        <w:ind w:left="2498" w:hanging="360"/>
+      </w:pPr>
+      <w:rPr>
+        <w:rFonts w:ascii="Courier New" w:hAnsi="Courier New" w:cs="Courier New" w:hint="default"/>
+      </w:rPr>
+    </w:lvl>
+    <w:lvl w:ilvl="2" w:tplc="040C0005" w:tentative="1">
+      <w:start w:val="1"/>
+      <w:numFmt w:val="bullet"/>
+      <w:lvlText w:val=""/>
+      <w:lvlJc w:val="left"/>
+      <w:pPr>
+        <w:ind w:left="3218" w:hanging="360"/>
+      </w:pPr>
+      <w:rPr>
+        <w:rFonts w:ascii="Wingdings" w:hAnsi="Wingdings" w:hint="default"/>
+      </w:rPr>
+    </w:lvl>
+    <w:lvl w:ilvl="3" w:tplc="040C0001" w:tentative="1">
+      <w:start w:val="1"/>
+      <w:numFmt w:val="bullet"/>
+      <w:lvlText w:val=""/>
+      <w:lvlJc w:val="left"/>
+      <w:pPr>
+        <w:ind w:left="3938" w:hanging="360"/>
+      </w:pPr>
+      <w:rPr>
+        <w:rFonts w:ascii="Symbol" w:hAnsi="Symbol" w:hint="default"/>
+      </w:rPr>
+    </w:lvl>
+    <w:lvl w:ilvl="4" w:tplc="040C0003" w:tentative="1">
+      <w:start w:val="1"/>
+      <w:numFmt w:val="bullet"/>
+      <w:lvlText w:val="o"/>
+      <w:lvlJc w:val="left"/>
+      <w:pPr>
+        <w:ind w:left="4658" w:hanging="360"/>
+      </w:pPr>
+      <w:rPr>
+        <w:rFonts w:ascii="Courier New" w:hAnsi="Courier New" w:cs="Courier New" w:hint="default"/>
+      </w:rPr>
+    </w:lvl>
+    <w:lvl w:ilvl="5" w:tplc="040C0005" w:tentative="1">
+      <w:start w:val="1"/>
+      <w:numFmt w:val="bullet"/>
+      <w:lvlText w:val=""/>
+      <w:lvlJc w:val="left"/>
+      <w:pPr>
+        <w:ind w:left="5378" w:hanging="360"/>
+      </w:pPr>
+      <w:rPr>
+        <w:rFonts w:ascii="Wingdings" w:hAnsi="Wingdings" w:hint="default"/>
+      </w:rPr>
+    </w:lvl>
+    <w:lvl w:ilvl="6" w:tplc="040C0001" w:tentative="1">
+      <w:start w:val="1"/>
+      <w:numFmt w:val="bullet"/>
+      <w:lvlText w:val=""/>
+      <w:lvlJc w:val="left"/>
+      <w:pPr>
+        <w:ind w:left="6098" w:hanging="360"/>
+      </w:pPr>
+      <w:rPr>
+        <w:rFonts w:ascii="Symbol" w:hAnsi="Symbol" w:hint="default"/>
+      </w:rPr>
+    </w:lvl>
+    <w:lvl w:ilvl="7" w:tplc="040C0003" w:tentative="1">
+      <w:start w:val="1"/>
+      <w:numFmt w:val="bullet"/>
+      <w:lvlText w:val="o"/>
+      <w:lvlJc w:val="left"/>
+      <w:pPr>
+        <w:ind w:left="6818" w:hanging="360"/>
+      </w:pPr>
+      <w:rPr>
+        <w:rFonts w:ascii="Courier New" w:hAnsi="Courier New" w:cs="Courier New" w:hint="default"/>
+      </w:rPr>
+    </w:lvl>
+    <w:lvl w:ilvl="8" w:tplc="040C0005" w:tentative="1">
+      <w:start w:val="1"/>
+      <w:numFmt w:val="bullet"/>
+      <w:lvlText w:val=""/>
+      <w:lvlJc w:val="left"/>
+      <w:pPr>
+        <w:ind w:left="7538" w:hanging="360"/>
+      </w:pPr>
+      <w:rPr>
+        <w:rFonts w:ascii="Wingdings" w:hAnsi="Wingdings" w:hint="default"/>
+      </w:rPr>
+    </w:lvl>
+  </w:abstractNum>
+  <w:abstractNum w:abstractNumId="15" w15:restartNumberingAfterBreak="0">
+    <w:nsid w:val="6024019F"/>
+    <w:multiLevelType w:val="hybridMultilevel"/>
+    <w:tmpl w:val="A3B4C8DA"/>
+    <w:lvl w:ilvl="0" w:tplc="040C0001">
+      <w:start w:val="1"/>
+      <w:numFmt w:val="bullet"/>
+      <w:lvlText w:val=""/>
+      <w:lvlJc w:val="left"/>
+      <w:pPr>
+        <w:ind w:left="1429" w:hanging="360"/>
+      </w:pPr>
+      <w:rPr>
+        <w:rFonts w:ascii="Symbol" w:hAnsi="Symbol" w:hint="default"/>
+      </w:rPr>
+    </w:lvl>
+    <w:lvl w:ilvl="1" w:tplc="040C0003" w:tentative="1">
+      <w:start w:val="1"/>
+      <w:numFmt w:val="bullet"/>
+      <w:lvlText w:val="o"/>
+      <w:lvlJc w:val="left"/>
+      <w:pPr>
+        <w:ind w:left="2149" w:hanging="360"/>
+      </w:pPr>
+      <w:rPr>
+        <w:rFonts w:ascii="Courier New" w:hAnsi="Courier New" w:cs="Courier New" w:hint="default"/>
+      </w:rPr>
+    </w:lvl>
+    <w:lvl w:ilvl="2" w:tplc="040C0005" w:tentative="1">
+      <w:start w:val="1"/>
+      <w:numFmt w:val="bullet"/>
+      <w:lvlText w:val=""/>
+      <w:lvlJc w:val="left"/>
+      <w:pPr>
+        <w:ind w:left="2869" w:hanging="360"/>
+      </w:pPr>
+      <w:rPr>
+        <w:rFonts w:ascii="Wingdings" w:hAnsi="Wingdings" w:hint="default"/>
+      </w:rPr>
+    </w:lvl>
+    <w:lvl w:ilvl="3" w:tplc="040C0001" w:tentative="1">
+      <w:start w:val="1"/>
+      <w:numFmt w:val="bullet"/>
+      <w:lvlText w:val=""/>
+      <w:lvlJc w:val="left"/>
+      <w:pPr>
+        <w:ind w:left="3589" w:hanging="360"/>
+      </w:pPr>
+      <w:rPr>
+        <w:rFonts w:ascii="Symbol" w:hAnsi="Symbol" w:hint="default"/>
+      </w:rPr>
+    </w:lvl>
+    <w:lvl w:ilvl="4" w:tplc="040C0003" w:tentative="1">
+      <w:start w:val="1"/>
+      <w:numFmt w:val="bullet"/>
+      <w:lvlText w:val="o"/>
+      <w:lvlJc w:val="left"/>
+      <w:pPr>
+        <w:ind w:left="4309" w:hanging="360"/>
+      </w:pPr>
+      <w:rPr>
+        <w:rFonts w:ascii="Courier New" w:hAnsi="Courier New" w:cs="Courier New" w:hint="default"/>
+      </w:rPr>
+    </w:lvl>
+    <w:lvl w:ilvl="5" w:tplc="040C0005" w:tentative="1">
+      <w:start w:val="1"/>
+      <w:numFmt w:val="bullet"/>
+      <w:lvlText w:val=""/>
+      <w:lvlJc w:val="left"/>
+      <w:pPr>
+        <w:ind w:left="5029" w:hanging="360"/>
+      </w:pPr>
+      <w:rPr>
+        <w:rFonts w:ascii="Wingdings" w:hAnsi="Wingdings" w:hint="default"/>
+      </w:rPr>
+    </w:lvl>
+    <w:lvl w:ilvl="6" w:tplc="040C0001" w:tentative="1">
+      <w:start w:val="1"/>
+      <w:numFmt w:val="bullet"/>
+      <w:lvlText w:val=""/>
+      <w:lvlJc w:val="left"/>
+      <w:pPr>
+        <w:ind w:left="5749" w:hanging="360"/>
+      </w:pPr>
+      <w:rPr>
+        <w:rFonts w:ascii="Symbol" w:hAnsi="Symbol" w:hint="default"/>
+      </w:rPr>
+    </w:lvl>
+    <w:lvl w:ilvl="7" w:tplc="040C0003" w:tentative="1">
+      <w:start w:val="1"/>
+      <w:numFmt w:val="bullet"/>
+      <w:lvlText w:val="o"/>
+      <w:lvlJc w:val="left"/>
+      <w:pPr>
+        <w:ind w:left="6469" w:hanging="360"/>
+      </w:pPr>
+      <w:rPr>
+        <w:rFonts w:ascii="Courier New" w:hAnsi="Courier New" w:cs="Courier New" w:hint="default"/>
+      </w:rPr>
+    </w:lvl>
+    <w:lvl w:ilvl="8" w:tplc="040C0005" w:tentative="1">
+      <w:start w:val="1"/>
+      <w:numFmt w:val="bullet"/>
+      <w:lvlText w:val=""/>
+      <w:lvlJc w:val="left"/>
+      <w:pPr>
+        <w:ind w:left="7189" w:hanging="360"/>
+      </w:pPr>
+      <w:rPr>
+        <w:rFonts w:ascii="Wingdings" w:hAnsi="Wingdings" w:hint="default"/>
+      </w:rPr>
+    </w:lvl>
+  </w:abstractNum>
+  <w:abstractNum w:abstractNumId="16" w15:restartNumberingAfterBreak="0">
     <w:nsid w:val="69A80F3E"/>
     <w:multiLevelType w:val="hybridMultilevel"/>
     <w:tmpl w:val="CB12F090"/>
@@ -7237,7 +7869,7 @@
       </w:rPr>
     </w:lvl>
   </w:abstractNum>
-  <w:abstractNum w:abstractNumId="12" w15:restartNumberingAfterBreak="0">
+  <w:abstractNum w:abstractNumId="17" w15:restartNumberingAfterBreak="0">
     <w:nsid w:val="7049741A"/>
     <w:multiLevelType w:val="hybridMultilevel"/>
     <w:tmpl w:val="BBE25D4A"/>
@@ -7372,22 +8004,37 @@
     <w:abstractNumId w:val="6"/>
   </w:num>
   <w:num w:numId="8">
-    <w:abstractNumId w:val="10"/>
+    <w:abstractNumId w:val="12"/>
   </w:num>
   <w:num w:numId="9">
     <w:abstractNumId w:val="7"/>
   </w:num>
   <w:num w:numId="10">
+    <w:abstractNumId w:val="16"/>
+  </w:num>
+  <w:num w:numId="11">
     <w:abstractNumId w:val="11"/>
   </w:num>
-  <w:num w:numId="11">
+  <w:num w:numId="12">
     <w:abstractNumId w:val="9"/>
   </w:num>
-  <w:num w:numId="12">
+  <w:num w:numId="13">
+    <w:abstractNumId w:val="17"/>
+  </w:num>
+  <w:num w:numId="14">
+    <w:abstractNumId w:val="14"/>
+  </w:num>
+  <w:num w:numId="15">
+    <w:abstractNumId w:val="15"/>
+  </w:num>
+  <w:num w:numId="16">
     <w:abstractNumId w:val="8"/>
   </w:num>
-  <w:num w:numId="13">
-    <w:abstractNumId w:val="12"/>
+  <w:num w:numId="17">
+    <w:abstractNumId w:val="13"/>
+  </w:num>
+  <w:num w:numId="18">
+    <w:abstractNumId w:val="10"/>
   </w:num>
 </w:numbering>
 </file>
@@ -8602,6 +9249,18 @@
       <w:vertAlign w:val="superscript"/>
     </w:rPr>
   </w:style>
+  <w:style w:type="character" w:styleId="Mentionnonrsolue">
+    <w:name w:val="Unresolved Mention"/>
+    <w:basedOn w:val="Policepardfaut"/>
+    <w:uiPriority w:val="99"/>
+    <w:semiHidden/>
+    <w:unhideWhenUsed/>
+    <w:rsid w:val="00927E0E"/>
+    <w:rPr>
+      <w:color w:val="605E5C"/>
+      <w:shd w:val="clear" w:color="auto" w:fill="E1DFDD"/>
+    </w:rPr>
+  </w:style>
 </w:styles>
 </file>
 
@@ -8905,7 +9564,7 @@
 </file>
 
 <file path=customXml/itemProps1.xml><?xml version="1.0" encoding="utf-8"?>
-<ds:datastoreItem xmlns:ds="http://schemas.openxmlformats.org/officeDocument/2006/customXml" ds:itemID="{0E09D7FA-170E-4F44-8042-717DE3C23020}">
+<ds:datastoreItem xmlns:ds="http://schemas.openxmlformats.org/officeDocument/2006/customXml" ds:itemID="{422F8F45-4737-8F41-B925-1BA5B9A679C5}">
   <ds:schemaRefs>
     <ds:schemaRef ds:uri="http://schemas.openxmlformats.org/officeDocument/2006/bibliography"/>
   </ds:schemaRefs>

</xml_diff>

<commit_message>
Update DCT And DE
</commit_message>
<xml_diff>
--- a/Livrables/DOCX/PDOCPizza_02_technique.docx
+++ b/Livrables/DOCX/PDOCPizza_02_technique.docx
@@ -300,6 +300,7 @@
     <w:p>
       <w:pPr>
         <w:pStyle w:val="TitreTR"/>
+        <w:spacing w:after="0"/>
         <w:rPr>
           <w:rFonts w:ascii="Open Sans" w:hAnsi="Open Sans" w:cs="Open Sans"/>
         </w:rPr>
@@ -353,7 +354,7 @@
         <w:rPr>
           <w:noProof/>
         </w:rPr>
-        <w:instrText xml:space="preserve"> PAGEREF _Toc71492435 \h </w:instrText>
+        <w:instrText xml:space="preserve"> PAGEREF _Toc71796671 \h </w:instrText>
       </w:r>
       <w:r>
         <w:rPr>
@@ -370,7 +371,7 @@
         <w:rPr>
           <w:noProof/>
         </w:rPr>
-        <w:t>4</w:t>
+        <w:t>3</w:t>
       </w:r>
       <w:r>
         <w:rPr>
@@ -411,7 +412,7 @@
         <w:rPr>
           <w:noProof/>
         </w:rPr>
-        <w:instrText xml:space="preserve"> PAGEREF _Toc71492436 \h </w:instrText>
+        <w:instrText xml:space="preserve"> PAGEREF _Toc71796672 \h </w:instrText>
       </w:r>
       <w:r>
         <w:rPr>
@@ -428,7 +429,7 @@
         <w:rPr>
           <w:noProof/>
         </w:rPr>
-        <w:t>5</w:t>
+        <w:t>4</w:t>
       </w:r>
       <w:r>
         <w:rPr>
@@ -468,7 +469,7 @@
         <w:rPr>
           <w:noProof/>
         </w:rPr>
-        <w:instrText xml:space="preserve"> PAGEREF _Toc71492437 \h </w:instrText>
+        <w:instrText xml:space="preserve"> PAGEREF _Toc71796673 \h </w:instrText>
       </w:r>
       <w:r>
         <w:rPr>
@@ -485,7 +486,7 @@
         <w:rPr>
           <w:noProof/>
         </w:rPr>
-        <w:t>5</w:t>
+        <w:t>4</w:t>
       </w:r>
       <w:r>
         <w:rPr>
@@ -525,7 +526,7 @@
         <w:rPr>
           <w:noProof/>
         </w:rPr>
-        <w:instrText xml:space="preserve"> PAGEREF _Toc71492438 \h </w:instrText>
+        <w:instrText xml:space="preserve"> PAGEREF _Toc71796674 \h </w:instrText>
       </w:r>
       <w:r>
         <w:rPr>
@@ -542,7 +543,7 @@
         <w:rPr>
           <w:noProof/>
         </w:rPr>
-        <w:t>5</w:t>
+        <w:t>4</w:t>
       </w:r>
       <w:r>
         <w:rPr>
@@ -583,7 +584,7 @@
         <w:rPr>
           <w:noProof/>
         </w:rPr>
-        <w:instrText xml:space="preserve"> PAGEREF _Toc71492439 \h </w:instrText>
+        <w:instrText xml:space="preserve"> PAGEREF _Toc71796675 \h </w:instrText>
       </w:r>
       <w:r>
         <w:rPr>
@@ -600,7 +601,7 @@
         <w:rPr>
           <w:noProof/>
         </w:rPr>
-        <w:t>6</w:t>
+        <w:t>5</w:t>
       </w:r>
       <w:r>
         <w:rPr>
@@ -640,7 +641,7 @@
         <w:rPr>
           <w:noProof/>
         </w:rPr>
-        <w:instrText xml:space="preserve"> PAGEREF _Toc71492440 \h </w:instrText>
+        <w:instrText xml:space="preserve"> PAGEREF _Toc71796676 \h </w:instrText>
       </w:r>
       <w:r>
         <w:rPr>
@@ -657,7 +658,7 @@
         <w:rPr>
           <w:noProof/>
         </w:rPr>
-        <w:t>6</w:t>
+        <w:t>5</w:t>
       </w:r>
       <w:r>
         <w:rPr>
@@ -697,7 +698,7 @@
         <w:rPr>
           <w:noProof/>
         </w:rPr>
-        <w:instrText xml:space="preserve"> PAGEREF _Toc71492441 \h </w:instrText>
+        <w:instrText xml:space="preserve"> PAGEREF _Toc71796677 \h </w:instrText>
       </w:r>
       <w:r>
         <w:rPr>
@@ -714,7 +715,7 @@
         <w:rPr>
           <w:noProof/>
         </w:rPr>
-        <w:t>8</w:t>
+        <w:t>7</w:t>
       </w:r>
       <w:r>
         <w:rPr>
@@ -768,7 +769,7 @@
         <w:rPr>
           <w:noProof/>
         </w:rPr>
-        <w:instrText xml:space="preserve"> PAGEREF _Toc71492442 \h </w:instrText>
+        <w:instrText xml:space="preserve"> PAGEREF _Toc71796678 \h </w:instrText>
       </w:r>
       <w:r>
         <w:rPr>
@@ -785,7 +786,7 @@
         <w:rPr>
           <w:noProof/>
         </w:rPr>
-        <w:t>8</w:t>
+        <w:t>7</w:t>
       </w:r>
       <w:r>
         <w:rPr>
@@ -826,7 +827,7 @@
         <w:rPr>
           <w:noProof/>
         </w:rPr>
-        <w:instrText xml:space="preserve"> PAGEREF _Toc71492443 \h </w:instrText>
+        <w:instrText xml:space="preserve"> PAGEREF _Toc71796679 \h </w:instrText>
       </w:r>
       <w:r>
         <w:rPr>
@@ -843,7 +844,7 @@
         <w:rPr>
           <w:noProof/>
         </w:rPr>
-        <w:t>9</w:t>
+        <w:t>8</w:t>
       </w:r>
       <w:r>
         <w:rPr>
@@ -884,7 +885,7 @@
         <w:rPr>
           <w:noProof/>
         </w:rPr>
-        <w:instrText xml:space="preserve"> PAGEREF _Toc71492444 \h </w:instrText>
+        <w:instrText xml:space="preserve"> PAGEREF _Toc71796680 \h </w:instrText>
       </w:r>
       <w:r>
         <w:rPr>
@@ -901,7 +902,7 @@
         <w:rPr>
           <w:noProof/>
         </w:rPr>
-        <w:t>9</w:t>
+        <w:t>8</w:t>
       </w:r>
       <w:r>
         <w:rPr>
@@ -942,7 +943,7 @@
         <w:rPr>
           <w:noProof/>
         </w:rPr>
-        <w:instrText xml:space="preserve"> PAGEREF _Toc71492445 \h </w:instrText>
+        <w:instrText xml:space="preserve"> PAGEREF _Toc71796681 \h </w:instrText>
       </w:r>
       <w:r>
         <w:rPr>
@@ -959,7 +960,7 @@
         <w:rPr>
           <w:noProof/>
         </w:rPr>
-        <w:t>9</w:t>
+        <w:t>8</w:t>
       </w:r>
       <w:r>
         <w:rPr>
@@ -1000,7 +1001,7 @@
         <w:rPr>
           <w:noProof/>
         </w:rPr>
-        <w:instrText xml:space="preserve"> PAGEREF _Toc71492446 \h </w:instrText>
+        <w:instrText xml:space="preserve"> PAGEREF _Toc71796682 \h </w:instrText>
       </w:r>
       <w:r>
         <w:rPr>
@@ -1017,7 +1018,7 @@
         <w:rPr>
           <w:noProof/>
         </w:rPr>
-        <w:t>10</w:t>
+        <w:t>9</w:t>
       </w:r>
       <w:r>
         <w:rPr>
@@ -1058,7 +1059,7 @@
         <w:rPr>
           <w:noProof/>
         </w:rPr>
-        <w:instrText xml:space="preserve"> PAGEREF _Toc71492447 \h </w:instrText>
+        <w:instrText xml:space="preserve"> PAGEREF _Toc71796683 \h </w:instrText>
       </w:r>
       <w:r>
         <w:rPr>
@@ -1075,7 +1076,7 @@
         <w:rPr>
           <w:noProof/>
         </w:rPr>
-        <w:t>11</w:t>
+        <w:t>10</w:t>
       </w:r>
       <w:r>
         <w:rPr>
@@ -1116,7 +1117,7 @@
         <w:rPr>
           <w:noProof/>
         </w:rPr>
-        <w:instrText xml:space="preserve"> PAGEREF _Toc71492448 \h </w:instrText>
+        <w:instrText xml:space="preserve"> PAGEREF _Toc71796684 \h </w:instrText>
       </w:r>
       <w:r>
         <w:rPr>
@@ -1133,7 +1134,7 @@
         <w:rPr>
           <w:noProof/>
         </w:rPr>
-        <w:t>11</w:t>
+        <w:t>10</w:t>
       </w:r>
       <w:r>
         <w:rPr>
@@ -1174,7 +1175,7 @@
         <w:rPr>
           <w:noProof/>
         </w:rPr>
-        <w:instrText xml:space="preserve"> PAGEREF _Toc71492449 \h </w:instrText>
+        <w:instrText xml:space="preserve"> PAGEREF _Toc71796685 \h </w:instrText>
       </w:r>
       <w:r>
         <w:rPr>
@@ -1191,7 +1192,7 @@
         <w:rPr>
           <w:noProof/>
         </w:rPr>
-        <w:t>12</w:t>
+        <w:t>11</w:t>
       </w:r>
       <w:r>
         <w:rPr>
@@ -1232,7 +1233,7 @@
         <w:rPr>
           <w:noProof/>
         </w:rPr>
-        <w:instrText xml:space="preserve"> PAGEREF _Toc71492450 \h </w:instrText>
+        <w:instrText xml:space="preserve"> PAGEREF _Toc71796686 \h </w:instrText>
       </w:r>
       <w:r>
         <w:rPr>
@@ -1249,7 +1250,7 @@
         <w:rPr>
           <w:noProof/>
         </w:rPr>
-        <w:t>12</w:t>
+        <w:t>11</w:t>
       </w:r>
       <w:r>
         <w:rPr>
@@ -1290,7 +1291,7 @@
         <w:rPr>
           <w:noProof/>
         </w:rPr>
-        <w:instrText xml:space="preserve"> PAGEREF _Toc71492451 \h </w:instrText>
+        <w:instrText xml:space="preserve"> PAGEREF _Toc71796687 \h </w:instrText>
       </w:r>
       <w:r>
         <w:rPr>
@@ -1307,7 +1308,7 @@
         <w:rPr>
           <w:noProof/>
         </w:rPr>
-        <w:t>13</w:t>
+        <w:t>12</w:t>
       </w:r>
       <w:r>
         <w:rPr>
@@ -1347,7 +1348,7 @@
         <w:rPr>
           <w:noProof/>
         </w:rPr>
-        <w:instrText xml:space="preserve"> PAGEREF _Toc71492452 \h </w:instrText>
+        <w:instrText xml:space="preserve"> PAGEREF _Toc71796688 \h </w:instrText>
       </w:r>
       <w:r>
         <w:rPr>
@@ -1364,7 +1365,7 @@
         <w:rPr>
           <w:noProof/>
         </w:rPr>
-        <w:t>13</w:t>
+        <w:t>12</w:t>
       </w:r>
       <w:r>
         <w:rPr>
@@ -1419,7 +1420,7 @@
         <w:rPr>
           <w:noProof/>
         </w:rPr>
-        <w:instrText xml:space="preserve"> PAGEREF _Toc71492453 \h </w:instrText>
+        <w:instrText xml:space="preserve"> PAGEREF _Toc71796689 \h </w:instrText>
       </w:r>
       <w:r>
         <w:rPr>
@@ -1436,7 +1437,7 @@
         <w:rPr>
           <w:noProof/>
         </w:rPr>
-        <w:t>13</w:t>
+        <w:t>12</w:t>
       </w:r>
       <w:r>
         <w:rPr>
@@ -1478,7 +1479,7 @@
         <w:rPr>
           <w:noProof/>
         </w:rPr>
-        <w:instrText xml:space="preserve"> PAGEREF _Toc71492454 \h </w:instrText>
+        <w:instrText xml:space="preserve"> PAGEREF _Toc71796690 \h </w:instrText>
       </w:r>
       <w:r>
         <w:rPr>
@@ -1495,7 +1496,7 @@
         <w:rPr>
           <w:noProof/>
         </w:rPr>
-        <w:t>14</w:t>
+        <w:t>13</w:t>
       </w:r>
       <w:r>
         <w:rPr>
@@ -1535,7 +1536,7 @@
         <w:rPr>
           <w:noProof/>
         </w:rPr>
-        <w:instrText xml:space="preserve"> PAGEREF _Toc71492455 \h </w:instrText>
+        <w:instrText xml:space="preserve"> PAGEREF _Toc71796691 \h </w:instrText>
       </w:r>
       <w:r>
         <w:rPr>
@@ -1552,7 +1553,7 @@
         <w:rPr>
           <w:noProof/>
         </w:rPr>
-        <w:t>14</w:t>
+        <w:t>13</w:t>
       </w:r>
       <w:r>
         <w:rPr>
@@ -1592,7 +1593,7 @@
         <w:rPr>
           <w:noProof/>
         </w:rPr>
-        <w:instrText xml:space="preserve"> PAGEREF _Toc71492456 \h </w:instrText>
+        <w:instrText xml:space="preserve"> PAGEREF _Toc71796692 \h </w:instrText>
       </w:r>
       <w:r>
         <w:rPr>
@@ -1609,7 +1610,7 @@
         <w:rPr>
           <w:noProof/>
         </w:rPr>
-        <w:t>14</w:t>
+        <w:t>13</w:t>
       </w:r>
       <w:r>
         <w:rPr>
@@ -1668,7 +1669,7 @@
         <w:rPr>
           <w:noProof/>
         </w:rPr>
-        <w:instrText xml:space="preserve"> PAGEREF _Toc71492457 \h </w:instrText>
+        <w:instrText xml:space="preserve"> PAGEREF _Toc71796693 \h </w:instrText>
       </w:r>
       <w:r>
         <w:rPr>
@@ -1685,7 +1686,7 @@
         <w:rPr>
           <w:noProof/>
         </w:rPr>
-        <w:t>14</w:t>
+        <w:t>13</w:t>
       </w:r>
       <w:r>
         <w:rPr>
@@ -1742,7 +1743,7 @@
         <w:rPr>
           <w:noProof/>
         </w:rPr>
-        <w:instrText xml:space="preserve"> PAGEREF _Toc71492458 \h </w:instrText>
+        <w:instrText xml:space="preserve"> PAGEREF _Toc71796694 \h </w:instrText>
       </w:r>
       <w:r>
         <w:rPr>
@@ -1759,7 +1760,7 @@
         <w:rPr>
           <w:noProof/>
         </w:rPr>
-        <w:t>15</w:t>
+        <w:t>14</w:t>
       </w:r>
       <w:r>
         <w:rPr>
@@ -1800,7 +1801,7 @@
         <w:rPr>
           <w:noProof/>
         </w:rPr>
-        <w:instrText xml:space="preserve"> PAGEREF _Toc71492459 \h </w:instrText>
+        <w:instrText xml:space="preserve"> PAGEREF _Toc71796695 \h </w:instrText>
       </w:r>
       <w:r>
         <w:rPr>
@@ -1817,7 +1818,7 @@
         <w:rPr>
           <w:noProof/>
         </w:rPr>
-        <w:t>16</w:t>
+        <w:t>15</w:t>
       </w:r>
       <w:r>
         <w:rPr>
@@ -1857,7 +1858,7 @@
         <w:rPr>
           <w:noProof/>
         </w:rPr>
-        <w:instrText xml:space="preserve"> PAGEREF _Toc71492460 \h </w:instrText>
+        <w:instrText xml:space="preserve"> PAGEREF _Toc71796696 \h </w:instrText>
       </w:r>
       <w:r>
         <w:rPr>
@@ -1874,7 +1875,7 @@
         <w:rPr>
           <w:noProof/>
         </w:rPr>
-        <w:t>16</w:t>
+        <w:t>15</w:t>
       </w:r>
       <w:r>
         <w:rPr>
@@ -1916,7 +1917,7 @@
         <w:rPr>
           <w:noProof/>
         </w:rPr>
-        <w:instrText xml:space="preserve"> PAGEREF _Toc71492461 \h </w:instrText>
+        <w:instrText xml:space="preserve"> PAGEREF _Toc71796697 \h </w:instrText>
       </w:r>
       <w:r>
         <w:rPr>
@@ -1933,13 +1934,7 @@
         <w:rPr>
           <w:noProof/>
         </w:rPr>
-        <w:t>1</w:t>
-      </w:r>
-      <w:r>
-        <w:rPr>
-          <w:noProof/>
-        </w:rPr>
-        <w:t>6</w:t>
+        <w:t>15</w:t>
       </w:r>
       <w:r>
         <w:rPr>
@@ -1979,7 +1974,7 @@
         <w:rPr>
           <w:noProof/>
         </w:rPr>
-        <w:instrText xml:space="preserve"> PAGEREF _Toc71492462 \h </w:instrText>
+        <w:instrText xml:space="preserve"> PAGEREF _Toc71796698 \h </w:instrText>
       </w:r>
       <w:r>
         <w:rPr>
@@ -1996,64 +1991,64 @@
         <w:rPr>
           <w:noProof/>
         </w:rPr>
+        <w:t>16</w:t>
+      </w:r>
+      <w:r>
+        <w:rPr>
+          <w:noProof/>
+        </w:rPr>
+        <w:fldChar w:fldCharType="end"/>
+      </w:r>
+    </w:p>
+    <w:p>
+      <w:pPr>
+        <w:pStyle w:val="TM4"/>
+        <w:rPr>
+          <w:rFonts w:asciiTheme="minorHAnsi" w:eastAsiaTheme="minorEastAsia" w:hAnsiTheme="minorHAnsi" w:cstheme="minorBidi"/>
+          <w:noProof/>
+          <w:sz w:val="24"/>
+        </w:rPr>
+      </w:pPr>
+      <w:r>
+        <w:rPr>
+          <w:noProof/>
+        </w:rPr>
+        <w:t>5.1.1.2 - Projet front-end :</w:t>
+      </w:r>
+      <w:r>
+        <w:rPr>
+          <w:noProof/>
+        </w:rPr>
+        <w:tab/>
+      </w:r>
+      <w:r>
+        <w:rPr>
+          <w:noProof/>
+        </w:rPr>
+        <w:fldChar w:fldCharType="begin"/>
+      </w:r>
+      <w:r>
+        <w:rPr>
+          <w:noProof/>
+        </w:rPr>
+        <w:instrText xml:space="preserve"> PAGEREF _Toc71796699 \h </w:instrText>
+      </w:r>
+      <w:r>
+        <w:rPr>
+          <w:noProof/>
+        </w:rPr>
+      </w:r>
+      <w:r>
+        <w:rPr>
+          <w:noProof/>
+        </w:rPr>
+        <w:fldChar w:fldCharType="separate"/>
+      </w:r>
+      <w:r>
+        <w:rPr>
+          <w:noProof/>
+        </w:rPr>
         <w:t>17</w:t>
-      </w:r>
-      <w:r>
-        <w:rPr>
-          <w:noProof/>
-        </w:rPr>
-        <w:fldChar w:fldCharType="end"/>
-      </w:r>
-    </w:p>
-    <w:p>
-      <w:pPr>
-        <w:pStyle w:val="TM4"/>
-        <w:rPr>
-          <w:rFonts w:asciiTheme="minorHAnsi" w:eastAsiaTheme="minorEastAsia" w:hAnsiTheme="minorHAnsi" w:cstheme="minorBidi"/>
-          <w:noProof/>
-          <w:sz w:val="24"/>
-        </w:rPr>
-      </w:pPr>
-      <w:r>
-        <w:rPr>
-          <w:noProof/>
-        </w:rPr>
-        <w:t>5.1.1.2 - Projet front-end :</w:t>
-      </w:r>
-      <w:r>
-        <w:rPr>
-          <w:noProof/>
-        </w:rPr>
-        <w:tab/>
-      </w:r>
-      <w:r>
-        <w:rPr>
-          <w:noProof/>
-        </w:rPr>
-        <w:fldChar w:fldCharType="begin"/>
-      </w:r>
-      <w:r>
-        <w:rPr>
-          <w:noProof/>
-        </w:rPr>
-        <w:instrText xml:space="preserve"> PAGEREF _Toc71492463 \h </w:instrText>
-      </w:r>
-      <w:r>
-        <w:rPr>
-          <w:noProof/>
-        </w:rPr>
-      </w:r>
-      <w:r>
-        <w:rPr>
-          <w:noProof/>
-        </w:rPr>
-        <w:fldChar w:fldCharType="separate"/>
-      </w:r>
-      <w:r>
-        <w:rPr>
-          <w:noProof/>
-        </w:rPr>
-        <w:t>18</w:t>
       </w:r>
       <w:r>
         <w:rPr>
@@ -2095,7 +2090,7 @@
         <w:rPr>
           <w:noProof/>
         </w:rPr>
-        <w:instrText xml:space="preserve"> PAGEREF _Toc71492464 \h </w:instrText>
+        <w:instrText xml:space="preserve"> PAGEREF _Toc71796700 \h </w:instrText>
       </w:r>
       <w:r>
         <w:rPr>
@@ -2112,7 +2107,7 @@
         <w:rPr>
           <w:noProof/>
         </w:rPr>
-        <w:t>19</w:t>
+        <w:t>18</w:t>
       </w:r>
       <w:r>
         <w:rPr>
@@ -2153,7 +2148,7 @@
         <w:rPr>
           <w:noProof/>
         </w:rPr>
-        <w:instrText xml:space="preserve"> PAGEREF _Toc71492465 \h </w:instrText>
+        <w:instrText xml:space="preserve"> PAGEREF _Toc71796701 \h </w:instrText>
       </w:r>
       <w:r>
         <w:rPr>
@@ -2170,7 +2165,7 @@
         <w:rPr>
           <w:noProof/>
         </w:rPr>
-        <w:t>21</w:t>
+        <w:t>20</w:t>
       </w:r>
       <w:r>
         <w:rPr>
@@ -2210,7 +2205,7 @@
         <w:rPr>
           <w:noProof/>
         </w:rPr>
-        <w:instrText xml:space="preserve"> PAGEREF _Toc71492466 \h </w:instrText>
+        <w:instrText xml:space="preserve"> PAGEREF _Toc71796702 \h </w:instrText>
       </w:r>
       <w:r>
         <w:rPr>
@@ -2227,7 +2222,7 @@
         <w:rPr>
           <w:noProof/>
         </w:rPr>
-        <w:t>21</w:t>
+        <w:t>20</w:t>
       </w:r>
       <w:r>
         <w:rPr>
@@ -2267,7 +2262,7 @@
         <w:rPr>
           <w:noProof/>
         </w:rPr>
-        <w:instrText xml:space="preserve"> PAGEREF _Toc71492467 \h </w:instrText>
+        <w:instrText xml:space="preserve"> PAGEREF _Toc71796703 \h </w:instrText>
       </w:r>
       <w:r>
         <w:rPr>
@@ -2284,7 +2279,7 @@
         <w:rPr>
           <w:noProof/>
         </w:rPr>
-        <w:t>21</w:t>
+        <w:t>20</w:t>
       </w:r>
       <w:r>
         <w:rPr>
@@ -2326,7 +2321,7 @@
         <w:rPr>
           <w:noProof/>
         </w:rPr>
-        <w:instrText xml:space="preserve"> PAGEREF _Toc71492468 \h </w:instrText>
+        <w:instrText xml:space="preserve"> PAGEREF _Toc71796704 \h </w:instrText>
       </w:r>
       <w:r>
         <w:rPr>
@@ -2343,7 +2338,7 @@
         <w:rPr>
           <w:noProof/>
         </w:rPr>
-        <w:t>21</w:t>
+        <w:t>20</w:t>
       </w:r>
       <w:r>
         <w:rPr>
@@ -2384,7 +2379,7 @@
         <w:rPr>
           <w:noProof/>
         </w:rPr>
-        <w:instrText xml:space="preserve"> PAGEREF _Toc71492469 \h </w:instrText>
+        <w:instrText xml:space="preserve"> PAGEREF _Toc71796705 \h </w:instrText>
       </w:r>
       <w:r>
         <w:rPr>
@@ -2401,7 +2396,7 @@
         <w:rPr>
           <w:noProof/>
         </w:rPr>
-        <w:t>21</w:t>
+        <w:t>20</w:t>
       </w:r>
       <w:r>
         <w:rPr>
@@ -2442,7 +2437,7 @@
         <w:rPr>
           <w:noProof/>
         </w:rPr>
-        <w:instrText xml:space="preserve"> PAGEREF _Toc71492470 \h </w:instrText>
+        <w:instrText xml:space="preserve"> PAGEREF _Toc71796706 \h </w:instrText>
       </w:r>
       <w:r>
         <w:rPr>
@@ -2459,7 +2454,7 @@
         <w:rPr>
           <w:noProof/>
         </w:rPr>
-        <w:t>21</w:t>
+        <w:t>20</w:t>
       </w:r>
       <w:r>
         <w:rPr>
@@ -2501,7 +2496,7 @@
         <w:rPr>
           <w:noProof/>
         </w:rPr>
-        <w:instrText xml:space="preserve"> PAGEREF _Toc71492471 \h </w:instrText>
+        <w:instrText xml:space="preserve"> PAGEREF _Toc71796707 \h </w:instrText>
       </w:r>
       <w:r>
         <w:rPr>
@@ -2518,7 +2513,7 @@
         <w:rPr>
           <w:noProof/>
         </w:rPr>
-        <w:t>21</w:t>
+        <w:t>20</w:t>
       </w:r>
       <w:r>
         <w:rPr>
@@ -2558,7 +2553,7 @@
         <w:rPr>
           <w:noProof/>
         </w:rPr>
-        <w:instrText xml:space="preserve"> PAGEREF _Toc71492472 \h </w:instrText>
+        <w:instrText xml:space="preserve"> PAGEREF _Toc71796708 \h </w:instrText>
       </w:r>
       <w:r>
         <w:rPr>
@@ -2575,7 +2570,7 @@
         <w:rPr>
           <w:noProof/>
         </w:rPr>
-        <w:t>21</w:t>
+        <w:t>20</w:t>
       </w:r>
       <w:r>
         <w:rPr>
@@ -2615,7 +2610,7 @@
         <w:rPr>
           <w:noProof/>
         </w:rPr>
-        <w:instrText xml:space="preserve"> PAGEREF _Toc71492473 \h </w:instrText>
+        <w:instrText xml:space="preserve"> PAGEREF _Toc71796709 \h </w:instrText>
       </w:r>
       <w:r>
         <w:rPr>
@@ -2632,7 +2627,7 @@
         <w:rPr>
           <w:noProof/>
         </w:rPr>
-        <w:t>21</w:t>
+        <w:t>20</w:t>
       </w:r>
       <w:r>
         <w:rPr>
@@ -2672,7 +2667,7 @@
         <w:rPr>
           <w:noProof/>
         </w:rPr>
-        <w:instrText xml:space="preserve"> PAGEREF _Toc71492474 \h </w:instrText>
+        <w:instrText xml:space="preserve"> PAGEREF _Toc71796710 \h </w:instrText>
       </w:r>
       <w:r>
         <w:rPr>
@@ -2689,7 +2684,7 @@
         <w:rPr>
           <w:noProof/>
         </w:rPr>
-        <w:t>21</w:t>
+        <w:t>20</w:t>
       </w:r>
       <w:r>
         <w:rPr>
@@ -2729,7 +2724,7 @@
         <w:rPr>
           <w:noProof/>
         </w:rPr>
-        <w:instrText xml:space="preserve"> PAGEREF _Toc71492475 \h </w:instrText>
+        <w:instrText xml:space="preserve"> PAGEREF _Toc71796711 \h </w:instrText>
       </w:r>
       <w:r>
         <w:rPr>
@@ -2787,7 +2782,7 @@
         <w:rPr>
           <w:noProof/>
         </w:rPr>
-        <w:instrText xml:space="preserve"> PAGEREF _Toc71492476 \h </w:instrText>
+        <w:instrText xml:space="preserve"> PAGEREF _Toc71796712 \h </w:instrText>
       </w:r>
       <w:r>
         <w:rPr>
@@ -2822,7 +2817,6 @@
         </w:tabs>
       </w:pPr>
       <w:r>
-        <w:lastRenderedPageBreak/>
         <w:fldChar w:fldCharType="end"/>
       </w:r>
     </w:p>
@@ -2833,7 +2827,7 @@
           <w:rFonts w:ascii="Open Sans" w:hAnsi="Open Sans" w:cs="Open Sans"/>
         </w:rPr>
       </w:pPr>
-      <w:bookmarkStart w:id="0" w:name="_Toc71492435"/>
+      <w:bookmarkStart w:id="0" w:name="_Toc71796671"/>
       <w:r>
         <w:rPr>
           <w:rFonts w:ascii="Open Sans" w:hAnsi="Open Sans" w:cs="Open Sans"/>
@@ -3360,7 +3354,7 @@
           <w:rFonts w:ascii="Open Sans" w:hAnsi="Open Sans" w:cs="Open Sans"/>
         </w:rPr>
       </w:pPr>
-      <w:bookmarkStart w:id="1" w:name="_Toc71492436"/>
+      <w:bookmarkStart w:id="1" w:name="_Toc71796672"/>
       <w:r>
         <w:rPr>
           <w:rFonts w:ascii="Open Sans" w:hAnsi="Open Sans" w:cs="Open Sans"/>
@@ -3377,7 +3371,7 @@
           <w:rFonts w:ascii="Open Sans" w:hAnsi="Open Sans" w:cs="Open Sans"/>
         </w:rPr>
       </w:pPr>
-      <w:bookmarkStart w:id="2" w:name="_Toc71492437"/>
+      <w:bookmarkStart w:id="2" w:name="_Toc71796673"/>
       <w:r>
         <w:rPr>
           <w:rFonts w:ascii="Open Sans" w:hAnsi="Open Sans" w:cs="Open Sans"/>
@@ -3609,7 +3603,7 @@
           <w:rFonts w:ascii="Open Sans" w:hAnsi="Open Sans" w:cs="Open Sans"/>
         </w:rPr>
       </w:pPr>
-      <w:bookmarkStart w:id="3" w:name="_Toc71492438"/>
+      <w:bookmarkStart w:id="3" w:name="_Toc71796674"/>
       <w:r>
         <w:rPr>
           <w:rFonts w:ascii="Open Sans" w:hAnsi="Open Sans" w:cs="Open Sans"/>
@@ -3788,7 +3782,7 @@
           <w:rFonts w:ascii="Open Sans" w:hAnsi="Open Sans" w:cs="Open Sans"/>
         </w:rPr>
       </w:pPr>
-      <w:bookmarkStart w:id="4" w:name="_Toc71492439"/>
+      <w:bookmarkStart w:id="4" w:name="_Toc71796675"/>
       <w:r>
         <w:rPr>
           <w:rFonts w:ascii="Open Sans" w:hAnsi="Open Sans" w:cs="Open Sans"/>
@@ -4087,7 +4081,7 @@
           <w:rFonts w:ascii="Open Sans" w:hAnsi="Open Sans" w:cs="Open Sans"/>
         </w:rPr>
       </w:pPr>
-      <w:bookmarkStart w:id="5" w:name="_Toc71492440"/>
+      <w:bookmarkStart w:id="5" w:name="_Toc71796676"/>
       <w:r>
         <w:rPr>
           <w:rFonts w:ascii="Open Sans" w:hAnsi="Open Sans" w:cs="Open Sans"/>
@@ -4641,7 +4635,7 @@
         </w:rPr>
       </w:pPr>
       <w:bookmarkStart w:id="6" w:name="_Toc26109933"/>
-      <w:bookmarkStart w:id="7" w:name="_Toc71492441"/>
+      <w:bookmarkStart w:id="7" w:name="_Toc71796677"/>
       <w:r>
         <w:rPr>
           <w:rFonts w:ascii="Open Sans" w:hAnsi="Open Sans" w:cs="Open Sans"/>
@@ -4832,7 +4826,7 @@
         <w:pStyle w:val="Titre3"/>
       </w:pPr>
       <w:bookmarkStart w:id="8" w:name="_Toc26109934"/>
-      <w:bookmarkStart w:id="9" w:name="_Toc71492442"/>
+      <w:bookmarkStart w:id="9" w:name="_Toc71796678"/>
       <w:r>
         <w:rPr>
           <w:rFonts w:ascii="Open Sans" w:hAnsi="Open Sans" w:cs="Open Sans"/>
@@ -4956,7 +4950,7 @@
       <w:pPr>
         <w:pStyle w:val="Titre3"/>
       </w:pPr>
-      <w:bookmarkStart w:id="11" w:name="_Toc71492443"/>
+      <w:bookmarkStart w:id="11" w:name="_Toc71796679"/>
       <w:r>
         <w:lastRenderedPageBreak/>
         <w:t>La relation entre les classes « client » et « adresse »</w:t>
@@ -5070,7 +5064,7 @@
         <w:pStyle w:val="Titre3"/>
       </w:pPr>
       <w:bookmarkStart w:id="12" w:name="_Toc26109936"/>
-      <w:bookmarkStart w:id="13" w:name="_Toc71492444"/>
+      <w:bookmarkStart w:id="13" w:name="_Toc71796680"/>
       <w:r>
         <w:t>La relation entre les classes « adresse » et « commande »</w:t>
       </w:r>
@@ -5173,7 +5167,7 @@
         <w:jc w:val="both"/>
       </w:pPr>
       <w:bookmarkStart w:id="14" w:name="_Toc26109937"/>
-      <w:bookmarkStart w:id="15" w:name="_Toc71492445"/>
+      <w:bookmarkStart w:id="15" w:name="_Toc71796681"/>
       <w:r>
         <w:t xml:space="preserve">La relation entre les classes « commande » et « livraison », </w:t>
       </w:r>
@@ -5326,7 +5320,7 @@
         <w:jc w:val="both"/>
       </w:pPr>
       <w:bookmarkStart w:id="16" w:name="_Toc26109938"/>
-      <w:bookmarkStart w:id="17" w:name="_Toc71492446"/>
+      <w:bookmarkStart w:id="17" w:name="_Toc71796682"/>
       <w:r>
         <w:lastRenderedPageBreak/>
         <w:t>Les spécificités des relations entre les classes « commande », « produit » et « </w:t>
@@ -5615,7 +5609,7 @@
         <w:pStyle w:val="Titre3"/>
         <w:jc w:val="both"/>
       </w:pPr>
-      <w:bookmarkStart w:id="19" w:name="_Toc71492447"/>
+      <w:bookmarkStart w:id="19" w:name="_Toc71796683"/>
       <w:r>
         <w:lastRenderedPageBreak/>
         <w:t>La relation entre les classes « </w:t>
@@ -5784,7 +5778,7 @@
         <w:jc w:val="both"/>
       </w:pPr>
       <w:bookmarkStart w:id="20" w:name="_Toc26109940"/>
-      <w:bookmarkStart w:id="21" w:name="_Toc71492448"/>
+      <w:bookmarkStart w:id="21" w:name="_Toc71796684"/>
       <w:r>
         <w:t>La relation entre les classes « commande », « </w:t>
       </w:r>
@@ -5943,7 +5937,7 @@
         <w:pStyle w:val="Titre3"/>
         <w:jc w:val="both"/>
       </w:pPr>
-      <w:bookmarkStart w:id="23" w:name="_Toc71492449"/>
+      <w:bookmarkStart w:id="23" w:name="_Toc71796685"/>
       <w:r>
         <w:lastRenderedPageBreak/>
         <w:t>La relation entre les classes « </w:t>
@@ -6090,7 +6084,7 @@
         <w:pStyle w:val="Titre3"/>
         <w:jc w:val="both"/>
       </w:pPr>
-      <w:bookmarkStart w:id="25" w:name="_Toc71492450"/>
+      <w:bookmarkStart w:id="25" w:name="_Toc71796686"/>
       <w:r>
         <w:t>La classe « </w:t>
       </w:r>
@@ -6228,7 +6222,7 @@
           <w:rFonts w:ascii="Open Sans" w:hAnsi="Open Sans" w:cs="Open Sans"/>
         </w:rPr>
       </w:pPr>
-      <w:bookmarkStart w:id="26" w:name="_Toc71492451"/>
+      <w:bookmarkStart w:id="26" w:name="_Toc71796687"/>
       <w:r>
         <w:rPr>
           <w:rFonts w:ascii="Open Sans" w:hAnsi="Open Sans" w:cs="Open Sans"/>
@@ -6404,7 +6398,7 @@
           <w:rFonts w:ascii="Open Sans" w:hAnsi="Open Sans" w:cs="Open Sans"/>
         </w:rPr>
       </w:pPr>
-      <w:bookmarkStart w:id="27" w:name="_Toc71492452"/>
+      <w:bookmarkStart w:id="27" w:name="_Toc71796688"/>
       <w:r>
         <w:rPr>
           <w:rFonts w:ascii="Open Sans" w:hAnsi="Open Sans" w:cs="Open Sans"/>
@@ -6439,7 +6433,7 @@
         </w:rPr>
       </w:pPr>
       <w:bookmarkStart w:id="28" w:name="_Toc26109951"/>
-      <w:bookmarkStart w:id="29" w:name="_Toc71492453"/>
+      <w:bookmarkStart w:id="29" w:name="_Toc71796689"/>
       <w:r>
         <w:rPr>
           <w:noProof/>
@@ -6585,7 +6579,7 @@
         </w:rPr>
       </w:pPr>
       <w:bookmarkStart w:id="30" w:name="_Toc26109952"/>
-      <w:bookmarkStart w:id="31" w:name="_Toc71492454"/>
+      <w:bookmarkStart w:id="31" w:name="_Toc71796690"/>
       <w:r>
         <w:rPr>
           <w:rFonts w:ascii="Open Sans" w:hAnsi="Open Sans" w:cs="Open Sans"/>
@@ -6635,7 +6629,7 @@
         <w:pStyle w:val="Titre4"/>
       </w:pPr>
       <w:bookmarkStart w:id="32" w:name="_Toc26109953"/>
-      <w:bookmarkStart w:id="33" w:name="_Toc71492455"/>
+      <w:bookmarkStart w:id="33" w:name="_Toc71796691"/>
       <w:r>
         <w:t>Le serveur web Http</w:t>
       </w:r>
@@ -6800,7 +6794,7 @@
         <w:pStyle w:val="Titre4"/>
       </w:pPr>
       <w:bookmarkStart w:id="34" w:name="_Toc26109954"/>
-      <w:bookmarkStart w:id="35" w:name="_Toc71492456"/>
+      <w:bookmarkStart w:id="35" w:name="_Toc71796692"/>
       <w:r>
         <w:t>Le conteneur Web</w:t>
       </w:r>
@@ -6933,7 +6927,7 @@
         </w:rPr>
       </w:pPr>
       <w:bookmarkStart w:id="36" w:name="_Toc26109955"/>
-      <w:bookmarkStart w:id="37" w:name="_Toc71492457"/>
+      <w:bookmarkStart w:id="37" w:name="_Toc71796693"/>
       <w:r>
         <w:rPr>
           <w:rFonts w:ascii="Open Sans" w:hAnsi="Open Sans" w:cs="Open Sans"/>
@@ -7220,25 +7214,7 @@
           <w:sz w:val="22"/>
           <w:szCs w:val="22"/>
         </w:rPr>
-        <w:t xml:space="preserve">JMM : API de géolocalisation « Java </w:t>
-      </w:r>
-      <w:proofErr w:type="spellStart"/>
-      <w:r>
-        <w:rPr>
-          <w:rFonts w:ascii="Open Sans" w:hAnsi="Open Sans" w:cs="Open Sans"/>
-          <w:sz w:val="22"/>
-          <w:szCs w:val="22"/>
-        </w:rPr>
-        <w:t>MaxMind</w:t>
-      </w:r>
-      <w:proofErr w:type="spellEnd"/>
-      <w:r>
-        <w:rPr>
-          <w:rFonts w:ascii="Open Sans" w:hAnsi="Open Sans" w:cs="Open Sans"/>
-          <w:sz w:val="22"/>
-          <w:szCs w:val="22"/>
-        </w:rPr>
-        <w:t> »</w:t>
+        <w:t>JMM : API de géolocalisation « Java MaxMind »</w:t>
       </w:r>
     </w:p>
     <w:p>
@@ -7368,7 +7344,7 @@
         </w:rPr>
       </w:pPr>
       <w:bookmarkStart w:id="38" w:name="_Toc26109956"/>
-      <w:bookmarkStart w:id="39" w:name="_Toc71492458"/>
+      <w:bookmarkStart w:id="39" w:name="_Toc71796694"/>
       <w:r>
         <w:rPr>
           <w:rFonts w:ascii="Open Sans" w:hAnsi="Open Sans" w:cs="Open Sans"/>
@@ -7596,7 +7572,7 @@
           <w:rFonts w:ascii="Open Sans" w:hAnsi="Open Sans" w:cs="Open Sans"/>
         </w:rPr>
       </w:pPr>
-      <w:bookmarkStart w:id="40" w:name="_Toc71492459"/>
+      <w:bookmarkStart w:id="40" w:name="_Toc71796695"/>
       <w:r>
         <w:rPr>
           <w:rFonts w:ascii="Open Sans" w:hAnsi="Open Sans" w:cs="Open Sans"/>
@@ -7613,7 +7589,7 @@
           <w:rFonts w:ascii="Open Sans" w:hAnsi="Open Sans" w:cs="Open Sans"/>
         </w:rPr>
       </w:pPr>
-      <w:bookmarkStart w:id="41" w:name="_Toc71492460"/>
+      <w:bookmarkStart w:id="41" w:name="_Toc71796696"/>
       <w:r>
         <w:rPr>
           <w:rFonts w:ascii="Open Sans" w:hAnsi="Open Sans" w:cs="Open Sans"/>
@@ -7805,7 +7781,7 @@
           <w:rFonts w:ascii="Open Sans" w:hAnsi="Open Sans" w:cs="Open Sans"/>
         </w:rPr>
       </w:pPr>
-      <w:bookmarkStart w:id="42" w:name="_Toc71492461"/>
+      <w:bookmarkStart w:id="42" w:name="_Toc71796697"/>
       <w:r>
         <w:rPr>
           <w:rFonts w:ascii="Open Sans" w:hAnsi="Open Sans" w:cs="Open Sans"/>
@@ -8338,7 +8314,7 @@
       <w:pPr>
         <w:pStyle w:val="Titre4"/>
       </w:pPr>
-      <w:bookmarkStart w:id="43" w:name="_Toc71492462"/>
+      <w:bookmarkStart w:id="43" w:name="_Toc71796698"/>
       <w:r>
         <w:t>Projet back-end :</w:t>
       </w:r>
@@ -9649,25 +9625,7 @@
           <w:bCs/>
           <w:u w:val="single"/>
         </w:rPr>
-        <w:t xml:space="preserve">  </w:t>
-      </w:r>
-      <w:r>
-        <w:rPr>
-          <w:rFonts w:ascii="Open Sans" w:hAnsi="Open Sans" w:cs="Open Sans"/>
-          <w:b/>
-          <w:bCs/>
-          <w:u w:val="single"/>
-        </w:rPr>
-        <w:t xml:space="preserve"> </w:t>
-      </w:r>
-      <w:r>
-        <w:rPr>
-          <w:rFonts w:ascii="Open Sans" w:hAnsi="Open Sans" w:cs="Open Sans"/>
-          <w:b/>
-          <w:bCs/>
-          <w:u w:val="single"/>
-        </w:rPr>
-        <w:t xml:space="preserve">     </w:t>
+        <w:t xml:space="preserve">        </w:t>
       </w:r>
       <w:r>
         <w:rPr>
@@ -9703,25 +9661,7 @@
           <w:bCs/>
           <w:u w:val="single"/>
         </w:rPr>
-        <w:t xml:space="preserve">  </w:t>
-      </w:r>
-      <w:r>
-        <w:rPr>
-          <w:rFonts w:ascii="Open Sans" w:hAnsi="Open Sans" w:cs="Open Sans"/>
-          <w:b/>
-          <w:bCs/>
-          <w:u w:val="single"/>
-        </w:rPr>
-        <w:t xml:space="preserve">    </w:t>
-      </w:r>
-      <w:r>
-        <w:rPr>
-          <w:rFonts w:ascii="Open Sans" w:hAnsi="Open Sans" w:cs="Open Sans"/>
-          <w:b/>
-          <w:bCs/>
-          <w:u w:val="single"/>
-        </w:rPr>
-        <w:t xml:space="preserve">     </w:t>
+        <w:t xml:space="preserve">           </w:t>
       </w:r>
       <w:r>
         <w:rPr>
@@ -9748,7 +9688,7 @@
           <w:bCs/>
           <w:u w:val="single"/>
         </w:rPr>
-        <w:t xml:space="preserve"> </w:t>
+        <w:t xml:space="preserve"> PizzaRepository.java</w:t>
       </w:r>
       <w:r>
         <w:rPr>
@@ -9757,540 +9697,540 @@
           <w:bCs/>
           <w:u w:val="single"/>
         </w:rPr>
-        <w:t>PizzaRepository.java</w:t>
-      </w:r>
-      <w:r>
+        <w:br/>
+      </w:r>
+      <w:r>
+        <w:rPr>
+          <w:rFonts w:ascii="Open Sans" w:hAnsi="Open Sans" w:cs="Open Sans"/>
+        </w:rPr>
+        <w:t xml:space="preserve"> </w:t>
+      </w:r>
+      <w:r>
+        <w:rPr>
+          <w:rFonts w:ascii="MS Gothic" w:eastAsia="MS Gothic" w:hAnsi="MS Gothic" w:cs="MS Gothic" w:hint="eastAsia"/>
+        </w:rPr>
+        <w:t>│</w:t>
+      </w:r>
+      <w:r>
+        <w:rPr>
+          <w:rFonts w:ascii="Open Sans" w:hAnsi="Open Sans" w:cs="Open Sans"/>
+        </w:rPr>
+        <w:t xml:space="preserve">       </w:t>
+      </w:r>
+      <w:r>
+        <w:rPr>
+          <w:rFonts w:ascii="MS Gothic" w:eastAsia="MS Gothic" w:hAnsi="MS Gothic" w:cs="MS Gothic" w:hint="eastAsia"/>
+        </w:rPr>
+        <w:t>└</w:t>
+      </w:r>
+      <w:r>
+        <w:rPr>
+          <w:rFonts w:ascii="Arial" w:hAnsi="Arial" w:cs="Arial"/>
+        </w:rPr>
+        <w:t>─</w:t>
+      </w:r>
+      <w:r>
+        <w:rPr>
+          <w:rFonts w:ascii="Open Sans" w:hAnsi="Open Sans" w:cs="Open Sans"/>
+        </w:rPr>
+        <w:t xml:space="preserve"> </w:t>
+      </w:r>
+      <w:r>
+        <w:rPr>
+          <w:rFonts w:ascii="Open Sans" w:hAnsi="Open Sans" w:cs="Open Sans"/>
+        </w:rPr>
+        <w:t>&lt;</w:t>
+      </w:r>
+      <w:r>
+        <w:rPr>
+          <w:rFonts w:ascii="Open Sans" w:hAnsi="Open Sans" w:cs="Open Sans"/>
+        </w:rPr>
+        <w:t>test</w:t>
+      </w:r>
+      <w:r>
+        <w:rPr>
+          <w:rFonts w:ascii="Open Sans" w:hAnsi="Open Sans" w:cs="Open Sans"/>
+        </w:rPr>
+        <w:t>&gt;</w:t>
+      </w:r>
+      <w:r>
+        <w:rPr>
+          <w:rFonts w:ascii="Open Sans" w:hAnsi="Open Sans" w:cs="Open Sans"/>
+        </w:rPr>
+        <w:br/>
+        <w:t xml:space="preserve"> </w:t>
+      </w:r>
+      <w:r>
+        <w:rPr>
+          <w:rFonts w:ascii="MS Gothic" w:eastAsia="MS Gothic" w:hAnsi="MS Gothic" w:cs="MS Gothic" w:hint="eastAsia"/>
+        </w:rPr>
+        <w:t>│</w:t>
+      </w:r>
+      <w:r>
+        <w:rPr>
+          <w:rFonts w:ascii="Open Sans" w:hAnsi="Open Sans" w:cs="Open Sans"/>
+        </w:rPr>
+        <w:t xml:space="preserve">           </w:t>
+      </w:r>
+      <w:r>
+        <w:rPr>
+          <w:rFonts w:ascii="MS Gothic" w:eastAsia="MS Gothic" w:hAnsi="MS Gothic" w:cs="MS Gothic" w:hint="eastAsia"/>
+        </w:rPr>
+        <w:t>├</w:t>
+      </w:r>
+      <w:r>
+        <w:rPr>
+          <w:rFonts w:ascii="Arial" w:hAnsi="Arial" w:cs="Arial"/>
+        </w:rPr>
+        <w:t>─</w:t>
+      </w:r>
+      <w:r>
+        <w:rPr>
+          <w:rFonts w:ascii="Open Sans" w:hAnsi="Open Sans" w:cs="Open Sans"/>
+        </w:rPr>
+        <w:t xml:space="preserve"> </w:t>
+      </w:r>
+      <w:r>
+        <w:rPr>
+          <w:rFonts w:ascii="Open Sans" w:hAnsi="Open Sans" w:cs="Open Sans"/>
+        </w:rPr>
+        <w:t>&lt;</w:t>
+      </w:r>
+      <w:r>
+        <w:rPr>
+          <w:rFonts w:ascii="Open Sans" w:hAnsi="Open Sans" w:cs="Open Sans"/>
+        </w:rPr>
+        <w:t>java</w:t>
+      </w:r>
+      <w:r>
+        <w:rPr>
+          <w:rFonts w:ascii="Open Sans" w:hAnsi="Open Sans" w:cs="Open Sans"/>
+        </w:rPr>
+        <w:t>&gt;</w:t>
+      </w:r>
+    </w:p>
+    <w:p>
+      <w:pPr>
+        <w:pStyle w:val="Texteprformat"/>
+        <w:spacing w:line="180" w:lineRule="auto"/>
+        <w:ind w:left="720"/>
+        <w:rPr>
+          <w:rFonts w:ascii="MS Gothic" w:eastAsia="MS Gothic" w:hAnsi="MS Gothic" w:cs="MS Gothic"/>
+        </w:rPr>
+      </w:pPr>
+      <w:r>
+        <w:rPr>
+          <w:rFonts w:ascii="Open Sans" w:hAnsi="Open Sans" w:cs="Open Sans" w:hint="eastAsia"/>
+        </w:rPr>
+        <w:t xml:space="preserve"> </w:t>
+      </w:r>
+      <w:r>
+        <w:rPr>
+          <w:rFonts w:ascii="MS Gothic" w:eastAsia="MS Gothic" w:hAnsi="MS Gothic" w:cs="MS Gothic" w:hint="eastAsia"/>
+          <w:color w:val="FF0000"/>
+          <w:u w:val="single"/>
+        </w:rPr>
+        <w:t>├</w:t>
+      </w:r>
+      <w:r>
+        <w:rPr>
+          <w:rFonts w:ascii="MS Gothic" w:eastAsia="MS Gothic" w:hAnsi="MS Gothic" w:cs="MS Gothic"/>
+          <w:color w:val="FF0000"/>
+          <w:u w:val="single"/>
+        </w:rPr>
+        <w:t>─ &lt;</w:t>
+      </w:r>
+      <w:proofErr w:type="spellStart"/>
+      <w:r>
+        <w:rPr>
+          <w:rFonts w:ascii="MS Gothic" w:eastAsia="MS Gothic" w:hAnsi="MS Gothic" w:cs="MS Gothic"/>
+          <w:color w:val="FF0000"/>
+          <w:u w:val="single"/>
+        </w:rPr>
+        <w:t>webapp</w:t>
+      </w:r>
+      <w:proofErr w:type="spellEnd"/>
+      <w:r>
+        <w:rPr>
+          <w:rFonts w:ascii="MS Gothic" w:eastAsia="MS Gothic" w:hAnsi="MS Gothic" w:cs="MS Gothic"/>
+          <w:color w:val="FF0000"/>
+          <w:u w:val="single"/>
+        </w:rPr>
+        <w:t>&gt;</w:t>
+      </w:r>
+      <w:r>
+        <w:rPr>
+          <w:rFonts w:ascii="MS Gothic" w:eastAsia="MS Gothic" w:hAnsi="MS Gothic" w:cs="MS Gothic"/>
+          <w:color w:val="FF0000"/>
+          <w:u w:val="single"/>
+        </w:rPr>
+        <w:br/>
+      </w:r>
+      <w:r>
+        <w:rPr>
+          <w:rFonts w:ascii="Open Sans" w:hAnsi="Open Sans" w:cs="Open Sans"/>
+        </w:rPr>
+        <w:t xml:space="preserve"> </w:t>
+      </w:r>
+      <w:r>
+        <w:rPr>
+          <w:rFonts w:ascii="MS Gothic" w:eastAsia="MS Gothic" w:hAnsi="MS Gothic" w:cs="MS Gothic" w:hint="eastAsia"/>
+        </w:rPr>
+        <w:t>│</w:t>
+      </w:r>
+      <w:r>
+        <w:rPr>
+          <w:rFonts w:ascii="Open Sans" w:hAnsi="Open Sans" w:cs="Open Sans"/>
+        </w:rPr>
+        <w:t xml:space="preserve">   </w:t>
+      </w:r>
+      <w:r>
+        <w:rPr>
+          <w:rFonts w:ascii="MS Gothic" w:eastAsia="MS Gothic" w:hAnsi="MS Gothic" w:cs="MS Gothic" w:hint="eastAsia"/>
+        </w:rPr>
+        <w:t>├</w:t>
+      </w:r>
+      <w:r>
+        <w:rPr>
+          <w:rFonts w:ascii="Arial" w:hAnsi="Arial" w:cs="Arial"/>
+        </w:rPr>
+        <w:t>─</w:t>
+      </w:r>
+      <w:r>
+        <w:rPr>
+          <w:rFonts w:ascii="Open Sans" w:hAnsi="Open Sans" w:cs="Open Sans"/>
+        </w:rPr>
+        <w:t xml:space="preserve"> </w:t>
+      </w:r>
+      <w:r>
+        <w:rPr>
+          <w:rFonts w:ascii="Open Sans" w:hAnsi="Open Sans" w:cs="Open Sans"/>
+          <w:i/>
+          <w:iCs/>
+        </w:rPr>
+        <w:t>pom.xml</w:t>
+      </w:r>
+    </w:p>
+    <w:p>
+      <w:pPr>
+        <w:pStyle w:val="Texteprformat"/>
+        <w:spacing w:line="180" w:lineRule="auto"/>
+        <w:ind w:left="720"/>
+        <w:rPr>
+          <w:rFonts w:ascii="Open Sans" w:hAnsi="Open Sans" w:cs="Open Sans"/>
+        </w:rPr>
+      </w:pPr>
+      <w:r>
+        <w:rPr>
+          <w:rFonts w:ascii="Open Sans" w:hAnsi="Open Sans" w:cs="Open Sans" w:hint="eastAsia"/>
+        </w:rPr>
+        <w:t xml:space="preserve"> </w:t>
+      </w:r>
+      <w:r>
+        <w:rPr>
+          <w:rFonts w:ascii="MS Gothic" w:eastAsia="MS Gothic" w:hAnsi="MS Gothic" w:cs="MS Gothic" w:hint="eastAsia"/>
+        </w:rPr>
+        <w:t>│</w:t>
+      </w:r>
+      <w:r>
+        <w:rPr>
+          <w:rFonts w:ascii="Open Sans" w:hAnsi="Open Sans" w:cs="Open Sans"/>
+        </w:rPr>
+        <w:t xml:space="preserve">   </w:t>
+      </w:r>
+      <w:r>
+        <w:rPr>
+          <w:rFonts w:ascii="MS Gothic" w:eastAsia="MS Gothic" w:hAnsi="MS Gothic" w:cs="MS Gothic" w:hint="eastAsia"/>
+        </w:rPr>
+        <w:t>└</w:t>
+      </w:r>
+      <w:r>
+        <w:rPr>
+          <w:rFonts w:ascii="Arial" w:hAnsi="Arial" w:cs="Arial"/>
+        </w:rPr>
+        <w:t>─</w:t>
+      </w:r>
+      <w:r>
+        <w:rPr>
+          <w:rFonts w:ascii="Open Sans" w:hAnsi="Open Sans" w:cs="Open Sans"/>
+        </w:rPr>
+        <w:t xml:space="preserve"> </w:t>
+      </w:r>
+      <w:r>
+        <w:rPr>
+          <w:rFonts w:ascii="Open Sans" w:hAnsi="Open Sans" w:cs="Open Sans"/>
+        </w:rPr>
+        <w:t>&lt;</w:t>
+      </w:r>
+      <w:proofErr w:type="spellStart"/>
+      <w:r>
+        <w:rPr>
+          <w:rFonts w:ascii="Open Sans" w:hAnsi="Open Sans" w:cs="Open Sans"/>
+        </w:rPr>
+        <w:t>src</w:t>
+      </w:r>
+      <w:proofErr w:type="spellEnd"/>
+      <w:r>
+        <w:rPr>
+          <w:rFonts w:ascii="Open Sans" w:hAnsi="Open Sans" w:cs="Open Sans"/>
+        </w:rPr>
+        <w:t>&gt;</w:t>
+      </w:r>
+      <w:r>
+        <w:rPr>
+          <w:rFonts w:ascii="Open Sans" w:hAnsi="Open Sans" w:cs="Open Sans"/>
+        </w:rPr>
+        <w:br/>
+        <w:t xml:space="preserve"> </w:t>
+      </w:r>
+      <w:r>
+        <w:rPr>
+          <w:rFonts w:ascii="Open Sans" w:hAnsi="Open Sans" w:cs="Open Sans" w:hint="eastAsia"/>
+        </w:rPr>
+        <w:t>│</w:t>
+      </w:r>
+      <w:r>
+        <w:rPr>
+          <w:rFonts w:ascii="Open Sans" w:hAnsi="Open Sans" w:cs="Open Sans"/>
+        </w:rPr>
+        <w:t xml:space="preserve">       </w:t>
+      </w:r>
+      <w:r>
+        <w:rPr>
+          <w:rFonts w:ascii="Open Sans" w:hAnsi="Open Sans" w:cs="Open Sans" w:hint="eastAsia"/>
+        </w:rPr>
+        <w:t>├</w:t>
+      </w:r>
+      <w:r>
+        <w:rPr>
+          <w:rFonts w:ascii="Arial" w:hAnsi="Arial" w:cs="Arial"/>
+        </w:rPr>
+        <w:t>─</w:t>
+      </w:r>
+      <w:r>
+        <w:rPr>
+          <w:rFonts w:ascii="Open Sans" w:hAnsi="Open Sans" w:cs="Open Sans"/>
+        </w:rPr>
+        <w:t xml:space="preserve"> </w:t>
+      </w:r>
+      <w:r>
+        <w:rPr>
+          <w:rFonts w:ascii="Open Sans" w:hAnsi="Open Sans" w:cs="Open Sans"/>
+        </w:rPr>
+        <w:t>&lt;</w:t>
+      </w:r>
+      <w:r>
+        <w:rPr>
+          <w:rFonts w:ascii="Open Sans" w:hAnsi="Open Sans" w:cs="Open Sans"/>
+        </w:rPr>
+        <w:t>main</w:t>
+      </w:r>
+      <w:r>
+        <w:rPr>
+          <w:rFonts w:ascii="Open Sans" w:hAnsi="Open Sans" w:cs="Open Sans"/>
+        </w:rPr>
+        <w:t>&gt;</w:t>
+      </w:r>
+    </w:p>
+    <w:p>
+      <w:pPr>
+        <w:pStyle w:val="Texteprformat"/>
+        <w:spacing w:line="180" w:lineRule="auto"/>
+        <w:ind w:left="720"/>
+        <w:rPr>
+          <w:rFonts w:ascii="Open Sans" w:hAnsi="Open Sans" w:cs="Open Sans"/>
+        </w:rPr>
+      </w:pPr>
+      <w:r>
+        <w:rPr>
+          <w:rFonts w:ascii="Open Sans" w:hAnsi="Open Sans" w:cs="Open Sans" w:hint="eastAsia"/>
+        </w:rPr>
+        <w:t xml:space="preserve"> </w:t>
+      </w:r>
+      <w:r>
+        <w:rPr>
+          <w:rFonts w:ascii="MS Gothic" w:eastAsia="MS Gothic" w:hAnsi="MS Gothic" w:cs="MS Gothic" w:hint="eastAsia"/>
+        </w:rPr>
+        <w:t>│</w:t>
+      </w:r>
+      <w:r>
+        <w:rPr>
+          <w:rFonts w:ascii="Open Sans" w:hAnsi="Open Sans" w:cs="Open Sans"/>
+        </w:rPr>
+        <w:t xml:space="preserve">       </w:t>
+      </w:r>
+      <w:r>
+        <w:rPr>
+          <w:rFonts w:ascii="MS Gothic" w:eastAsia="MS Gothic" w:hAnsi="MS Gothic" w:cs="MS Gothic" w:hint="eastAsia"/>
+        </w:rPr>
+        <w:t>│</w:t>
+      </w:r>
+      <w:r>
+        <w:rPr>
+          <w:rFonts w:ascii="Open Sans" w:hAnsi="Open Sans" w:cs="Open Sans"/>
+        </w:rPr>
+        <w:t xml:space="preserve">   </w:t>
+      </w:r>
+      <w:r>
+        <w:rPr>
+          <w:rFonts w:ascii="MS Gothic" w:eastAsia="MS Gothic" w:hAnsi="MS Gothic" w:cs="MS Gothic" w:hint="eastAsia"/>
+        </w:rPr>
+        <w:t>├</w:t>
+      </w:r>
+      <w:r>
+        <w:rPr>
+          <w:rFonts w:ascii="Arial" w:hAnsi="Arial" w:cs="Arial"/>
+        </w:rPr>
+        <w:t>─</w:t>
+      </w:r>
+      <w:r>
+        <w:rPr>
+          <w:rFonts w:ascii="Open Sans" w:hAnsi="Open Sans" w:cs="Open Sans"/>
+        </w:rPr>
+        <w:t xml:space="preserve"> </w:t>
+      </w:r>
+      <w:r>
+        <w:rPr>
+          <w:rFonts w:ascii="Open Sans" w:hAnsi="Open Sans" w:cs="Open Sans"/>
+        </w:rPr>
+        <w:t>&lt;</w:t>
+      </w:r>
+      <w:r>
+        <w:rPr>
+          <w:rFonts w:ascii="Open Sans" w:hAnsi="Open Sans" w:cs="Open Sans"/>
+        </w:rPr>
+        <w:t>java</w:t>
+      </w:r>
+      <w:r>
+        <w:rPr>
+          <w:rFonts w:ascii="Open Sans" w:hAnsi="Open Sans" w:cs="Open Sans"/>
+        </w:rPr>
+        <w:t>&gt;</w:t>
+      </w:r>
+    </w:p>
+    <w:p>
+      <w:pPr>
+        <w:pStyle w:val="Texteprformat"/>
+        <w:spacing w:line="180" w:lineRule="auto"/>
+        <w:ind w:left="720"/>
+        <w:rPr>
+          <w:rFonts w:ascii="Open Sans" w:hAnsi="Open Sans" w:cs="Open Sans"/>
+        </w:rPr>
+      </w:pPr>
+      <w:r>
+        <w:rPr>
+          <w:rFonts w:ascii="Open Sans" w:hAnsi="Open Sans" w:cs="Open Sans" w:hint="eastAsia"/>
+        </w:rPr>
+        <w:t xml:space="preserve"> </w:t>
+      </w:r>
+      <w:r>
+        <w:rPr>
+          <w:rFonts w:ascii="Open Sans" w:hAnsi="Open Sans" w:cs="Open Sans" w:hint="eastAsia"/>
+        </w:rPr>
+        <w:t>│</w:t>
+      </w:r>
+      <w:r>
+        <w:rPr>
+          <w:rFonts w:ascii="Open Sans" w:hAnsi="Open Sans" w:cs="Open Sans"/>
+        </w:rPr>
+        <w:t xml:space="preserve">       </w:t>
+      </w:r>
+      <w:r>
+        <w:rPr>
+          <w:rFonts w:ascii="Open Sans" w:hAnsi="Open Sans" w:cs="Open Sans" w:hint="eastAsia"/>
+        </w:rPr>
+        <w:t>│</w:t>
+      </w:r>
+      <w:r>
+        <w:rPr>
+          <w:rFonts w:ascii="Open Sans" w:hAnsi="Open Sans" w:cs="Open Sans"/>
+        </w:rPr>
+        <w:t xml:space="preserve"> </w:t>
+      </w:r>
+      <w:r>
+        <w:rPr>
+          <w:rFonts w:ascii="Open Sans" w:hAnsi="Open Sans" w:cs="Open Sans"/>
+        </w:rPr>
+        <w:t xml:space="preserve"> </w:t>
+      </w:r>
+      <w:r>
+        <w:rPr>
+          <w:rFonts w:ascii="Open Sans" w:hAnsi="Open Sans" w:cs="Open Sans"/>
+        </w:rPr>
+        <w:t xml:space="preserve">      </w:t>
+      </w:r>
+      <w:r>
+        <w:rPr>
+          <w:rFonts w:ascii="Open Sans" w:hAnsi="Open Sans" w:cs="Open Sans" w:hint="eastAsia"/>
+        </w:rPr>
+        <w:t>│</w:t>
+      </w:r>
+      <w:r>
+        <w:rPr>
+          <w:rFonts w:ascii="Open Sans" w:hAnsi="Open Sans" w:cs="Open Sans"/>
+        </w:rPr>
+        <w:t xml:space="preserve">   </w:t>
+      </w:r>
+      <w:r>
+        <w:rPr>
+          <w:rFonts w:ascii="Open Sans" w:hAnsi="Open Sans" w:cs="Open Sans" w:hint="eastAsia"/>
+        </w:rPr>
+        <w:t>└</w:t>
+      </w:r>
+      <w:r>
+        <w:rPr>
+          <w:rFonts w:ascii="Arial" w:hAnsi="Arial" w:cs="Arial"/>
+        </w:rPr>
+        <w:t>─</w:t>
+      </w:r>
+      <w:r>
+        <w:rPr>
+          <w:rFonts w:ascii="Open Sans" w:hAnsi="Open Sans" w:cs="Open Sans"/>
+        </w:rPr>
+        <w:t xml:space="preserve"> </w:t>
+      </w:r>
+      <w:r>
+        <w:rPr>
+          <w:rFonts w:ascii="Open Sans" w:hAnsi="Open Sans" w:cs="Open Sans"/>
+        </w:rPr>
+        <w:t>&lt;</w:t>
+      </w:r>
+      <w:proofErr w:type="spellStart"/>
+      <w:r>
+        <w:rPr>
+          <w:rFonts w:ascii="Open Sans" w:hAnsi="Open Sans" w:cs="Open Sans"/>
+        </w:rPr>
+        <w:t>controllers</w:t>
+      </w:r>
+      <w:proofErr w:type="spellEnd"/>
+      <w:r>
+        <w:rPr>
+          <w:rFonts w:ascii="Open Sans" w:hAnsi="Open Sans" w:cs="Open Sans"/>
+        </w:rPr>
+        <w:t>&gt;</w:t>
+      </w:r>
+    </w:p>
+    <w:p>
+      <w:pPr>
+        <w:pStyle w:val="Texteprformat"/>
+        <w:spacing w:line="180" w:lineRule="auto"/>
+        <w:ind w:left="720"/>
         <w:rPr>
           <w:rFonts w:ascii="Open Sans" w:hAnsi="Open Sans" w:cs="Open Sans"/>
           <w:b/>
           <w:bCs/>
           <w:u w:val="single"/>
         </w:rPr>
-        <w:br/>
-      </w:r>
-      <w:r>
-        <w:rPr>
-          <w:rFonts w:ascii="Open Sans" w:hAnsi="Open Sans" w:cs="Open Sans"/>
-        </w:rPr>
-        <w:t xml:space="preserve"> </w:t>
-      </w:r>
-      <w:r>
-        <w:rPr>
-          <w:rFonts w:ascii="MS Gothic" w:eastAsia="MS Gothic" w:hAnsi="MS Gothic" w:cs="MS Gothic" w:hint="eastAsia"/>
-        </w:rPr>
-        <w:t>│</w:t>
-      </w:r>
-      <w:r>
-        <w:rPr>
-          <w:rFonts w:ascii="Open Sans" w:hAnsi="Open Sans" w:cs="Open Sans"/>
-        </w:rPr>
-        <w:t xml:space="preserve">       </w:t>
-      </w:r>
-      <w:r>
-        <w:rPr>
-          <w:rFonts w:ascii="MS Gothic" w:eastAsia="MS Gothic" w:hAnsi="MS Gothic" w:cs="MS Gothic" w:hint="eastAsia"/>
-        </w:rPr>
-        <w:t>└</w:t>
-      </w:r>
-      <w:r>
-        <w:rPr>
-          <w:rFonts w:ascii="Arial" w:hAnsi="Arial" w:cs="Arial"/>
-        </w:rPr>
-        <w:t>─</w:t>
-      </w:r>
-      <w:r>
-        <w:rPr>
-          <w:rFonts w:ascii="Open Sans" w:hAnsi="Open Sans" w:cs="Open Sans"/>
-        </w:rPr>
-        <w:t xml:space="preserve"> </w:t>
-      </w:r>
-      <w:r>
-        <w:rPr>
-          <w:rFonts w:ascii="Open Sans" w:hAnsi="Open Sans" w:cs="Open Sans"/>
-        </w:rPr>
-        <w:t>&lt;</w:t>
-      </w:r>
-      <w:r>
-        <w:rPr>
-          <w:rFonts w:ascii="Open Sans" w:hAnsi="Open Sans" w:cs="Open Sans"/>
-        </w:rPr>
-        <w:t>test</w:t>
-      </w:r>
-      <w:r>
-        <w:rPr>
-          <w:rFonts w:ascii="Open Sans" w:hAnsi="Open Sans" w:cs="Open Sans"/>
-        </w:rPr>
-        <w:t>&gt;</w:t>
-      </w:r>
-      <w:r>
-        <w:rPr>
-          <w:rFonts w:ascii="Open Sans" w:hAnsi="Open Sans" w:cs="Open Sans"/>
-        </w:rPr>
-        <w:br/>
-        <w:t xml:space="preserve"> </w:t>
-      </w:r>
-      <w:r>
-        <w:rPr>
-          <w:rFonts w:ascii="MS Gothic" w:eastAsia="MS Gothic" w:hAnsi="MS Gothic" w:cs="MS Gothic" w:hint="eastAsia"/>
-        </w:rPr>
-        <w:t>│</w:t>
-      </w:r>
-      <w:r>
-        <w:rPr>
-          <w:rFonts w:ascii="Open Sans" w:hAnsi="Open Sans" w:cs="Open Sans"/>
-        </w:rPr>
-        <w:t xml:space="preserve">           </w:t>
-      </w:r>
-      <w:r>
-        <w:rPr>
-          <w:rFonts w:ascii="MS Gothic" w:eastAsia="MS Gothic" w:hAnsi="MS Gothic" w:cs="MS Gothic" w:hint="eastAsia"/>
-        </w:rPr>
-        <w:t>├</w:t>
-      </w:r>
-      <w:r>
-        <w:rPr>
-          <w:rFonts w:ascii="Arial" w:hAnsi="Arial" w:cs="Arial"/>
-        </w:rPr>
-        <w:t>─</w:t>
-      </w:r>
-      <w:r>
-        <w:rPr>
-          <w:rFonts w:ascii="Open Sans" w:hAnsi="Open Sans" w:cs="Open Sans"/>
-        </w:rPr>
-        <w:t xml:space="preserve"> </w:t>
-      </w:r>
-      <w:r>
-        <w:rPr>
-          <w:rFonts w:ascii="Open Sans" w:hAnsi="Open Sans" w:cs="Open Sans"/>
-        </w:rPr>
-        <w:t>&lt;</w:t>
-      </w:r>
-      <w:r>
-        <w:rPr>
-          <w:rFonts w:ascii="Open Sans" w:hAnsi="Open Sans" w:cs="Open Sans"/>
-        </w:rPr>
-        <w:t>java</w:t>
-      </w:r>
-      <w:r>
-        <w:rPr>
-          <w:rFonts w:ascii="Open Sans" w:hAnsi="Open Sans" w:cs="Open Sans"/>
-        </w:rPr>
-        <w:t>&gt;</w:t>
-      </w:r>
-    </w:p>
-    <w:p>
-      <w:pPr>
-        <w:pStyle w:val="Texteprformat"/>
-        <w:spacing w:line="180" w:lineRule="auto"/>
-        <w:ind w:left="720"/>
-        <w:rPr>
-          <w:rFonts w:ascii="MS Gothic" w:eastAsia="MS Gothic" w:hAnsi="MS Gothic" w:cs="MS Gothic"/>
-        </w:rPr>
-      </w:pPr>
-      <w:r>
-        <w:rPr>
-          <w:rFonts w:ascii="Open Sans" w:hAnsi="Open Sans" w:cs="Open Sans" w:hint="eastAsia"/>
-        </w:rPr>
-        <w:t xml:space="preserve"> </w:t>
-      </w:r>
-      <w:r>
-        <w:rPr>
-          <w:rFonts w:ascii="MS Gothic" w:eastAsia="MS Gothic" w:hAnsi="MS Gothic" w:cs="MS Gothic" w:hint="eastAsia"/>
-          <w:color w:val="FF0000"/>
-          <w:u w:val="single"/>
-        </w:rPr>
-        <w:t>├</w:t>
-      </w:r>
-      <w:r>
-        <w:rPr>
-          <w:rFonts w:ascii="MS Gothic" w:eastAsia="MS Gothic" w:hAnsi="MS Gothic" w:cs="MS Gothic"/>
-          <w:color w:val="FF0000"/>
-          <w:u w:val="single"/>
-        </w:rPr>
-        <w:t>─ &lt;</w:t>
-      </w:r>
-      <w:proofErr w:type="spellStart"/>
-      <w:r>
-        <w:rPr>
-          <w:rFonts w:ascii="MS Gothic" w:eastAsia="MS Gothic" w:hAnsi="MS Gothic" w:cs="MS Gothic"/>
-          <w:color w:val="FF0000"/>
-          <w:u w:val="single"/>
-        </w:rPr>
-        <w:t>webapp</w:t>
-      </w:r>
-      <w:proofErr w:type="spellEnd"/>
-      <w:r>
-        <w:rPr>
-          <w:rFonts w:ascii="MS Gothic" w:eastAsia="MS Gothic" w:hAnsi="MS Gothic" w:cs="MS Gothic"/>
-          <w:color w:val="FF0000"/>
-          <w:u w:val="single"/>
-        </w:rPr>
-        <w:t>&gt;</w:t>
-      </w:r>
-      <w:r>
-        <w:rPr>
-          <w:rFonts w:ascii="MS Gothic" w:eastAsia="MS Gothic" w:hAnsi="MS Gothic" w:cs="MS Gothic"/>
-          <w:color w:val="FF0000"/>
-          <w:u w:val="single"/>
-        </w:rPr>
-        <w:br/>
-      </w:r>
-      <w:r>
-        <w:rPr>
-          <w:rFonts w:ascii="Open Sans" w:hAnsi="Open Sans" w:cs="Open Sans"/>
-        </w:rPr>
-        <w:t xml:space="preserve"> </w:t>
-      </w:r>
-      <w:r>
-        <w:rPr>
-          <w:rFonts w:ascii="MS Gothic" w:eastAsia="MS Gothic" w:hAnsi="MS Gothic" w:cs="MS Gothic" w:hint="eastAsia"/>
-        </w:rPr>
-        <w:t>│</w:t>
-      </w:r>
-      <w:r>
-        <w:rPr>
-          <w:rFonts w:ascii="Open Sans" w:hAnsi="Open Sans" w:cs="Open Sans"/>
-        </w:rPr>
-        <w:t xml:space="preserve">   </w:t>
-      </w:r>
-      <w:r>
-        <w:rPr>
-          <w:rFonts w:ascii="MS Gothic" w:eastAsia="MS Gothic" w:hAnsi="MS Gothic" w:cs="MS Gothic" w:hint="eastAsia"/>
-        </w:rPr>
-        <w:t>├</w:t>
-      </w:r>
-      <w:r>
-        <w:rPr>
-          <w:rFonts w:ascii="Arial" w:hAnsi="Arial" w:cs="Arial"/>
-        </w:rPr>
-        <w:t>─</w:t>
-      </w:r>
-      <w:r>
-        <w:rPr>
-          <w:rFonts w:ascii="Open Sans" w:hAnsi="Open Sans" w:cs="Open Sans"/>
-        </w:rPr>
-        <w:t xml:space="preserve"> </w:t>
-      </w:r>
-      <w:r>
-        <w:rPr>
-          <w:rFonts w:ascii="Open Sans" w:hAnsi="Open Sans" w:cs="Open Sans"/>
-          <w:i/>
-          <w:iCs/>
-        </w:rPr>
-        <w:t>pom.xml</w:t>
-      </w:r>
-    </w:p>
-    <w:p>
-      <w:pPr>
-        <w:pStyle w:val="Texteprformat"/>
-        <w:spacing w:line="180" w:lineRule="auto"/>
-        <w:ind w:left="720"/>
-        <w:rPr>
-          <w:rFonts w:ascii="Open Sans" w:hAnsi="Open Sans" w:cs="Open Sans"/>
-        </w:rPr>
-      </w:pPr>
-      <w:r>
-        <w:rPr>
-          <w:rFonts w:ascii="Open Sans" w:hAnsi="Open Sans" w:cs="Open Sans" w:hint="eastAsia"/>
-        </w:rPr>
-        <w:t xml:space="preserve"> </w:t>
-      </w:r>
-      <w:r>
-        <w:rPr>
-          <w:rFonts w:ascii="MS Gothic" w:eastAsia="MS Gothic" w:hAnsi="MS Gothic" w:cs="MS Gothic" w:hint="eastAsia"/>
-        </w:rPr>
-        <w:t>│</w:t>
-      </w:r>
-      <w:r>
-        <w:rPr>
-          <w:rFonts w:ascii="Open Sans" w:hAnsi="Open Sans" w:cs="Open Sans"/>
-        </w:rPr>
-        <w:t xml:space="preserve">   </w:t>
-      </w:r>
-      <w:r>
-        <w:rPr>
-          <w:rFonts w:ascii="MS Gothic" w:eastAsia="MS Gothic" w:hAnsi="MS Gothic" w:cs="MS Gothic" w:hint="eastAsia"/>
-        </w:rPr>
-        <w:t>└</w:t>
-      </w:r>
-      <w:r>
-        <w:rPr>
-          <w:rFonts w:ascii="Arial" w:hAnsi="Arial" w:cs="Arial"/>
-        </w:rPr>
-        <w:t>─</w:t>
-      </w:r>
-      <w:r>
-        <w:rPr>
-          <w:rFonts w:ascii="Open Sans" w:hAnsi="Open Sans" w:cs="Open Sans"/>
-        </w:rPr>
-        <w:t xml:space="preserve"> </w:t>
-      </w:r>
-      <w:r>
-        <w:rPr>
-          <w:rFonts w:ascii="Open Sans" w:hAnsi="Open Sans" w:cs="Open Sans"/>
-        </w:rPr>
-        <w:t>&lt;</w:t>
-      </w:r>
-      <w:proofErr w:type="spellStart"/>
-      <w:r>
-        <w:rPr>
-          <w:rFonts w:ascii="Open Sans" w:hAnsi="Open Sans" w:cs="Open Sans"/>
-        </w:rPr>
-        <w:t>src</w:t>
-      </w:r>
-      <w:proofErr w:type="spellEnd"/>
-      <w:r>
-        <w:rPr>
-          <w:rFonts w:ascii="Open Sans" w:hAnsi="Open Sans" w:cs="Open Sans"/>
-        </w:rPr>
-        <w:t>&gt;</w:t>
-      </w:r>
-      <w:r>
-        <w:rPr>
-          <w:rFonts w:ascii="Open Sans" w:hAnsi="Open Sans" w:cs="Open Sans"/>
-        </w:rPr>
-        <w:br/>
-        <w:t xml:space="preserve"> </w:t>
-      </w:r>
-      <w:r>
-        <w:rPr>
-          <w:rFonts w:ascii="Open Sans" w:hAnsi="Open Sans" w:cs="Open Sans" w:hint="eastAsia"/>
-        </w:rPr>
-        <w:t>│</w:t>
-      </w:r>
-      <w:r>
-        <w:rPr>
-          <w:rFonts w:ascii="Open Sans" w:hAnsi="Open Sans" w:cs="Open Sans"/>
-        </w:rPr>
-        <w:t xml:space="preserve">       </w:t>
-      </w:r>
-      <w:r>
-        <w:rPr>
-          <w:rFonts w:ascii="Open Sans" w:hAnsi="Open Sans" w:cs="Open Sans" w:hint="eastAsia"/>
-        </w:rPr>
-        <w:t>├</w:t>
-      </w:r>
-      <w:r>
-        <w:rPr>
-          <w:rFonts w:ascii="Arial" w:hAnsi="Arial" w:cs="Arial"/>
-        </w:rPr>
-        <w:t>─</w:t>
-      </w:r>
-      <w:r>
-        <w:rPr>
-          <w:rFonts w:ascii="Open Sans" w:hAnsi="Open Sans" w:cs="Open Sans"/>
-        </w:rPr>
-        <w:t xml:space="preserve"> </w:t>
-      </w:r>
-      <w:r>
-        <w:rPr>
-          <w:rFonts w:ascii="Open Sans" w:hAnsi="Open Sans" w:cs="Open Sans"/>
-        </w:rPr>
-        <w:t>&lt;</w:t>
-      </w:r>
-      <w:r>
-        <w:rPr>
-          <w:rFonts w:ascii="Open Sans" w:hAnsi="Open Sans" w:cs="Open Sans"/>
-        </w:rPr>
-        <w:t>main</w:t>
-      </w:r>
-      <w:r>
-        <w:rPr>
-          <w:rFonts w:ascii="Open Sans" w:hAnsi="Open Sans" w:cs="Open Sans"/>
-        </w:rPr>
-        <w:t>&gt;</w:t>
-      </w:r>
-    </w:p>
-    <w:p>
-      <w:pPr>
-        <w:pStyle w:val="Texteprformat"/>
-        <w:spacing w:line="180" w:lineRule="auto"/>
-        <w:ind w:left="720"/>
-        <w:rPr>
-          <w:rFonts w:ascii="Open Sans" w:hAnsi="Open Sans" w:cs="Open Sans"/>
-        </w:rPr>
-      </w:pPr>
-      <w:r>
-        <w:rPr>
-          <w:rFonts w:ascii="Open Sans" w:hAnsi="Open Sans" w:cs="Open Sans" w:hint="eastAsia"/>
-        </w:rPr>
-        <w:t xml:space="preserve"> </w:t>
-      </w:r>
-      <w:r>
-        <w:rPr>
-          <w:rFonts w:ascii="MS Gothic" w:eastAsia="MS Gothic" w:hAnsi="MS Gothic" w:cs="MS Gothic" w:hint="eastAsia"/>
-        </w:rPr>
-        <w:t>│</w:t>
-      </w:r>
-      <w:r>
-        <w:rPr>
-          <w:rFonts w:ascii="Open Sans" w:hAnsi="Open Sans" w:cs="Open Sans"/>
-        </w:rPr>
-        <w:t xml:space="preserve">       </w:t>
-      </w:r>
-      <w:r>
-        <w:rPr>
-          <w:rFonts w:ascii="MS Gothic" w:eastAsia="MS Gothic" w:hAnsi="MS Gothic" w:cs="MS Gothic" w:hint="eastAsia"/>
-        </w:rPr>
-        <w:t>│</w:t>
-      </w:r>
-      <w:r>
-        <w:rPr>
-          <w:rFonts w:ascii="Open Sans" w:hAnsi="Open Sans" w:cs="Open Sans"/>
-        </w:rPr>
-        <w:t xml:space="preserve">   </w:t>
-      </w:r>
-      <w:r>
-        <w:rPr>
-          <w:rFonts w:ascii="MS Gothic" w:eastAsia="MS Gothic" w:hAnsi="MS Gothic" w:cs="MS Gothic" w:hint="eastAsia"/>
-        </w:rPr>
-        <w:t>├</w:t>
-      </w:r>
-      <w:r>
-        <w:rPr>
-          <w:rFonts w:ascii="Arial" w:hAnsi="Arial" w:cs="Arial"/>
-        </w:rPr>
-        <w:t>─</w:t>
-      </w:r>
-      <w:r>
-        <w:rPr>
-          <w:rFonts w:ascii="Open Sans" w:hAnsi="Open Sans" w:cs="Open Sans"/>
-        </w:rPr>
-        <w:t xml:space="preserve"> </w:t>
-      </w:r>
-      <w:r>
-        <w:rPr>
-          <w:rFonts w:ascii="Open Sans" w:hAnsi="Open Sans" w:cs="Open Sans"/>
-        </w:rPr>
-        <w:t>&lt;</w:t>
-      </w:r>
-      <w:r>
-        <w:rPr>
-          <w:rFonts w:ascii="Open Sans" w:hAnsi="Open Sans" w:cs="Open Sans"/>
-        </w:rPr>
-        <w:t>java</w:t>
-      </w:r>
-      <w:r>
-        <w:rPr>
-          <w:rFonts w:ascii="Open Sans" w:hAnsi="Open Sans" w:cs="Open Sans"/>
-        </w:rPr>
-        <w:t>&gt;</w:t>
-      </w:r>
-    </w:p>
-    <w:p>
-      <w:pPr>
-        <w:pStyle w:val="Texteprformat"/>
-        <w:spacing w:line="180" w:lineRule="auto"/>
-        <w:ind w:left="720"/>
-        <w:rPr>
-          <w:rFonts w:ascii="Open Sans" w:hAnsi="Open Sans" w:cs="Open Sans"/>
-        </w:rPr>
-      </w:pPr>
-      <w:r>
-        <w:rPr>
-          <w:rFonts w:ascii="Open Sans" w:hAnsi="Open Sans" w:cs="Open Sans" w:hint="eastAsia"/>
-        </w:rPr>
-        <w:t xml:space="preserve"> </w:t>
-      </w:r>
-      <w:r>
-        <w:rPr>
-          <w:rFonts w:ascii="Open Sans" w:hAnsi="Open Sans" w:cs="Open Sans" w:hint="eastAsia"/>
-        </w:rPr>
-        <w:t>│</w:t>
-      </w:r>
-      <w:r>
-        <w:rPr>
-          <w:rFonts w:ascii="Open Sans" w:hAnsi="Open Sans" w:cs="Open Sans"/>
-        </w:rPr>
-        <w:t xml:space="preserve">       </w:t>
-      </w:r>
-      <w:r>
-        <w:rPr>
-          <w:rFonts w:ascii="Open Sans" w:hAnsi="Open Sans" w:cs="Open Sans" w:hint="eastAsia"/>
-        </w:rPr>
-        <w:t>│</w:t>
-      </w:r>
-      <w:r>
-        <w:rPr>
-          <w:rFonts w:ascii="Open Sans" w:hAnsi="Open Sans" w:cs="Open Sans"/>
-        </w:rPr>
-        <w:t xml:space="preserve"> </w:t>
-      </w:r>
-      <w:r>
-        <w:rPr>
-          <w:rFonts w:ascii="Open Sans" w:hAnsi="Open Sans" w:cs="Open Sans"/>
-        </w:rPr>
-        <w:t xml:space="preserve"> </w:t>
-      </w:r>
-      <w:r>
-        <w:rPr>
-          <w:rFonts w:ascii="Open Sans" w:hAnsi="Open Sans" w:cs="Open Sans"/>
-        </w:rPr>
-        <w:t xml:space="preserve">      </w:t>
-      </w:r>
-      <w:r>
-        <w:rPr>
-          <w:rFonts w:ascii="Open Sans" w:hAnsi="Open Sans" w:cs="Open Sans" w:hint="eastAsia"/>
-        </w:rPr>
-        <w:t>│</w:t>
-      </w:r>
-      <w:r>
-        <w:rPr>
-          <w:rFonts w:ascii="Open Sans" w:hAnsi="Open Sans" w:cs="Open Sans"/>
-        </w:rPr>
-        <w:t xml:space="preserve">   </w:t>
-      </w:r>
-      <w:r>
-        <w:rPr>
-          <w:rFonts w:ascii="Open Sans" w:hAnsi="Open Sans" w:cs="Open Sans" w:hint="eastAsia"/>
-        </w:rPr>
-        <w:t>└</w:t>
-      </w:r>
-      <w:r>
-        <w:rPr>
-          <w:rFonts w:ascii="Arial" w:hAnsi="Arial" w:cs="Arial"/>
-        </w:rPr>
-        <w:t>─</w:t>
-      </w:r>
-      <w:r>
-        <w:rPr>
-          <w:rFonts w:ascii="Open Sans" w:hAnsi="Open Sans" w:cs="Open Sans"/>
-        </w:rPr>
-        <w:t xml:space="preserve"> </w:t>
-      </w:r>
-      <w:r>
-        <w:rPr>
-          <w:rFonts w:ascii="Open Sans" w:hAnsi="Open Sans" w:cs="Open Sans"/>
-        </w:rPr>
-        <w:t>&lt;</w:t>
-      </w:r>
-      <w:proofErr w:type="spellStart"/>
-      <w:r>
-        <w:rPr>
-          <w:rFonts w:ascii="Open Sans" w:hAnsi="Open Sans" w:cs="Open Sans"/>
-        </w:rPr>
-        <w:t>controllers</w:t>
-      </w:r>
-      <w:proofErr w:type="spellEnd"/>
-      <w:r>
-        <w:rPr>
-          <w:rFonts w:ascii="Open Sans" w:hAnsi="Open Sans" w:cs="Open Sans"/>
-        </w:rPr>
-        <w:t>&gt;</w:t>
-      </w:r>
-    </w:p>
-    <w:p>
-      <w:pPr>
-        <w:pStyle w:val="Texteprformat"/>
-        <w:spacing w:line="180" w:lineRule="auto"/>
-        <w:ind w:left="720"/>
-        <w:rPr>
-          <w:rFonts w:ascii="Open Sans" w:hAnsi="Open Sans" w:cs="Open Sans"/>
+      </w:pPr>
+      <w:r>
+        <w:rPr>
+          <w:rFonts w:ascii="Open Sans" w:hAnsi="Open Sans" w:cs="Open Sans" w:hint="eastAsia"/>
           <w:b/>
           <w:bCs/>
           <w:u w:val="single"/>
         </w:rPr>
-      </w:pPr>
+        <w:t xml:space="preserve"> </w:t>
+      </w:r>
       <w:r>
         <w:rPr>
           <w:rFonts w:ascii="Open Sans" w:hAnsi="Open Sans" w:cs="Open Sans" w:hint="eastAsia"/>
@@ -10298,61 +10238,34 @@
           <w:bCs/>
           <w:u w:val="single"/>
         </w:rPr>
-        <w:t xml:space="preserve"> </w:t>
-      </w:r>
-      <w:r>
-        <w:rPr>
-          <w:rFonts w:ascii="Open Sans" w:hAnsi="Open Sans" w:cs="Open Sans" w:hint="eastAsia"/>
+        <w:t>│</w:t>
+      </w:r>
+      <w:r>
+        <w:rPr>
+          <w:rFonts w:ascii="Open Sans" w:hAnsi="Open Sans" w:cs="Open Sans"/>
           <w:b/>
           <w:bCs/>
           <w:u w:val="single"/>
         </w:rPr>
-        <w:t>│</w:t>
-      </w:r>
-      <w:r>
-        <w:rPr>
-          <w:rFonts w:ascii="Open Sans" w:hAnsi="Open Sans" w:cs="Open Sans"/>
+        <w:t xml:space="preserve">       </w:t>
+      </w:r>
+      <w:r>
+        <w:rPr>
+          <w:rFonts w:ascii="Open Sans" w:hAnsi="Open Sans" w:cs="Open Sans" w:hint="eastAsia"/>
           <w:b/>
           <w:bCs/>
           <w:u w:val="single"/>
         </w:rPr>
-        <w:t xml:space="preserve">       </w:t>
-      </w:r>
-      <w:r>
-        <w:rPr>
-          <w:rFonts w:ascii="Open Sans" w:hAnsi="Open Sans" w:cs="Open Sans" w:hint="eastAsia"/>
+        <w:t>│</w:t>
+      </w:r>
+      <w:r>
+        <w:rPr>
+          <w:rFonts w:ascii="Open Sans" w:hAnsi="Open Sans" w:cs="Open Sans"/>
           <w:b/>
           <w:bCs/>
           <w:u w:val="single"/>
         </w:rPr>
-        <w:t>│</w:t>
-      </w:r>
-      <w:r>
-        <w:rPr>
-          <w:rFonts w:ascii="Open Sans" w:hAnsi="Open Sans" w:cs="Open Sans"/>
-          <w:b/>
-          <w:bCs/>
-          <w:u w:val="single"/>
-        </w:rPr>
-        <w:t xml:space="preserve"> </w:t>
-      </w:r>
-      <w:r>
-        <w:rPr>
-          <w:rFonts w:ascii="Open Sans" w:hAnsi="Open Sans" w:cs="Open Sans"/>
-          <w:b/>
-          <w:bCs/>
-          <w:u w:val="single"/>
-        </w:rPr>
-        <w:t xml:space="preserve"> </w:t>
-      </w:r>
-      <w:r>
-        <w:rPr>
-          <w:rFonts w:ascii="Open Sans" w:hAnsi="Open Sans" w:cs="Open Sans"/>
-          <w:b/>
-          <w:bCs/>
-          <w:u w:val="single"/>
-        </w:rPr>
-        <w:t xml:space="preserve">      </w:t>
+        <w:t xml:space="preserve">        </w:t>
       </w:r>
       <w:r>
         <w:rPr>
@@ -10415,16 +10328,7 @@
           <w:bCs/>
           <w:u w:val="single"/>
         </w:rPr>
-        <w:t xml:space="preserve"> </w:t>
-      </w:r>
-      <w:r>
-        <w:rPr>
-          <w:rFonts w:ascii="Open Sans" w:hAnsi="Open Sans" w:cs="Open Sans"/>
-          <w:b/>
-          <w:bCs/>
-          <w:u w:val="single"/>
-        </w:rPr>
-        <w:t>PizzaController.java</w:t>
+        <w:t xml:space="preserve"> PizzaController.java</w:t>
       </w:r>
     </w:p>
     <w:p>
@@ -10714,25 +10618,7 @@
           <w:bCs/>
           <w:u w:val="single"/>
         </w:rPr>
-        <w:t xml:space="preserve"> </w:t>
-      </w:r>
-      <w:r>
-        <w:rPr>
-          <w:rFonts w:ascii="Open Sans" w:hAnsi="Open Sans" w:cs="Open Sans"/>
-          <w:b/>
-          <w:bCs/>
-          <w:u w:val="single"/>
-        </w:rPr>
-        <w:t>PizzaCommandeLineRunner</w:t>
-      </w:r>
-      <w:r>
-        <w:rPr>
-          <w:rFonts w:ascii="Open Sans" w:hAnsi="Open Sans" w:cs="Open Sans"/>
-          <w:b/>
-          <w:bCs/>
-          <w:u w:val="single"/>
-        </w:rPr>
-        <w:t>.java</w:t>
+        <w:t xml:space="preserve"> PizzaCommandeLineRunner.java</w:t>
       </w:r>
       <w:r>
         <w:rPr>
@@ -12230,7 +12116,7 @@
       <w:pPr>
         <w:pStyle w:val="Titre4"/>
       </w:pPr>
-      <w:bookmarkStart w:id="44" w:name="_Toc71492463"/>
+      <w:bookmarkStart w:id="44" w:name="_Toc71796699"/>
       <w:r>
         <w:lastRenderedPageBreak/>
         <w:t>Projet front-end :</w:t>
@@ -12329,21 +12215,7 @@
           <w:rFonts w:ascii="Open Sans" w:hAnsi="Open Sans" w:cs="Open Sans"/>
           <w:color w:val="FF0000"/>
         </w:rPr>
-        <w:t xml:space="preserve"> &lt;</w:t>
-      </w:r>
-      <w:r>
-        <w:rPr>
-          <w:rFonts w:ascii="Open Sans" w:hAnsi="Open Sans" w:cs="Open Sans"/>
-          <w:color w:val="FF0000"/>
-        </w:rPr>
-        <w:t>e2e</w:t>
-      </w:r>
-      <w:r>
-        <w:rPr>
-          <w:rFonts w:ascii="Open Sans" w:hAnsi="Open Sans" w:cs="Open Sans"/>
-          <w:color w:val="FF0000"/>
-        </w:rPr>
-        <w:t>&gt;</w:t>
+        <w:t xml:space="preserve"> &lt;e2e&gt;</w:t>
       </w:r>
     </w:p>
     <w:p>
@@ -12543,19 +12415,7 @@
         <w:rPr>
           <w:rFonts w:ascii="Open Sans" w:hAnsi="Open Sans" w:cs="Open Sans"/>
         </w:rPr>
-        <w:t>app</w:t>
-      </w:r>
-      <w:r>
-        <w:rPr>
-          <w:rFonts w:ascii="Open Sans" w:hAnsi="Open Sans" w:cs="Open Sans"/>
-        </w:rPr>
-        <w:t>e2e-spec</w:t>
-      </w:r>
-      <w:r>
-        <w:rPr>
-          <w:rFonts w:ascii="Open Sans" w:hAnsi="Open Sans" w:cs="Open Sans"/>
-        </w:rPr>
-        <w:t>.ts</w:t>
+        <w:t>appe2e-spec.ts</w:t>
       </w:r>
     </w:p>
     <w:p>
@@ -12638,19 +12498,7 @@
         <w:rPr>
           <w:rFonts w:ascii="Open Sans" w:hAnsi="Open Sans" w:cs="Open Sans"/>
         </w:rPr>
-        <w:t>app.</w:t>
-      </w:r>
-      <w:r>
-        <w:rPr>
-          <w:rFonts w:ascii="Open Sans" w:hAnsi="Open Sans" w:cs="Open Sans"/>
-        </w:rPr>
-        <w:t>po</w:t>
-      </w:r>
-      <w:r>
-        <w:rPr>
-          <w:rFonts w:ascii="Open Sans" w:hAnsi="Open Sans" w:cs="Open Sans"/>
-        </w:rPr>
-        <w:t>.</w:t>
+        <w:t>app.po.</w:t>
       </w:r>
       <w:r>
         <w:rPr>
@@ -13041,14 +12889,7 @@
           <w:rFonts w:ascii="Open Sans" w:hAnsi="Open Sans" w:cs="Open Sans"/>
           <w:lang w:val="en-US"/>
         </w:rPr>
-        <w:t xml:space="preserve"> </w:t>
-      </w:r>
-      <w:r>
-        <w:rPr>
-          <w:rFonts w:ascii="Open Sans" w:hAnsi="Open Sans" w:cs="Open Sans"/>
-          <w:lang w:val="en-US"/>
-        </w:rPr>
-        <w:t>&lt;@angular-devkit&gt;</w:t>
+        <w:t xml:space="preserve"> &lt;@angular-devkit&gt;</w:t>
       </w:r>
     </w:p>
     <w:p>
@@ -13115,14 +12956,7 @@
           <w:rFonts w:ascii="Open Sans" w:hAnsi="Open Sans" w:cs="Open Sans"/>
           <w:lang w:val="en-US"/>
         </w:rPr>
-        <w:t xml:space="preserve"> </w:t>
-      </w:r>
-      <w:r>
-        <w:rPr>
-          <w:rFonts w:ascii="Open Sans" w:hAnsi="Open Sans" w:cs="Open Sans"/>
-          <w:lang w:val="en-US"/>
-        </w:rPr>
-        <w:t>&lt;@</w:t>
+        <w:t xml:space="preserve"> &lt;@</w:t>
       </w:r>
       <w:r>
         <w:rPr>
@@ -13242,14 +13076,7 @@
           <w:rFonts w:ascii="Open Sans" w:hAnsi="Open Sans" w:cs="Open Sans"/>
           <w:lang w:val="en-US"/>
         </w:rPr>
-        <w:t xml:space="preserve"> </w:t>
-      </w:r>
-      <w:r>
-        <w:rPr>
-          <w:rFonts w:ascii="Open Sans" w:hAnsi="Open Sans" w:cs="Open Sans"/>
-          <w:lang w:val="en-US"/>
-        </w:rPr>
-        <w:t>package-</w:t>
+        <w:t xml:space="preserve"> package-</w:t>
       </w:r>
       <w:proofErr w:type="spellStart"/>
       <w:proofErr w:type="gramStart"/>
@@ -13646,19 +13473,7 @@
         <w:rPr>
           <w:rFonts w:ascii="Open Sans" w:hAnsi="Open Sans" w:cs="Open Sans"/>
         </w:rPr>
-        <w:t>app.component</w:t>
-      </w:r>
-      <w:r>
-        <w:rPr>
-          <w:rFonts w:ascii="Open Sans" w:hAnsi="Open Sans" w:cs="Open Sans"/>
-        </w:rPr>
-        <w:t>.</w:t>
-      </w:r>
-      <w:r>
-        <w:rPr>
-          <w:rFonts w:ascii="Open Sans" w:hAnsi="Open Sans" w:cs="Open Sans"/>
-        </w:rPr>
-        <w:t>html</w:t>
+        <w:t>app.component.html</w:t>
       </w:r>
     </w:p>
     <w:p>
@@ -13749,13 +13564,7 @@
         <w:rPr>
           <w:rFonts w:ascii="Open Sans" w:hAnsi="Open Sans" w:cs="Open Sans"/>
         </w:rPr>
-        <w:t>.</w:t>
-      </w:r>
-      <w:r>
-        <w:rPr>
-          <w:rFonts w:ascii="Open Sans" w:hAnsi="Open Sans" w:cs="Open Sans"/>
-        </w:rPr>
-        <w:t>sass</w:t>
+        <w:t>.sass</w:t>
       </w:r>
       <w:proofErr w:type="spellEnd"/>
     </w:p>
@@ -13847,13 +13656,7 @@
         <w:rPr>
           <w:rFonts w:ascii="Open Sans" w:hAnsi="Open Sans" w:cs="Open Sans"/>
         </w:rPr>
-        <w:t>.spec</w:t>
-      </w:r>
-      <w:r>
-        <w:rPr>
-          <w:rFonts w:ascii="Open Sans" w:hAnsi="Open Sans" w:cs="Open Sans"/>
-        </w:rPr>
-        <w:t>.ts</w:t>
+        <w:t>.spec.ts</w:t>
       </w:r>
       <w:proofErr w:type="spellEnd"/>
     </w:p>
@@ -14252,19 +14055,7 @@
         <w:rPr>
           <w:rFonts w:ascii="Open Sans" w:hAnsi="Open Sans" w:cs="Open Sans"/>
         </w:rPr>
-        <w:t>-list</w:t>
-      </w:r>
-      <w:r>
-        <w:rPr>
-          <w:rFonts w:ascii="Open Sans" w:hAnsi="Open Sans" w:cs="Open Sans"/>
-        </w:rPr>
-        <w:t>.component.html</w:t>
-      </w:r>
-      <w:r>
-        <w:rPr>
-          <w:rFonts w:ascii="Open Sans" w:hAnsi="Open Sans" w:cs="Open Sans"/>
-        </w:rPr>
-        <w:t>&gt;</w:t>
+        <w:t>-list.component.html&gt;</w:t>
       </w:r>
     </w:p>
     <w:p>
@@ -14378,13 +14169,7 @@
         <w:rPr>
           <w:rFonts w:ascii="Open Sans" w:hAnsi="Open Sans" w:cs="Open Sans"/>
         </w:rPr>
-        <w:t>list</w:t>
-      </w:r>
-      <w:r>
-        <w:rPr>
-          <w:rFonts w:ascii="Open Sans" w:hAnsi="Open Sans" w:cs="Open Sans"/>
-        </w:rPr>
-        <w:t>.component</w:t>
+        <w:t>list.component</w:t>
       </w:r>
       <w:proofErr w:type="gramEnd"/>
       <w:r>
@@ -14512,13 +14297,7 @@
         <w:rPr>
           <w:rFonts w:ascii="Open Sans" w:hAnsi="Open Sans" w:cs="Open Sans"/>
         </w:rPr>
-        <w:t>list</w:t>
-      </w:r>
-      <w:r>
-        <w:rPr>
-          <w:rFonts w:ascii="Open Sans" w:hAnsi="Open Sans" w:cs="Open Sans"/>
-        </w:rPr>
-        <w:t>.component</w:t>
+        <w:t>list.component</w:t>
       </w:r>
       <w:proofErr w:type="gramEnd"/>
       <w:r>
@@ -14646,13 +14425,7 @@
         <w:rPr>
           <w:rFonts w:ascii="Open Sans" w:hAnsi="Open Sans" w:cs="Open Sans"/>
         </w:rPr>
-        <w:t>list</w:t>
-      </w:r>
-      <w:r>
-        <w:rPr>
-          <w:rFonts w:ascii="Open Sans" w:hAnsi="Open Sans" w:cs="Open Sans"/>
-        </w:rPr>
-        <w:t>.component</w:t>
+        <w:t>list.component</w:t>
       </w:r>
       <w:proofErr w:type="gramEnd"/>
       <w:r>
@@ -14902,19 +14675,7 @@
         <w:rPr>
           <w:rFonts w:ascii="Open Sans" w:hAnsi="Open Sans" w:cs="Open Sans"/>
         </w:rPr>
-        <w:t xml:space="preserve">         </w:t>
-      </w:r>
-      <w:r>
-        <w:rPr>
-          <w:rFonts w:ascii="Open Sans" w:hAnsi="Open Sans" w:cs="Open Sans"/>
-        </w:rPr>
-        <w:t xml:space="preserve">               </w:t>
-      </w:r>
-      <w:r>
-        <w:rPr>
-          <w:rFonts w:ascii="Open Sans" w:hAnsi="Open Sans" w:cs="Open Sans"/>
-        </w:rPr>
-        <w:t xml:space="preserve">         </w:t>
+        <w:t xml:space="preserve">                                 </w:t>
       </w:r>
       <w:r>
         <w:rPr>
@@ -15024,19 +14785,7 @@
         <w:rPr>
           <w:rFonts w:ascii="Open Sans" w:hAnsi="Open Sans" w:cs="Open Sans"/>
         </w:rPr>
-        <w:t xml:space="preserve">         </w:t>
-      </w:r>
-      <w:r>
-        <w:rPr>
-          <w:rFonts w:ascii="Open Sans" w:hAnsi="Open Sans" w:cs="Open Sans"/>
-        </w:rPr>
-        <w:t xml:space="preserve">               </w:t>
-      </w:r>
-      <w:r>
-        <w:rPr>
-          <w:rFonts w:ascii="Open Sans" w:hAnsi="Open Sans" w:cs="Open Sans"/>
-        </w:rPr>
-        <w:t xml:space="preserve">         </w:t>
+        <w:t xml:space="preserve">                                 </w:t>
       </w:r>
       <w:r>
         <w:rPr>
@@ -16003,7 +15752,7 @@
           <w:rFonts w:ascii="Open Sans" w:hAnsi="Open Sans" w:cs="Open Sans"/>
         </w:rPr>
       </w:pPr>
-      <w:bookmarkStart w:id="45" w:name="_Toc71492464"/>
+      <w:bookmarkStart w:id="45" w:name="_Toc71796700"/>
       <w:r>
         <w:rPr>
           <w:rFonts w:ascii="Open Sans" w:hAnsi="Open Sans" w:cs="Open Sans"/>
@@ -16582,7 +16331,7 @@
           <w:rFonts w:ascii="Open Sans" w:hAnsi="Open Sans" w:cs="Open Sans"/>
         </w:rPr>
       </w:pPr>
-      <w:bookmarkStart w:id="46" w:name="_Toc71492465"/>
+      <w:bookmarkStart w:id="46" w:name="_Toc71796701"/>
       <w:r>
         <w:rPr>
           <w:rFonts w:ascii="Open Sans" w:hAnsi="Open Sans" w:cs="Open Sans"/>
@@ -16599,7 +16348,7 @@
           <w:rFonts w:ascii="Open Sans" w:hAnsi="Open Sans" w:cs="Open Sans"/>
         </w:rPr>
       </w:pPr>
-      <w:bookmarkStart w:id="47" w:name="_Toc71492466"/>
+      <w:bookmarkStart w:id="47" w:name="_Toc71796702"/>
       <w:r>
         <w:rPr>
           <w:rFonts w:ascii="Open Sans" w:hAnsi="Open Sans" w:cs="Open Sans"/>
@@ -16637,7 +16386,7 @@
         </w:rPr>
       </w:pPr>
       <w:bookmarkStart w:id="48" w:name="__RefHeading__7193_1280642937"/>
-      <w:bookmarkStart w:id="49" w:name="_Toc71492467"/>
+      <w:bookmarkStart w:id="49" w:name="_Toc71796703"/>
       <w:bookmarkEnd w:id="48"/>
       <w:r>
         <w:rPr>
@@ -16654,7 +16403,7 @@
           <w:rFonts w:ascii="Open Sans" w:hAnsi="Open Sans" w:cs="Open Sans"/>
         </w:rPr>
       </w:pPr>
-      <w:bookmarkStart w:id="50" w:name="_Toc71492468"/>
+      <w:bookmarkStart w:id="50" w:name="_Toc71796704"/>
       <w:r>
         <w:rPr>
           <w:rFonts w:ascii="Open Sans" w:hAnsi="Open Sans" w:cs="Open Sans"/>
@@ -16765,7 +16514,7 @@
           <w:rFonts w:ascii="Open Sans" w:hAnsi="Open Sans" w:cs="Open Sans"/>
         </w:rPr>
       </w:pPr>
-      <w:bookmarkStart w:id="51" w:name="_Toc71492469"/>
+      <w:bookmarkStart w:id="51" w:name="_Toc71796705"/>
       <w:proofErr w:type="spellStart"/>
       <w:r>
         <w:rPr>
@@ -16822,7 +16571,7 @@
           <w:rFonts w:ascii="Open Sans" w:hAnsi="Open Sans" w:cs="Open Sans"/>
         </w:rPr>
       </w:pPr>
-      <w:bookmarkStart w:id="52" w:name="_Toc71492470"/>
+      <w:bookmarkStart w:id="52" w:name="_Toc71796706"/>
       <w:r>
         <w:rPr>
           <w:rFonts w:ascii="Open Sans" w:hAnsi="Open Sans" w:cs="Open Sans"/>
@@ -16864,7 +16613,7 @@
           <w:rFonts w:ascii="Open Sans" w:hAnsi="Open Sans" w:cs="Open Sans"/>
         </w:rPr>
       </w:pPr>
-      <w:bookmarkStart w:id="53" w:name="_Toc71492471"/>
+      <w:bookmarkStart w:id="53" w:name="_Toc71796707"/>
       <w:r>
         <w:rPr>
           <w:rFonts w:ascii="Open Sans" w:hAnsi="Open Sans" w:cs="Open Sans"/>
@@ -16898,7 +16647,7 @@
           <w:rFonts w:ascii="Open Sans" w:hAnsi="Open Sans" w:cs="Open Sans"/>
         </w:rPr>
       </w:pPr>
-      <w:bookmarkStart w:id="54" w:name="_Toc71492472"/>
+      <w:bookmarkStart w:id="54" w:name="_Toc71796708"/>
       <w:r>
         <w:rPr>
           <w:rFonts w:ascii="Open Sans" w:hAnsi="Open Sans" w:cs="Open Sans"/>
@@ -16932,7 +16681,7 @@
           <w:rFonts w:ascii="Open Sans" w:hAnsi="Open Sans" w:cs="Open Sans"/>
         </w:rPr>
       </w:pPr>
-      <w:bookmarkStart w:id="55" w:name="_Toc71492473"/>
+      <w:bookmarkStart w:id="55" w:name="_Toc71796709"/>
       <w:r>
         <w:rPr>
           <w:rFonts w:ascii="Open Sans" w:hAnsi="Open Sans" w:cs="Open Sans"/>
@@ -16958,7 +16707,7 @@
           <w:rFonts w:ascii="Open Sans" w:hAnsi="Open Sans" w:cs="Open Sans"/>
         </w:rPr>
       </w:pPr>
-      <w:bookmarkStart w:id="56" w:name="_Toc71492474"/>
+      <w:bookmarkStart w:id="56" w:name="_Toc71796710"/>
       <w:r>
         <w:rPr>
           <w:rFonts w:ascii="Open Sans" w:hAnsi="Open Sans" w:cs="Open Sans"/>
@@ -16984,7 +16733,7 @@
           <w:rFonts w:ascii="Open Sans" w:hAnsi="Open Sans" w:cs="Open Sans"/>
         </w:rPr>
       </w:pPr>
-      <w:bookmarkStart w:id="57" w:name="_Toc71492475"/>
+      <w:bookmarkStart w:id="57" w:name="_Toc71796711"/>
       <w:r>
         <w:rPr>
           <w:rFonts w:ascii="Open Sans" w:hAnsi="Open Sans" w:cs="Open Sans"/>
@@ -17029,7 +16778,7 @@
           <w:rFonts w:ascii="Open Sans" w:hAnsi="Open Sans" w:cs="Open Sans"/>
         </w:rPr>
       </w:pPr>
-      <w:bookmarkStart w:id="58" w:name="_Toc71492476"/>
+      <w:bookmarkStart w:id="58" w:name="_Toc71796712"/>
       <w:r>
         <w:rPr>
           <w:rFonts w:ascii="Open Sans" w:hAnsi="Open Sans" w:cs="Open Sans"/>

</xml_diff>

<commit_message>
Update DE And DCT And Delete DE
</commit_message>
<xml_diff>
--- a/Livrables/DOCX/PDOCPizza_02_technique.docx
+++ b/Livrables/DOCX/PDOCPizza_02_technique.docx
@@ -11741,131 +11741,78 @@
       <w:r>
         <w:rPr>
           <w:rFonts w:ascii="Open Sans" w:hAnsi="Open Sans" w:cs="Open Sans" w:hint="eastAsia"/>
-        </w:rPr>
-        <w:t>│</w:t>
-      </w:r>
-      <w:r>
-        <w:rPr>
-          <w:rFonts w:ascii="Open Sans" w:hAnsi="Open Sans" w:cs="Open Sans"/>
-        </w:rPr>
-        <w:t xml:space="preserve">       </w:t>
-      </w:r>
-      <w:r>
-        <w:rPr>
-          <w:rFonts w:ascii="Open Sans" w:hAnsi="Open Sans" w:cs="Open Sans" w:hint="eastAsia"/>
-        </w:rPr>
-        <w:t>│</w:t>
-      </w:r>
-      <w:r>
-        <w:rPr>
-          <w:rFonts w:ascii="Open Sans" w:hAnsi="Open Sans" w:cs="Open Sans"/>
-        </w:rPr>
-        <w:t xml:space="preserve">       </w:t>
-      </w:r>
-      <w:r>
-        <w:rPr>
-          <w:rFonts w:ascii="Open Sans" w:hAnsi="Open Sans" w:cs="Open Sans" w:hint="eastAsia"/>
-        </w:rPr>
-        <w:t>│</w:t>
-      </w:r>
-      <w:r>
-        <w:rPr>
-          <w:rFonts w:ascii="Open Sans" w:hAnsi="Open Sans" w:cs="Open Sans"/>
-        </w:rPr>
-        <w:t xml:space="preserve">   </w:t>
-      </w:r>
-      <w:r>
-        <w:rPr>
-          <w:rFonts w:ascii="Open Sans" w:hAnsi="Open Sans" w:cs="Open Sans" w:hint="eastAsia"/>
-        </w:rPr>
-        <w:t>└</w:t>
-      </w:r>
-      <w:r>
-        <w:rPr>
-          <w:rFonts w:ascii="Arial" w:hAnsi="Arial" w:cs="Arial"/>
-        </w:rPr>
-        <w:t>─</w:t>
-      </w:r>
-      <w:r>
-        <w:rPr>
-          <w:rFonts w:ascii="Open Sans" w:hAnsi="Open Sans" w:cs="Open Sans"/>
-        </w:rPr>
-        <w:t xml:space="preserve"> </w:t>
-      </w:r>
-      <w:r>
-        <w:rPr>
-          <w:rFonts w:ascii="Open Sans" w:hAnsi="Open Sans" w:cs="Open Sans"/>
-        </w:rPr>
-        <w:t>&lt;</w:t>
-      </w:r>
-      <w:proofErr w:type="spellStart"/>
-      <w:r>
-        <w:rPr>
-          <w:rFonts w:ascii="Open Sans" w:hAnsi="Open Sans" w:cs="Open Sans"/>
-        </w:rPr>
-        <w:t>beans</w:t>
-      </w:r>
-      <w:proofErr w:type="spellEnd"/>
-      <w:r>
-        <w:rPr>
-          <w:rFonts w:ascii="Open Sans" w:hAnsi="Open Sans" w:cs="Open Sans"/>
-        </w:rPr>
-        <w:t>&gt;</w:t>
-      </w:r>
-      <w:r>
-        <w:rPr>
-          <w:rFonts w:ascii="Open Sans" w:hAnsi="Open Sans" w:cs="Open Sans"/>
-        </w:rPr>
-        <w:br/>
-      </w:r>
-      <w:r>
-        <w:rPr>
-          <w:rFonts w:ascii="Open Sans" w:hAnsi="Open Sans" w:cs="Open Sans"/>
           <w:b/>
           <w:bCs/>
           <w:u w:val="single"/>
         </w:rPr>
-        <w:t xml:space="preserve"> </w:t>
-      </w:r>
-      <w:r>
-        <w:rPr>
-          <w:rFonts w:ascii="MS Gothic" w:eastAsia="MS Gothic" w:hAnsi="MS Gothic" w:cs="MS Gothic" w:hint="eastAsia"/>
+        <w:t>│</w:t>
+      </w:r>
+      <w:r>
+        <w:rPr>
+          <w:rFonts w:ascii="Open Sans" w:hAnsi="Open Sans" w:cs="Open Sans"/>
           <w:b/>
           <w:bCs/>
           <w:u w:val="single"/>
         </w:rPr>
-        <w:t>│</w:t>
-      </w:r>
-      <w:r>
-        <w:rPr>
-          <w:rFonts w:ascii="Open Sans" w:hAnsi="Open Sans" w:cs="Open Sans"/>
+        <w:t xml:space="preserve">       </w:t>
+      </w:r>
+      <w:r>
+        <w:rPr>
+          <w:rFonts w:ascii="Open Sans" w:hAnsi="Open Sans" w:cs="Open Sans" w:hint="eastAsia"/>
           <w:b/>
           <w:bCs/>
           <w:u w:val="single"/>
         </w:rPr>
-        <w:t xml:space="preserve">       </w:t>
-      </w:r>
-      <w:r>
-        <w:rPr>
-          <w:rFonts w:ascii="MS Gothic" w:eastAsia="MS Gothic" w:hAnsi="MS Gothic" w:cs="MS Gothic" w:hint="eastAsia"/>
+        <w:t>│</w:t>
+      </w:r>
+      <w:r>
+        <w:rPr>
+          <w:rFonts w:ascii="Open Sans" w:hAnsi="Open Sans" w:cs="Open Sans"/>
           <w:b/>
           <w:bCs/>
           <w:u w:val="single"/>
         </w:rPr>
-        <w:t>│</w:t>
-      </w:r>
-      <w:r>
-        <w:rPr>
-          <w:rFonts w:ascii="Open Sans" w:hAnsi="Open Sans" w:cs="Open Sans"/>
+        <w:t xml:space="preserve">       </w:t>
+      </w:r>
+      <w:r>
+        <w:rPr>
+          <w:rFonts w:ascii="Open Sans" w:hAnsi="Open Sans" w:cs="Open Sans" w:hint="eastAsia"/>
           <w:b/>
           <w:bCs/>
           <w:u w:val="single"/>
         </w:rPr>
+        <w:t>│</w:t>
+      </w:r>
+      <w:r>
+        <w:rPr>
+          <w:rFonts w:ascii="Open Sans" w:hAnsi="Open Sans" w:cs="Open Sans"/>
+          <w:b/>
+          <w:bCs/>
+          <w:u w:val="single"/>
+        </w:rPr>
+        <w:t xml:space="preserve">       </w:t>
+      </w:r>
+      <w:r>
+        <w:rPr>
+          <w:rFonts w:ascii="Open Sans" w:hAnsi="Open Sans" w:cs="Open Sans" w:hint="eastAsia"/>
+          <w:b/>
+          <w:bCs/>
+          <w:u w:val="single"/>
+        </w:rPr>
+        <w:t>│</w:t>
+      </w:r>
+      <w:r>
+        <w:rPr>
+          <w:rFonts w:ascii="Open Sans" w:hAnsi="Open Sans" w:cs="Open Sans"/>
+          <w:b/>
+          <w:bCs/>
+          <w:u w:val="single"/>
+        </w:rPr>
         <w:t xml:space="preserve">   </w:t>
       </w:r>
       <w:r>
         <w:rPr>
-          <w:rFonts w:ascii="MS Gothic" w:eastAsia="MS Gothic" w:hAnsi="MS Gothic" w:cs="MS Gothic" w:hint="eastAsia"/>
+          <w:rFonts w:ascii="Open Sans" w:hAnsi="Open Sans" w:cs="Open Sans" w:hint="eastAsia"/>
           <w:b/>
           <w:bCs/>
           <w:u w:val="single"/>

</xml_diff>

<commit_message>
Update DCT DE LIV
</commit_message>
<xml_diff>
--- a/Livrables/DOCX/PDOCPizza_02_technique.docx
+++ b/Livrables/DOCX/PDOCPizza_02_technique.docx
@@ -33,19 +33,15 @@
               <w:jc w:val="center"/>
               <w:rPr>
                 <w:rFonts w:ascii="Open Sans" w:hAnsi="Open Sans" w:cs="Open Sans"/>
-                <w:b/>
-                <w:bCs/>
-                <w:sz w:val="40"/>
-                <w:szCs w:val="40"/>
+                <w:sz w:val="96"/>
+                <w:szCs w:val="96"/>
               </w:rPr>
             </w:pPr>
             <w:r>
               <w:rPr>
                 <w:rFonts w:ascii="Open Sans" w:hAnsi="Open Sans" w:cs="Open Sans"/>
-                <w:b/>
-                <w:bCs/>
-                <w:sz w:val="40"/>
-                <w:szCs w:val="40"/>
+                <w:sz w:val="96"/>
+                <w:szCs w:val="96"/>
               </w:rPr>
               <w:t>OC PIZZA</w:t>
             </w:r>
@@ -67,6 +63,8 @@
               <w:jc w:val="center"/>
               <w:rPr>
                 <w:rFonts w:ascii="Open Sans" w:hAnsi="Open Sans" w:cs="Open Sans"/>
+                <w:sz w:val="40"/>
+                <w:szCs w:val="40"/>
               </w:rPr>
             </w:pPr>
             <w:proofErr w:type="spellStart"/>
@@ -95,6 +93,8 @@
               <w:jc w:val="center"/>
               <w:rPr>
                 <w:rFonts w:ascii="Open Sans" w:hAnsi="Open Sans" w:cs="Open Sans"/>
+                <w:sz w:val="40"/>
+                <w:szCs w:val="40"/>
               </w:rPr>
             </w:pPr>
           </w:p>
@@ -103,45 +103,59 @@
               <w:jc w:val="center"/>
               <w:rPr>
                 <w:rFonts w:ascii="Open Sans" w:hAnsi="Open Sans" w:cs="Open Sans"/>
+                <w:i/>
+                <w:iCs/>
+                <w:sz w:val="40"/>
+                <w:szCs w:val="40"/>
               </w:rPr>
             </w:pPr>
             <w:r>
               <w:rPr>
                 <w:rFonts w:ascii="Open Sans" w:hAnsi="Open Sans" w:cs="Open Sans"/>
-                <w:sz w:val="28"/>
-                <w:szCs w:val="28"/>
+                <w:i/>
+                <w:iCs/>
+                <w:sz w:val="40"/>
+                <w:szCs w:val="40"/>
               </w:rPr>
               <w:fldChar w:fldCharType="begin"/>
             </w:r>
             <w:r>
               <w:rPr>
                 <w:rFonts w:ascii="Open Sans" w:hAnsi="Open Sans" w:cs="Open Sans"/>
-                <w:sz w:val="28"/>
-                <w:szCs w:val="28"/>
+                <w:i/>
+                <w:iCs/>
+                <w:sz w:val="40"/>
+                <w:szCs w:val="40"/>
               </w:rPr>
               <w:instrText xml:space="preserve"> TITLE </w:instrText>
             </w:r>
             <w:r>
               <w:rPr>
                 <w:rFonts w:ascii="Open Sans" w:hAnsi="Open Sans" w:cs="Open Sans"/>
-                <w:sz w:val="28"/>
-                <w:szCs w:val="28"/>
+                <w:i/>
+                <w:iCs/>
+                <w:sz w:val="40"/>
+                <w:szCs w:val="40"/>
               </w:rPr>
               <w:fldChar w:fldCharType="separate"/>
             </w:r>
             <w:r>
               <w:rPr>
                 <w:rFonts w:ascii="Open Sans" w:hAnsi="Open Sans" w:cs="Open Sans"/>
-                <w:sz w:val="28"/>
-                <w:szCs w:val="28"/>
+                <w:i/>
+                <w:iCs/>
+                <w:sz w:val="40"/>
+                <w:szCs w:val="40"/>
               </w:rPr>
               <w:t>Dossier de conception technique</w:t>
             </w:r>
             <w:r>
               <w:rPr>
                 <w:rFonts w:ascii="Open Sans" w:hAnsi="Open Sans" w:cs="Open Sans"/>
-                <w:sz w:val="28"/>
-                <w:szCs w:val="28"/>
+                <w:i/>
+                <w:iCs/>
+                <w:sz w:val="40"/>
+                <w:szCs w:val="40"/>
               </w:rPr>
               <w:fldChar w:fldCharType="end"/>
             </w:r>
@@ -151,6 +165,8 @@
               <w:jc w:val="center"/>
               <w:rPr>
                 <w:rFonts w:ascii="Open Sans" w:hAnsi="Open Sans" w:cs="Open Sans"/>
+                <w:sz w:val="40"/>
+                <w:szCs w:val="40"/>
               </w:rPr>
             </w:pPr>
           </w:p>
@@ -166,12 +182,16 @@
             <w:r>
               <w:rPr>
                 <w:rFonts w:ascii="Open Sans" w:hAnsi="Open Sans" w:cs="Open Sans"/>
+                <w:sz w:val="40"/>
+                <w:szCs w:val="40"/>
               </w:rPr>
               <w:t xml:space="preserve">Version </w:t>
             </w:r>
             <w:r>
               <w:rPr>
                 <w:rFonts w:ascii="Open Sans" w:hAnsi="Open Sans" w:cs="Open Sans"/>
+                <w:sz w:val="40"/>
+                <w:szCs w:val="40"/>
               </w:rPr>
               <w:t>1.1</w:t>
             </w:r>
@@ -355,7 +375,7 @@
         <w:rPr>
           <w:noProof/>
         </w:rPr>
-        <w:instrText xml:space="preserve"> PAGEREF _Toc72589128 \h </w:instrText>
+        <w:instrText xml:space="preserve"> PAGEREF _Toc72947102 \h </w:instrText>
       </w:r>
       <w:r>
         <w:rPr>
@@ -413,7 +433,7 @@
         <w:rPr>
           <w:noProof/>
         </w:rPr>
-        <w:instrText xml:space="preserve"> PAGEREF _Toc72589129 \h </w:instrText>
+        <w:instrText xml:space="preserve"> PAGEREF _Toc72947103 \h </w:instrText>
       </w:r>
       <w:r>
         <w:rPr>
@@ -470,7 +490,7 @@
         <w:rPr>
           <w:noProof/>
         </w:rPr>
-        <w:instrText xml:space="preserve"> PAGEREF _Toc72589130 \h </w:instrText>
+        <w:instrText xml:space="preserve"> PAGEREF _Toc72947104 \h </w:instrText>
       </w:r>
       <w:r>
         <w:rPr>
@@ -527,7 +547,7 @@
         <w:rPr>
           <w:noProof/>
         </w:rPr>
-        <w:instrText xml:space="preserve"> PAGEREF _Toc72589131 \h </w:instrText>
+        <w:instrText xml:space="preserve"> PAGEREF _Toc72947105 \h </w:instrText>
       </w:r>
       <w:r>
         <w:rPr>
@@ -585,7 +605,7 @@
         <w:rPr>
           <w:noProof/>
         </w:rPr>
-        <w:instrText xml:space="preserve"> PAGEREF _Toc72589132 \h </w:instrText>
+        <w:instrText xml:space="preserve"> PAGEREF _Toc72947106 \h </w:instrText>
       </w:r>
       <w:r>
         <w:rPr>
@@ -642,7 +662,7 @@
         <w:rPr>
           <w:noProof/>
         </w:rPr>
-        <w:instrText xml:space="preserve"> PAGEREF _Toc72589133 \h </w:instrText>
+        <w:instrText xml:space="preserve"> PAGEREF _Toc72947107 \h </w:instrText>
       </w:r>
       <w:r>
         <w:rPr>
@@ -699,7 +719,7 @@
         <w:rPr>
           <w:noProof/>
         </w:rPr>
-        <w:instrText xml:space="preserve"> PAGEREF _Toc72589134 \h </w:instrText>
+        <w:instrText xml:space="preserve"> PAGEREF _Toc72947108 \h </w:instrText>
       </w:r>
       <w:r>
         <w:rPr>
@@ -770,7 +790,7 @@
         <w:rPr>
           <w:noProof/>
         </w:rPr>
-        <w:instrText xml:space="preserve"> PAGEREF _Toc72589135 \h </w:instrText>
+        <w:instrText xml:space="preserve"> PAGEREF _Toc72947109 \h </w:instrText>
       </w:r>
       <w:r>
         <w:rPr>
@@ -828,7 +848,7 @@
         <w:rPr>
           <w:noProof/>
         </w:rPr>
-        <w:instrText xml:space="preserve"> PAGEREF _Toc72589136 \h </w:instrText>
+        <w:instrText xml:space="preserve"> PAGEREF _Toc72947110 \h </w:instrText>
       </w:r>
       <w:r>
         <w:rPr>
@@ -886,7 +906,7 @@
         <w:rPr>
           <w:noProof/>
         </w:rPr>
-        <w:instrText xml:space="preserve"> PAGEREF _Toc72589137 \h </w:instrText>
+        <w:instrText xml:space="preserve"> PAGEREF _Toc72947111 \h </w:instrText>
       </w:r>
       <w:r>
         <w:rPr>
@@ -944,7 +964,7 @@
         <w:rPr>
           <w:noProof/>
         </w:rPr>
-        <w:instrText xml:space="preserve"> PAGEREF _Toc72589138 \h </w:instrText>
+        <w:instrText xml:space="preserve"> PAGEREF _Toc72947112 \h </w:instrText>
       </w:r>
       <w:r>
         <w:rPr>
@@ -1002,7 +1022,7 @@
         <w:rPr>
           <w:noProof/>
         </w:rPr>
-        <w:instrText xml:space="preserve"> PAGEREF _Toc72589139 \h </w:instrText>
+        <w:instrText xml:space="preserve"> PAGEREF _Toc72947113 \h </w:instrText>
       </w:r>
       <w:r>
         <w:rPr>
@@ -1060,7 +1080,7 @@
         <w:rPr>
           <w:noProof/>
         </w:rPr>
-        <w:instrText xml:space="preserve"> PAGEREF _Toc72589140 \h </w:instrText>
+        <w:instrText xml:space="preserve"> PAGEREF _Toc72947114 \h </w:instrText>
       </w:r>
       <w:r>
         <w:rPr>
@@ -1118,7 +1138,7 @@
         <w:rPr>
           <w:noProof/>
         </w:rPr>
-        <w:instrText xml:space="preserve"> PAGEREF _Toc72589141 \h </w:instrText>
+        <w:instrText xml:space="preserve"> PAGEREF _Toc72947115 \h </w:instrText>
       </w:r>
       <w:r>
         <w:rPr>
@@ -1176,7 +1196,7 @@
         <w:rPr>
           <w:noProof/>
         </w:rPr>
-        <w:instrText xml:space="preserve"> PAGEREF _Toc72589142 \h </w:instrText>
+        <w:instrText xml:space="preserve"> PAGEREF _Toc72947116 \h </w:instrText>
       </w:r>
       <w:r>
         <w:rPr>
@@ -1234,7 +1254,7 @@
         <w:rPr>
           <w:noProof/>
         </w:rPr>
-        <w:instrText xml:space="preserve"> PAGEREF _Toc72589143 \h </w:instrText>
+        <w:instrText xml:space="preserve"> PAGEREF _Toc72947117 \h </w:instrText>
       </w:r>
       <w:r>
         <w:rPr>
@@ -1292,7 +1312,7 @@
         <w:rPr>
           <w:noProof/>
         </w:rPr>
-        <w:instrText xml:space="preserve"> PAGEREF _Toc72589144 \h </w:instrText>
+        <w:instrText xml:space="preserve"> PAGEREF _Toc72947118 \h </w:instrText>
       </w:r>
       <w:r>
         <w:rPr>
@@ -1349,7 +1369,7 @@
         <w:rPr>
           <w:noProof/>
         </w:rPr>
-        <w:instrText xml:space="preserve"> PAGEREF _Toc72589145 \h </w:instrText>
+        <w:instrText xml:space="preserve"> PAGEREF _Toc72947119 \h </w:instrText>
       </w:r>
       <w:r>
         <w:rPr>
@@ -1421,7 +1441,7 @@
         <w:rPr>
           <w:noProof/>
         </w:rPr>
-        <w:instrText xml:space="preserve"> PAGEREF _Toc72589146 \h </w:instrText>
+        <w:instrText xml:space="preserve"> PAGEREF _Toc72947120 \h </w:instrText>
       </w:r>
       <w:r>
         <w:rPr>
@@ -1480,7 +1500,7 @@
         <w:rPr>
           <w:noProof/>
         </w:rPr>
-        <w:instrText xml:space="preserve"> PAGEREF _Toc72589147 \h </w:instrText>
+        <w:instrText xml:space="preserve"> PAGEREF _Toc72947121 \h </w:instrText>
       </w:r>
       <w:r>
         <w:rPr>
@@ -1537,7 +1557,7 @@
         <w:rPr>
           <w:noProof/>
         </w:rPr>
-        <w:instrText xml:space="preserve"> PAGEREF _Toc72589148 \h </w:instrText>
+        <w:instrText xml:space="preserve"> PAGEREF _Toc72947122 \h </w:instrText>
       </w:r>
       <w:r>
         <w:rPr>
@@ -1594,7 +1614,7 @@
         <w:rPr>
           <w:noProof/>
         </w:rPr>
-        <w:instrText xml:space="preserve"> PAGEREF _Toc72589149 \h </w:instrText>
+        <w:instrText xml:space="preserve"> PAGEREF _Toc72947123 \h </w:instrText>
       </w:r>
       <w:r>
         <w:rPr>
@@ -1670,7 +1690,7 @@
         <w:rPr>
           <w:noProof/>
         </w:rPr>
-        <w:instrText xml:space="preserve"> PAGEREF _Toc72589150 \h </w:instrText>
+        <w:instrText xml:space="preserve"> PAGEREF _Toc72947124 \h </w:instrText>
       </w:r>
       <w:r>
         <w:rPr>
@@ -1744,7 +1764,7 @@
         <w:rPr>
           <w:noProof/>
         </w:rPr>
-        <w:instrText xml:space="preserve"> PAGEREF _Toc72589151 \h </w:instrText>
+        <w:instrText xml:space="preserve"> PAGEREF _Toc72947125 \h </w:instrText>
       </w:r>
       <w:r>
         <w:rPr>
@@ -1802,7 +1822,7 @@
         <w:rPr>
           <w:noProof/>
         </w:rPr>
-        <w:instrText xml:space="preserve"> PAGEREF _Toc72589152 \h </w:instrText>
+        <w:instrText xml:space="preserve"> PAGEREF _Toc72947126 \h </w:instrText>
       </w:r>
       <w:r>
         <w:rPr>
@@ -1859,7 +1879,7 @@
         <w:rPr>
           <w:noProof/>
         </w:rPr>
-        <w:instrText xml:space="preserve"> PAGEREF _Toc72589153 \h </w:instrText>
+        <w:instrText xml:space="preserve"> PAGEREF _Toc72947127 \h </w:instrText>
       </w:r>
       <w:r>
         <w:rPr>
@@ -1918,7 +1938,7 @@
         <w:rPr>
           <w:noProof/>
         </w:rPr>
-        <w:instrText xml:space="preserve"> PAGEREF _Toc72589154 \h </w:instrText>
+        <w:instrText xml:space="preserve"> PAGEREF _Toc72947128 \h </w:instrText>
       </w:r>
       <w:r>
         <w:rPr>
@@ -1975,7 +1995,7 @@
         <w:rPr>
           <w:noProof/>
         </w:rPr>
-        <w:instrText xml:space="preserve"> PAGEREF _Toc72589155 \h </w:instrText>
+        <w:instrText xml:space="preserve"> PAGEREF _Toc72947129 \h </w:instrText>
       </w:r>
       <w:r>
         <w:rPr>
@@ -2032,7 +2052,7 @@
         <w:rPr>
           <w:noProof/>
         </w:rPr>
-        <w:instrText xml:space="preserve"> PAGEREF _Toc72589156 \h </w:instrText>
+        <w:instrText xml:space="preserve"> PAGEREF _Toc72947130 \h </w:instrText>
       </w:r>
       <w:r>
         <w:rPr>
@@ -2090,7 +2110,7 @@
         <w:rPr>
           <w:noProof/>
         </w:rPr>
-        <w:instrText xml:space="preserve"> PAGEREF _Toc72589157 \h </w:instrText>
+        <w:instrText xml:space="preserve"> PAGEREF _Toc72947131 \h </w:instrText>
       </w:r>
       <w:r>
         <w:rPr>
@@ -2147,7 +2167,7 @@
         <w:rPr>
           <w:noProof/>
         </w:rPr>
-        <w:instrText xml:space="preserve"> PAGEREF _Toc72589158 \h </w:instrText>
+        <w:instrText xml:space="preserve"> PAGEREF _Toc72947132 \h </w:instrText>
       </w:r>
       <w:r>
         <w:rPr>
@@ -2204,7 +2224,7 @@
         <w:rPr>
           <w:noProof/>
         </w:rPr>
-        <w:instrText xml:space="preserve"> PAGEREF _Toc72589159 \h </w:instrText>
+        <w:instrText xml:space="preserve"> PAGEREF _Toc72947133 \h </w:instrText>
       </w:r>
       <w:r>
         <w:rPr>
@@ -2263,7 +2283,7 @@
         <w:rPr>
           <w:noProof/>
         </w:rPr>
-        <w:instrText xml:space="preserve"> PAGEREF _Toc72589160 \h </w:instrText>
+        <w:instrText xml:space="preserve"> PAGEREF _Toc72947134 \h </w:instrText>
       </w:r>
       <w:r>
         <w:rPr>
@@ -2322,7 +2342,7 @@
         <w:rPr>
           <w:noProof/>
         </w:rPr>
-        <w:instrText xml:space="preserve"> PAGEREF _Toc72589161 \h </w:instrText>
+        <w:instrText xml:space="preserve"> PAGEREF _Toc72947135 \h </w:instrText>
       </w:r>
       <w:r>
         <w:rPr>
@@ -2381,7 +2401,7 @@
         <w:rPr>
           <w:noProof/>
         </w:rPr>
-        <w:instrText xml:space="preserve"> PAGEREF _Toc72589162 \h </w:instrText>
+        <w:instrText xml:space="preserve"> PAGEREF _Toc72947136 \h </w:instrText>
       </w:r>
       <w:r>
         <w:rPr>
@@ -2438,7 +2458,7 @@
         <w:rPr>
           <w:noProof/>
         </w:rPr>
-        <w:instrText xml:space="preserve"> PAGEREF _Toc72589163 \h </w:instrText>
+        <w:instrText xml:space="preserve"> PAGEREF _Toc72947137 \h </w:instrText>
       </w:r>
       <w:r>
         <w:rPr>
@@ -2495,7 +2515,7 @@
         <w:rPr>
           <w:noProof/>
         </w:rPr>
-        <w:instrText xml:space="preserve"> PAGEREF _Toc72589164 \h </w:instrText>
+        <w:instrText xml:space="preserve"> PAGEREF _Toc72947138 \h </w:instrText>
       </w:r>
       <w:r>
         <w:rPr>
@@ -2552,7 +2572,7 @@
         <w:rPr>
           <w:noProof/>
         </w:rPr>
-        <w:instrText xml:space="preserve"> PAGEREF _Toc72589165 \h </w:instrText>
+        <w:instrText xml:space="preserve"> PAGEREF _Toc72947139 \h </w:instrText>
       </w:r>
       <w:r>
         <w:rPr>
@@ -2597,7 +2617,7 @@
           <w:rFonts w:ascii="Open Sans" w:hAnsi="Open Sans" w:cs="Open Sans"/>
         </w:rPr>
       </w:pPr>
-      <w:bookmarkStart w:id="0" w:name="_Toc72589128"/>
+      <w:bookmarkStart w:id="0" w:name="_Toc72947102"/>
       <w:r>
         <w:rPr>
           <w:rFonts w:ascii="Open Sans" w:hAnsi="Open Sans" w:cs="Open Sans"/>
@@ -2986,7 +3006,7 @@
           <w:rFonts w:ascii="Open Sans" w:hAnsi="Open Sans" w:cs="Open Sans"/>
         </w:rPr>
       </w:pPr>
-      <w:bookmarkStart w:id="1" w:name="_Toc72589129"/>
+      <w:bookmarkStart w:id="1" w:name="_Toc72947103"/>
       <w:r>
         <w:rPr>
           <w:rFonts w:ascii="Open Sans" w:hAnsi="Open Sans" w:cs="Open Sans"/>
@@ -3003,7 +3023,7 @@
           <w:rFonts w:ascii="Open Sans" w:hAnsi="Open Sans" w:cs="Open Sans"/>
         </w:rPr>
       </w:pPr>
-      <w:bookmarkStart w:id="2" w:name="_Toc72589130"/>
+      <w:bookmarkStart w:id="2" w:name="_Toc72947104"/>
       <w:r>
         <w:rPr>
           <w:rFonts w:ascii="Open Sans" w:hAnsi="Open Sans" w:cs="Open Sans"/>
@@ -3235,7 +3255,7 @@
           <w:rFonts w:ascii="Open Sans" w:hAnsi="Open Sans" w:cs="Open Sans"/>
         </w:rPr>
       </w:pPr>
-      <w:bookmarkStart w:id="3" w:name="_Toc72589131"/>
+      <w:bookmarkStart w:id="3" w:name="_Toc72947105"/>
       <w:r>
         <w:rPr>
           <w:rFonts w:ascii="Open Sans" w:hAnsi="Open Sans" w:cs="Open Sans"/>
@@ -3414,7 +3434,7 @@
           <w:rFonts w:ascii="Open Sans" w:hAnsi="Open Sans" w:cs="Open Sans"/>
         </w:rPr>
       </w:pPr>
-      <w:bookmarkStart w:id="4" w:name="_Toc72589132"/>
+      <w:bookmarkStart w:id="4" w:name="_Toc72947106"/>
       <w:r>
         <w:rPr>
           <w:rFonts w:ascii="Open Sans" w:hAnsi="Open Sans" w:cs="Open Sans"/>
@@ -3542,7 +3562,7 @@
           <w:rFonts w:ascii="Open Sans" w:hAnsi="Open Sans" w:cs="Open Sans"/>
         </w:rPr>
       </w:pPr>
-      <w:bookmarkStart w:id="5" w:name="_Toc72589133"/>
+      <w:bookmarkStart w:id="5" w:name="_Toc72947107"/>
       <w:r>
         <w:rPr>
           <w:rFonts w:ascii="Open Sans" w:hAnsi="Open Sans" w:cs="Open Sans"/>
@@ -4082,7 +4102,7 @@
         </w:rPr>
       </w:pPr>
       <w:bookmarkStart w:id="6" w:name="_Toc26109933"/>
-      <w:bookmarkStart w:id="7" w:name="_Toc72589134"/>
+      <w:bookmarkStart w:id="7" w:name="_Toc72947108"/>
       <w:r>
         <w:rPr>
           <w:rFonts w:ascii="Open Sans" w:hAnsi="Open Sans" w:cs="Open Sans"/>
@@ -4273,7 +4293,7 @@
         <w:pStyle w:val="Titre3"/>
       </w:pPr>
       <w:bookmarkStart w:id="8" w:name="_Toc26109934"/>
-      <w:bookmarkStart w:id="9" w:name="_Toc72589135"/>
+      <w:bookmarkStart w:id="9" w:name="_Toc72947109"/>
       <w:r>
         <w:rPr>
           <w:rFonts w:ascii="Open Sans" w:hAnsi="Open Sans" w:cs="Open Sans"/>
@@ -4397,7 +4417,7 @@
       <w:pPr>
         <w:pStyle w:val="Titre3"/>
       </w:pPr>
-      <w:bookmarkStart w:id="11" w:name="_Toc72589136"/>
+      <w:bookmarkStart w:id="11" w:name="_Toc72947110"/>
       <w:r>
         <w:lastRenderedPageBreak/>
         <w:t>La relation entre les classes « client » et « adresse »</w:t>
@@ -4511,7 +4531,7 @@
         <w:pStyle w:val="Titre3"/>
       </w:pPr>
       <w:bookmarkStart w:id="12" w:name="_Toc26109936"/>
-      <w:bookmarkStart w:id="13" w:name="_Toc72589137"/>
+      <w:bookmarkStart w:id="13" w:name="_Toc72947111"/>
       <w:r>
         <w:t>La relation entre les classes « adresse » et « commande »</w:t>
       </w:r>
@@ -4614,7 +4634,7 @@
         <w:jc w:val="both"/>
       </w:pPr>
       <w:bookmarkStart w:id="14" w:name="_Toc26109937"/>
-      <w:bookmarkStart w:id="15" w:name="_Toc72589138"/>
+      <w:bookmarkStart w:id="15" w:name="_Toc72947112"/>
       <w:r>
         <w:t xml:space="preserve">La relation entre les classes « commande » et « livraison », </w:t>
       </w:r>
@@ -4767,7 +4787,7 @@
         <w:jc w:val="both"/>
       </w:pPr>
       <w:bookmarkStart w:id="16" w:name="_Toc26109938"/>
-      <w:bookmarkStart w:id="17" w:name="_Toc72589139"/>
+      <w:bookmarkStart w:id="17" w:name="_Toc72947113"/>
       <w:r>
         <w:lastRenderedPageBreak/>
         <w:t>Les spécificités des relations entre les classes « commande », « produit » et « </w:t>
@@ -5056,7 +5076,7 @@
         <w:pStyle w:val="Titre3"/>
         <w:jc w:val="both"/>
       </w:pPr>
-      <w:bookmarkStart w:id="19" w:name="_Toc72589140"/>
+      <w:bookmarkStart w:id="19" w:name="_Toc72947114"/>
       <w:r>
         <w:lastRenderedPageBreak/>
         <w:t>La relation entre les classes « </w:t>
@@ -5225,7 +5245,7 @@
         <w:jc w:val="both"/>
       </w:pPr>
       <w:bookmarkStart w:id="20" w:name="_Toc26109940"/>
-      <w:bookmarkStart w:id="21" w:name="_Toc72589141"/>
+      <w:bookmarkStart w:id="21" w:name="_Toc72947115"/>
       <w:r>
         <w:t>La relation entre les classes « commande », « </w:t>
       </w:r>
@@ -5384,7 +5404,7 @@
         <w:pStyle w:val="Titre3"/>
         <w:jc w:val="both"/>
       </w:pPr>
-      <w:bookmarkStart w:id="23" w:name="_Toc72589142"/>
+      <w:bookmarkStart w:id="23" w:name="_Toc72947116"/>
       <w:r>
         <w:lastRenderedPageBreak/>
         <w:t>La relation entre les classes « </w:t>
@@ -5531,7 +5551,7 @@
         <w:pStyle w:val="Titre3"/>
         <w:jc w:val="both"/>
       </w:pPr>
-      <w:bookmarkStart w:id="25" w:name="_Toc72589143"/>
+      <w:bookmarkStart w:id="25" w:name="_Toc72947117"/>
       <w:r>
         <w:t>La classe « </w:t>
       </w:r>
@@ -5669,7 +5689,7 @@
           <w:rFonts w:ascii="Open Sans" w:hAnsi="Open Sans" w:cs="Open Sans"/>
         </w:rPr>
       </w:pPr>
-      <w:bookmarkStart w:id="26" w:name="_Toc72589144"/>
+      <w:bookmarkStart w:id="26" w:name="_Toc72947118"/>
       <w:r>
         <w:rPr>
           <w:rFonts w:ascii="Open Sans" w:hAnsi="Open Sans" w:cs="Open Sans"/>
@@ -5845,7 +5865,7 @@
           <w:rFonts w:ascii="Open Sans" w:hAnsi="Open Sans" w:cs="Open Sans"/>
         </w:rPr>
       </w:pPr>
-      <w:bookmarkStart w:id="27" w:name="_Toc72589145"/>
+      <w:bookmarkStart w:id="27" w:name="_Toc72947119"/>
       <w:r>
         <w:rPr>
           <w:rFonts w:ascii="Open Sans" w:hAnsi="Open Sans" w:cs="Open Sans"/>
@@ -5880,7 +5900,7 @@
         </w:rPr>
       </w:pPr>
       <w:bookmarkStart w:id="28" w:name="_Toc26109951"/>
-      <w:bookmarkStart w:id="29" w:name="_Toc72589146"/>
+      <w:bookmarkStart w:id="29" w:name="_Toc72947120"/>
       <w:r>
         <w:rPr>
           <w:noProof/>
@@ -6026,7 +6046,7 @@
         </w:rPr>
       </w:pPr>
       <w:bookmarkStart w:id="30" w:name="_Toc26109952"/>
-      <w:bookmarkStart w:id="31" w:name="_Toc72589147"/>
+      <w:bookmarkStart w:id="31" w:name="_Toc72947121"/>
       <w:r>
         <w:rPr>
           <w:rFonts w:ascii="Open Sans" w:hAnsi="Open Sans" w:cs="Open Sans"/>
@@ -6076,7 +6096,7 @@
         <w:pStyle w:val="Titre4"/>
       </w:pPr>
       <w:bookmarkStart w:id="32" w:name="_Toc26109953"/>
-      <w:bookmarkStart w:id="33" w:name="_Toc72589148"/>
+      <w:bookmarkStart w:id="33" w:name="_Toc72947122"/>
       <w:r>
         <w:t>Le serveur web Http</w:t>
       </w:r>
@@ -6241,7 +6261,7 @@
         <w:pStyle w:val="Titre4"/>
       </w:pPr>
       <w:bookmarkStart w:id="34" w:name="_Toc26109954"/>
-      <w:bookmarkStart w:id="35" w:name="_Toc72589149"/>
+      <w:bookmarkStart w:id="35" w:name="_Toc72947123"/>
       <w:r>
         <w:t>Le conteneur Web</w:t>
       </w:r>
@@ -6374,7 +6394,7 @@
         </w:rPr>
       </w:pPr>
       <w:bookmarkStart w:id="36" w:name="_Toc26109955"/>
-      <w:bookmarkStart w:id="37" w:name="_Toc72589150"/>
+      <w:bookmarkStart w:id="37" w:name="_Toc72947124"/>
       <w:r>
         <w:rPr>
           <w:rFonts w:ascii="Open Sans" w:hAnsi="Open Sans" w:cs="Open Sans"/>
@@ -6809,7 +6829,7 @@
         </w:rPr>
       </w:pPr>
       <w:bookmarkStart w:id="38" w:name="_Toc26109956"/>
-      <w:bookmarkStart w:id="39" w:name="_Toc72589151"/>
+      <w:bookmarkStart w:id="39" w:name="_Toc72947125"/>
       <w:r>
         <w:rPr>
           <w:rFonts w:ascii="Open Sans" w:hAnsi="Open Sans" w:cs="Open Sans"/>
@@ -7037,7 +7057,7 @@
           <w:rFonts w:ascii="Open Sans" w:hAnsi="Open Sans" w:cs="Open Sans"/>
         </w:rPr>
       </w:pPr>
-      <w:bookmarkStart w:id="40" w:name="_Toc72589152"/>
+      <w:bookmarkStart w:id="40" w:name="_Toc72947126"/>
       <w:r>
         <w:rPr>
           <w:rFonts w:ascii="Open Sans" w:hAnsi="Open Sans" w:cs="Open Sans"/>
@@ -7054,7 +7074,7 @@
           <w:rFonts w:ascii="Open Sans" w:hAnsi="Open Sans" w:cs="Open Sans"/>
         </w:rPr>
       </w:pPr>
-      <w:bookmarkStart w:id="41" w:name="_Toc72589153"/>
+      <w:bookmarkStart w:id="41" w:name="_Toc72947127"/>
       <w:r>
         <w:rPr>
           <w:rFonts w:ascii="Open Sans" w:hAnsi="Open Sans" w:cs="Open Sans"/>
@@ -7246,7 +7266,7 @@
           <w:rFonts w:ascii="Open Sans" w:hAnsi="Open Sans" w:cs="Open Sans"/>
         </w:rPr>
       </w:pPr>
-      <w:bookmarkStart w:id="42" w:name="_Toc72589154"/>
+      <w:bookmarkStart w:id="42" w:name="_Toc72947128"/>
       <w:r>
         <w:rPr>
           <w:rFonts w:ascii="Open Sans" w:hAnsi="Open Sans" w:cs="Open Sans"/>
@@ -7817,7 +7837,7 @@
       <w:pPr>
         <w:pStyle w:val="Titre4"/>
       </w:pPr>
-      <w:bookmarkStart w:id="43" w:name="_Toc72589155"/>
+      <w:bookmarkStart w:id="43" w:name="_Toc72947129"/>
       <w:r>
         <w:t>Projet back-end :</w:t>
       </w:r>
@@ -11104,7 +11124,7 @@
       <w:pPr>
         <w:pStyle w:val="Titre4"/>
       </w:pPr>
-      <w:bookmarkStart w:id="44" w:name="_Toc72589156"/>
+      <w:bookmarkStart w:id="44" w:name="_Toc72947130"/>
       <w:r>
         <w:lastRenderedPageBreak/>
         <w:t>Projet front-end :</w:t>
@@ -13812,7 +13832,7 @@
           <w:rFonts w:ascii="Open Sans" w:hAnsi="Open Sans" w:cs="Open Sans"/>
         </w:rPr>
       </w:pPr>
-      <w:bookmarkStart w:id="45" w:name="_Toc72589157"/>
+      <w:bookmarkStart w:id="45" w:name="_Toc72947131"/>
       <w:r>
         <w:rPr>
           <w:rFonts w:ascii="Open Sans" w:hAnsi="Open Sans" w:cs="Open Sans"/>
@@ -13829,7 +13849,7 @@
           <w:rFonts w:ascii="Open Sans" w:hAnsi="Open Sans" w:cs="Open Sans"/>
         </w:rPr>
       </w:pPr>
-      <w:bookmarkStart w:id="46" w:name="_Toc72589158"/>
+      <w:bookmarkStart w:id="46" w:name="_Toc72947132"/>
       <w:r>
         <w:rPr>
           <w:rFonts w:ascii="Open Sans" w:hAnsi="Open Sans" w:cs="Open Sans"/>
@@ -13867,7 +13887,7 @@
         </w:rPr>
       </w:pPr>
       <w:bookmarkStart w:id="47" w:name="__RefHeading__7193_1280642937"/>
-      <w:bookmarkStart w:id="48" w:name="_Toc72589159"/>
+      <w:bookmarkStart w:id="48" w:name="_Toc72947133"/>
       <w:bookmarkEnd w:id="47"/>
       <w:r>
         <w:rPr>
@@ -13884,7 +13904,7 @@
           <w:rFonts w:ascii="Open Sans" w:hAnsi="Open Sans" w:cs="Open Sans"/>
         </w:rPr>
       </w:pPr>
-      <w:bookmarkStart w:id="49" w:name="_Toc72589160"/>
+      <w:bookmarkStart w:id="49" w:name="_Toc72947134"/>
       <w:r>
         <w:rPr>
           <w:rFonts w:ascii="Open Sans" w:hAnsi="Open Sans" w:cs="Open Sans"/>
@@ -13999,7 +14019,7 @@
           <w:rFonts w:ascii="Open Sans" w:hAnsi="Open Sans" w:cs="Open Sans"/>
         </w:rPr>
       </w:pPr>
-      <w:bookmarkStart w:id="50" w:name="_Toc72589161"/>
+      <w:bookmarkStart w:id="50" w:name="_Toc72947135"/>
       <w:proofErr w:type="spellStart"/>
       <w:r>
         <w:rPr>
@@ -14072,7 +14092,7 @@
           <w:rFonts w:ascii="Open Sans" w:hAnsi="Open Sans" w:cs="Open Sans"/>
         </w:rPr>
       </w:pPr>
-      <w:bookmarkStart w:id="51" w:name="_Toc72589162"/>
+      <w:bookmarkStart w:id="51" w:name="_Toc72947136"/>
       <w:r>
         <w:rPr>
           <w:rFonts w:ascii="Open Sans" w:hAnsi="Open Sans" w:cs="Open Sans"/>
@@ -14151,7 +14171,7 @@
           <w:rFonts w:ascii="Open Sans" w:hAnsi="Open Sans" w:cs="Open Sans"/>
         </w:rPr>
       </w:pPr>
-      <w:bookmarkStart w:id="52" w:name="_Toc72589163"/>
+      <w:bookmarkStart w:id="52" w:name="_Toc72947137"/>
       <w:r>
         <w:rPr>
           <w:rFonts w:ascii="Open Sans" w:hAnsi="Open Sans" w:cs="Open Sans"/>
@@ -14206,7 +14226,7 @@
           <w:rFonts w:ascii="Open Sans" w:hAnsi="Open Sans" w:cs="Open Sans"/>
         </w:rPr>
       </w:pPr>
-      <w:bookmarkStart w:id="53" w:name="_Toc72589164"/>
+      <w:bookmarkStart w:id="53" w:name="_Toc72947138"/>
       <w:r>
         <w:rPr>
           <w:rFonts w:ascii="Open Sans" w:hAnsi="Open Sans" w:cs="Open Sans"/>
@@ -14581,7 +14601,7 @@
           <w:rFonts w:ascii="Open Sans" w:hAnsi="Open Sans" w:cs="Open Sans"/>
         </w:rPr>
       </w:pPr>
-      <w:bookmarkStart w:id="54" w:name="_Toc72589165"/>
+      <w:bookmarkStart w:id="54" w:name="_Toc72947139"/>
       <w:r>
         <w:rPr>
           <w:rFonts w:ascii="Open Sans" w:hAnsi="Open Sans" w:cs="Open Sans"/>

</xml_diff>